<commit_message>
Add TOC auto update for Word
</commit_message>
<xml_diff>
--- a/Brio.Docs.Reports/ReportResources/MrsStandardTemplate.docx
+++ b/Brio.Docs.Reports/ReportResources/MrsStandardTemplate.docx
@@ -482,7 +482,7 @@
         </w:tabs>
       </w:pPr>
       <w:r>
-        <w:fldChar w:fldCharType="begin"/>
+        <w:fldChar w:fldCharType="begin" w:dirty="true"/>
       </w:r>
       <w:r>
         <w:instrText xml:space="preserve"> TOC \o \z </w:instrText>
@@ -690,7 +690,7 @@
         <w:t>Порядковый номер нарушения:</w:t>
       </w:r>
       <w:r>
-        <w:t xml:space="preserve"> </w:t>
+        <w:t xml:space="preserve"/>
       </w:r>
       <w:r>
         <w:rPr>
@@ -1086,7 +1086,7 @@
         <w:rPr>
           <w:b/>
         </w:rPr>
-        <w:t xml:space="preserve"> </w:t>
+        <w:t xml:space="preserve"/>
       </w:r>
       <w:r>
         <w:t>нет</w:t>
@@ -1343,7 +1343,7 @@
         <w:t>Категория:</w:t>
       </w:r>
       <w:r>
-        <w:t xml:space="preserve"> </w:t>
+        <w:t xml:space="preserve"/>
       </w:r>
       <w:r>
         <w:rPr>
@@ -1462,7 +1462,7 @@
         <w:t>Степень влияния:</w:t>
       </w:r>
       <w:r>
-        <w:t xml:space="preserve"> </w:t>
+        <w:t xml:space="preserve"/>
       </w:r>
       <w:r>
         <w:rPr>
@@ -1617,7 +1617,7 @@
         <w:spacing w:line="360" w:lineRule="auto"/>
       </w:pPr>
       <w:r>
-        <w:t>Рис. &lt;%=imageCount++%&gt; Фотофиксация нарушения в режиме дополненной реальности</w:t>
+        <w:t>Рис. &lt;%=imageCount++%&gt; Фотофиксация нарушения в режиме дополненной реальности</w:t>
       </w:r>
     </w:p>
     <w:p>
@@ -1655,7 +1655,7 @@
         <w:spacing w:line="360" w:lineRule="auto"/>
       </w:pPr>
       <w:r>
-        <w:t>Рис. &lt;%=imageCount++%&gt; Фотофиксация нарушения в режиме смешанной реальности</w:t>
+        <w:t>Рис. &lt;%=imageCount++%&gt; Фотофиксация нарушения в режиме смешанной реальности</w:t>
       </w:r>
     </w:p>
     <w:p>
@@ -1693,7 +1693,7 @@
         <w:spacing w:line="360" w:lineRule="auto"/>
       </w:pPr>
       <w:r>
-        <w:t>Рис. &lt;%=imageCount++%&gt; Фотофиксация нарушения в режиме смешанной реальности</w:t>
+        <w:t>Рис. &lt;%=imageCount++%&gt; Фотофиксация нарушения в режиме смешанной реальности</w:t>
       </w:r>
     </w:p>
     <w:p>
@@ -1731,7 +1731,7 @@
         <w:spacing w:line="360" w:lineRule="auto"/>
       </w:pPr>
       <w:r>
-        <w:t xml:space="preserve">Рис. &lt;%=imageCount++%&gt; </w:t>
+        <w:t xml:space="preserve">Рис. &lt;%=imageCount++%&gt; </w:t>
       </w:r>
       <w:r>
         <w:rPr>
@@ -1776,7 +1776,7 @@
         <w:spacing w:line="360" w:lineRule="auto"/>
       </w:pPr>
       <w:r>
-        <w:t>Рис. &lt;%=imageCount++%&gt; Фотофиксация нарушения в естественном виде</w:t>
+        <w:t>Рис. &lt;%=imageCount++%&gt; Фотофиксация нарушения в естественном виде</w:t>
       </w:r>
     </w:p>
     <w:p>
@@ -1814,7 +1814,7 @@
         <w:spacing w:line="360" w:lineRule="auto"/>
       </w:pPr>
       <w:r>
-        <w:t xml:space="preserve">Рис. &lt;%=imageCount++%&gt; </w:t>
+        <w:t xml:space="preserve">Рис. &lt;%=imageCount++%&gt; </w:t>
       </w:r>
       <w:r>
         <w:rPr>
@@ -1866,7 +1866,7 @@
         <w:spacing w:line="360" w:lineRule="auto"/>
       </w:pPr>
       <w:r>
-        <w:t>Рис. &lt;%=imageCount++%&gt; Фотофиксация нарушения</w:t>
+        <w:t>Рис. &lt;%=imageCount++%&gt; Фотофиксация нарушения</w:t>
       </w:r>
     </w:p>
     <w:p>
@@ -1945,7 +1945,7 @@
         <w:rPr>
           <w:lang w:val="en-us"/>
         </w:rPr>
-        <w:t xml:space="preserve"> </w:t>
+        <w:t xml:space="preserve"/>
       </w:r>
       <w:r/>
     </w:p>

</xml_diff>

<commit_message>
Fix report template for writing russian dynamic fields
</commit_message>
<xml_diff>
--- a/Brio.Docs.Reports/ReportResources/MrsStandardTemplate.docx
+++ b/Brio.Docs.Reports/ReportResources/MrsStandardTemplate.docx
@@ -4,7 +4,7 @@
   <w:body>
     <w:tbl>
       <w:tblPr>
-        <w:tblStyle w:val="846"/>
+        <w:tblStyle w:val="988"/>
         <w:tblpPr w:horzAnchor="margin" w:tblpXSpec="left" w:vertAnchor="page" w:tblpY="2345" w:leftFromText="180" w:topFromText="0" w:rightFromText="180" w:bottomFromText="0"/>
         <w:tblW w:w="9779" w:type="dxa"/>
         <w:tblInd w:w="0" w:type="dxa"/>
@@ -35,7 +35,7 @@
           </w:tcPr>
           <w:p>
             <w:pPr>
-              <w:pStyle w:val="784"/>
+              <w:pStyle w:val="926"/>
               <w:spacing w:before="0" w:after="200" w:line="276" w:lineRule="auto"/>
               <w:widowControl w:val="off"/>
             </w:pPr>
@@ -60,7 +60,7 @@
           </w:tcPr>
           <w:p>
             <w:pPr>
-              <w:pStyle w:val="784"/>
+              <w:pStyle w:val="926"/>
               <w:jc w:val="right"/>
               <w:spacing w:before="0" w:after="200" w:line="276" w:lineRule="auto"/>
               <w:widowControl w:val="off"/>
@@ -91,7 +91,7 @@
           </w:tcPr>
           <w:p>
             <w:pPr>
-              <w:pStyle w:val="784"/>
+              <w:pStyle w:val="926"/>
               <w:spacing w:before="0" w:after="200" w:line="276" w:lineRule="auto"/>
               <w:widowControl w:val="off"/>
             </w:pPr>
@@ -122,7 +122,7 @@
           </w:tcPr>
           <w:p>
             <w:pPr>
-              <w:pStyle w:val="784"/>
+              <w:pStyle w:val="926"/>
               <w:spacing w:before="0" w:after="200" w:line="276" w:lineRule="auto"/>
               <w:widowControl w:val="off"/>
             </w:pPr>
@@ -174,7 +174,7 @@
           </w:tcPr>
           <w:p>
             <w:pPr>
-              <w:pStyle w:val="784"/>
+              <w:pStyle w:val="926"/>
               <w:jc w:val="center"/>
               <w:spacing w:before="0" w:after="200" w:line="276" w:lineRule="auto"/>
               <w:widowControl w:val="off"/>
@@ -209,7 +209,7 @@
           </w:tcPr>
           <w:p>
             <w:pPr>
-              <w:pStyle w:val="784"/>
+              <w:pStyle w:val="926"/>
               <w:spacing w:before="0" w:after="200" w:line="276" w:lineRule="auto"/>
               <w:widowControl w:val="off"/>
             </w:pPr>
@@ -472,7 +472,7 @@
     </w:p>
     <w:p>
       <w:pPr>
-        <w:pStyle w:val="803"/>
+        <w:pStyle w:val="945"/>
         <w:tabs>
           <w:tab w:val="right" w:pos="9355" w:leader="dot"/>
         </w:tabs>
@@ -615,7 +615,7 @@
     </w:p>
     <w:p>
       <w:pPr>
-        <w:pStyle w:val="785"/>
+        <w:pStyle w:val="927"/>
         <w:jc w:val="center"/>
         <w:rPr>
           <w:rFonts w:ascii="Times New Roman" w:hAnsi="Times New Roman" w:eastAsia="Times New Roman"/>
@@ -1161,7 +1161,19 @@
         <w:rPr>
           <w:rFonts w:ascii="Courier New" w:hAnsi="Courier New" w:cs="Courier New"/>
         </w:rPr>
-        <w:t xml:space="preserve">&lt;% if(task.Fields.ContainsKey("Deviation type")) { %&gt;</w:t>
+        <w:t xml:space="preserve">&lt;% if(task.Fields.ContainsKey("</w:t>
+      </w:r>
+      <w:r>
+        <w:rPr>
+          <w:rFonts w:ascii="Courier New" w:hAnsi="Courier New" w:cs="Courier New"/>
+        </w:rPr>
+        <w:t xml:space="preserve">Категория</w:t>
+      </w:r>
+      <w:r>
+        <w:rPr>
+          <w:rFonts w:ascii="Courier New" w:hAnsi="Courier New" w:cs="Courier New"/>
+        </w:rPr>
+        <w:t xml:space="preserve">")) { %&gt;</w:t>
       </w:r>
       <w:r/>
     </w:p>
@@ -1183,8 +1195,12 @@
         <w:t xml:space="preserve">&lt;%=task.Fields[</w:t>
       </w:r>
       <w:r>
-        <w:t xml:space="preserve">"Deviation type</w:t>
+        <w:t xml:space="preserve">"</w:t>
       </w:r>
+      <w:r>
+        <w:t xml:space="preserve">Категория</w:t>
+      </w:r>
+      <w:r/>
       <w:r>
         <w:t xml:space="preserve">"</w:t>
       </w:r>
@@ -1221,7 +1237,19 @@
         <w:rPr>
           <w:rFonts w:ascii="Courier New" w:hAnsi="Courier New" w:cs="Courier New"/>
         </w:rPr>
-        <w:t xml:space="preserve">&lt;% if(!task.Fields.ContainsKey("Deviation type")) { %&gt;</w:t>
+        <w:t xml:space="preserve">&lt;% if(!task.Fields.ContainsKey("</w:t>
+      </w:r>
+      <w:r>
+        <w:rPr>
+          <w:rFonts w:ascii="Courier New" w:hAnsi="Courier New" w:cs="Courier New"/>
+        </w:rPr>
+        <w:t xml:space="preserve">Категория</w:t>
+      </w:r>
+      <w:r>
+        <w:rPr>
+          <w:rFonts w:ascii="Courier New" w:hAnsi="Courier New" w:cs="Courier New"/>
+        </w:rPr>
+        <w:t xml:space="preserve">")) { %&gt;</w:t>
       </w:r>
       <w:r/>
     </w:p>
@@ -1264,7 +1292,19 @@
         <w:rPr>
           <w:rFonts w:ascii="Courier New" w:hAnsi="Courier New" w:cs="Courier New"/>
         </w:rPr>
-        <w:t xml:space="preserve">&lt;% if(task.Fields.ContainsKey("Critical status")) { %&gt;</w:t>
+        <w:t xml:space="preserve">&lt;% if(task.Fields.ContainsKey("</w:t>
+      </w:r>
+      <w:r>
+        <w:rPr>
+          <w:rFonts w:ascii="Courier New" w:hAnsi="Courier New" w:cs="Courier New"/>
+        </w:rPr>
+        <w:t xml:space="preserve">Степень влияния</w:t>
+      </w:r>
+      <w:r>
+        <w:rPr>
+          <w:rFonts w:ascii="Courier New" w:hAnsi="Courier New" w:cs="Courier New"/>
+        </w:rPr>
+        <w:t xml:space="preserve">")) { %&gt;</w:t>
       </w:r>
       <w:r/>
     </w:p>
@@ -1280,7 +1320,13 @@
         <w:t xml:space="preserve">Степень влияния:</w:t>
       </w:r>
       <w:r>
-        <w:t xml:space="preserve">&lt;%=task.Fields["Critical status"]%&gt;</w:t>
+        <w:t xml:space="preserve">&lt;%=task.Fields["</w:t>
+      </w:r>
+      <w:r>
+        <w:t xml:space="preserve">Степень влияния</w:t>
+      </w:r>
+      <w:r>
+        <w:t xml:space="preserve">"]%&gt;</w:t>
       </w:r>
       <w:r/>
     </w:p>
@@ -1304,7 +1350,19 @@
         <w:rPr>
           <w:rFonts w:ascii="Courier New" w:hAnsi="Courier New" w:cs="Courier New"/>
         </w:rPr>
-        <w:t xml:space="preserve">&lt;% if(!task.Fields.ContainsKey("Critical status")) { %&gt;</w:t>
+        <w:t xml:space="preserve">&lt;% if(!task.Fields.ContainsKey("</w:t>
+      </w:r>
+      <w:r>
+        <w:rPr>
+          <w:rFonts w:ascii="Courier New" w:hAnsi="Courier New" w:cs="Courier New"/>
+        </w:rPr>
+        <w:t xml:space="preserve">Степень влияния</w:t>
+      </w:r>
+      <w:r>
+        <w:rPr>
+          <w:rFonts w:ascii="Courier New" w:hAnsi="Courier New" w:cs="Courier New"/>
+        </w:rPr>
+        <w:t xml:space="preserve">")) { %&gt;</w:t>
       </w:r>
       <w:r/>
     </w:p>
@@ -1382,7 +1440,6 @@
         <w:t xml:space="preserve">&lt;% foreach(var imageInfo in task.AttachedImages) { %&gt;</w:t>
       </w:r>
       <w:r/>
-      <w:r/>
     </w:p>
     <w:p>
       <w:pPr>
@@ -1411,7 +1468,7 @@
     </w:p>
     <w:p>
       <w:pPr>
-        <w:pStyle w:val="800"/>
+        <w:pStyle w:val="942"/>
         <w:spacing w:line="360" w:lineRule="auto"/>
       </w:pPr>
       <w:r>
@@ -1448,7 +1505,7 @@
     </w:p>
     <w:p>
       <w:pPr>
-        <w:pStyle w:val="800"/>
+        <w:pStyle w:val="942"/>
         <w:spacing w:line="360" w:lineRule="auto"/>
       </w:pPr>
       <w:r>
@@ -1485,7 +1542,7 @@
     </w:p>
     <w:p>
       <w:pPr>
-        <w:pStyle w:val="800"/>
+        <w:pStyle w:val="942"/>
         <w:spacing w:line="360" w:lineRule="auto"/>
       </w:pPr>
       <w:r>
@@ -1522,7 +1579,7 @@
     </w:p>
     <w:p>
       <w:pPr>
-        <w:pStyle w:val="800"/>
+        <w:pStyle w:val="942"/>
         <w:spacing w:line="360" w:lineRule="auto"/>
       </w:pPr>
       <w:r>
@@ -1562,7 +1619,7 @@
     </w:p>
     <w:p>
       <w:pPr>
-        <w:pStyle w:val="800"/>
+        <w:pStyle w:val="942"/>
         <w:spacing w:line="360" w:lineRule="auto"/>
       </w:pPr>
       <w:r>
@@ -1599,7 +1656,7 @@
     </w:p>
     <w:p>
       <w:pPr>
-        <w:pStyle w:val="800"/>
+        <w:pStyle w:val="942"/>
         <w:spacing w:line="360" w:lineRule="auto"/>
       </w:pPr>
       <w:r>
@@ -1647,7 +1704,7 @@
     </w:p>
     <w:p>
       <w:pPr>
-        <w:pStyle w:val="800"/>
+        <w:pStyle w:val="942"/>
         <w:spacing w:line="360" w:lineRule="auto"/>
       </w:pPr>
       <w:r>
@@ -1665,7 +1722,6 @@
         </w:rPr>
         <w:t xml:space="preserve">&lt;% } %&gt;</w:t>
       </w:r>
-      <w:r/>
       <w:r/>
     </w:p>
     <w:p>
@@ -1778,7 +1834,6 @@
       <w:pPr>
         <w:spacing w:after="0" w:line="240" w:lineRule="auto"/>
       </w:pPr>
-      <w:r/>
       <w:r>
         <w:separator/>
       </w:r>
@@ -1790,7 +1845,6 @@
       <w:pPr>
         <w:spacing w:after="0" w:line="240" w:lineRule="auto"/>
       </w:pPr>
-      <w:r/>
       <w:r>
         <w:continuationSeparator/>
       </w:r>
@@ -1804,7 +1858,7 @@
 <w:ftr xmlns:wpc="http://schemas.microsoft.com/office/word/2010/wordprocessingCanvas" xmlns:mc="http://schemas.openxmlformats.org/markup-compatibility/2006" xmlns:o="urn:schemas-microsoft-com:office:office" xmlns:r="http://schemas.openxmlformats.org/officeDocument/2006/relationships" xmlns:m="http://schemas.openxmlformats.org/officeDocument/2006/math" xmlns:v="urn:schemas-microsoft-com:vml" xmlns:wp14="http://schemas.microsoft.com/office/word/2010/wordprocessingDrawing" xmlns:wp="http://schemas.openxmlformats.org/drawingml/2006/wordprocessingDrawing" xmlns:w10="urn:schemas-microsoft-com:office:word" xmlns:w="http://schemas.openxmlformats.org/wordprocessingml/2006/main" xmlns:w14="http://schemas.microsoft.com/office/word/2010/wordml" xmlns:w15="http://schemas.microsoft.com/office/word/2012/wordml" xmlns:wpg="http://schemas.microsoft.com/office/word/2010/wordprocessingGroup" xmlns:wpi="http://schemas.microsoft.com/office/word/2010/wordprocessingInk" xmlns:wne="http://schemas.microsoft.com/office/word/2006/wordml" xmlns:a="http://schemas.openxmlformats.org/drawingml/2006/main" xmlns:wps="http://schemas.microsoft.com/office/word/2010/wordprocessingShape" mc:Ignorable="w14 w15 wp14">
   <w:p>
     <w:pPr>
-      <w:pStyle w:val="820"/>
+      <w:pStyle w:val="962"/>
       <w:jc w:val="center"/>
     </w:pPr>
     <w:r>
@@ -1825,7 +1879,7 @@
 <w:ftr xmlns:wpc="http://schemas.microsoft.com/office/word/2010/wordprocessingCanvas" xmlns:mc="http://schemas.openxmlformats.org/markup-compatibility/2006" xmlns:o="urn:schemas-microsoft-com:office:office" xmlns:r="http://schemas.openxmlformats.org/officeDocument/2006/relationships" xmlns:m="http://schemas.openxmlformats.org/officeDocument/2006/math" xmlns:v="urn:schemas-microsoft-com:vml" xmlns:wp14="http://schemas.microsoft.com/office/word/2010/wordprocessingDrawing" xmlns:wp="http://schemas.openxmlformats.org/drawingml/2006/wordprocessingDrawing" xmlns:w10="urn:schemas-microsoft-com:office:word" xmlns:w="http://schemas.openxmlformats.org/wordprocessingml/2006/main" xmlns:w14="http://schemas.microsoft.com/office/word/2010/wordml" xmlns:w15="http://schemas.microsoft.com/office/word/2012/wordml" xmlns:wpg="http://schemas.microsoft.com/office/word/2010/wordprocessingGroup" xmlns:wpi="http://schemas.microsoft.com/office/word/2010/wordprocessingInk" xmlns:wne="http://schemas.microsoft.com/office/word/2006/wordml" xmlns:a="http://schemas.openxmlformats.org/drawingml/2006/main" xmlns:wps="http://schemas.microsoft.com/office/word/2010/wordprocessingShape" mc:Ignorable="w14 w15 wp14">
   <w:p>
     <w:pPr>
-      <w:pStyle w:val="820"/>
+      <w:pStyle w:val="962"/>
     </w:pPr>
     <w:r/>
     <w:r/>
@@ -1837,7 +1891,7 @@
 <w:ftr xmlns:wpc="http://schemas.microsoft.com/office/word/2010/wordprocessingCanvas" xmlns:mc="http://schemas.openxmlformats.org/markup-compatibility/2006" xmlns:o="urn:schemas-microsoft-com:office:office" xmlns:r="http://schemas.openxmlformats.org/officeDocument/2006/relationships" xmlns:m="http://schemas.openxmlformats.org/officeDocument/2006/math" xmlns:v="urn:schemas-microsoft-com:vml" xmlns:wp14="http://schemas.microsoft.com/office/word/2010/wordprocessingDrawing" xmlns:wp="http://schemas.openxmlformats.org/drawingml/2006/wordprocessingDrawing" xmlns:w10="urn:schemas-microsoft-com:office:word" xmlns:w="http://schemas.openxmlformats.org/wordprocessingml/2006/main" xmlns:w14="http://schemas.microsoft.com/office/word/2010/wordml" xmlns:w15="http://schemas.microsoft.com/office/word/2012/wordml" xmlns:wpg="http://schemas.microsoft.com/office/word/2010/wordprocessingGroup" xmlns:wpi="http://schemas.microsoft.com/office/word/2010/wordprocessingInk" xmlns:wne="http://schemas.microsoft.com/office/word/2006/wordml" xmlns:a="http://schemas.openxmlformats.org/drawingml/2006/main" xmlns:wps="http://schemas.microsoft.com/office/word/2010/wordprocessingShape" mc:Ignorable="w14 w15 wp14">
   <w:tbl>
     <w:tblPr>
-      <w:tblStyle w:val="846"/>
+      <w:tblStyle w:val="988"/>
       <w:tblW w:w="9355" w:type="dxa"/>
       <w:tblInd w:w="0" w:type="dxa"/>
       <w:tblLook w:val="04A0" w:firstRow="1" w:lastRow="0" w:firstColumn="1" w:lastColumn="0" w:noHBand="0" w:noVBand="1"/>
@@ -1867,7 +1921,7 @@
         </w:tcPr>
         <w:p>
           <w:pPr>
-            <w:pStyle w:val="784"/>
+            <w:pStyle w:val="926"/>
             <w:spacing w:before="0" w:beforeAutospacing="0" w:after="0" w:line="240" w:lineRule="auto"/>
             <w:widowControl w:val="off"/>
             <w:rPr>
@@ -1970,7 +2024,7 @@
         </w:tcPr>
         <w:p>
           <w:pPr>
-            <w:pStyle w:val="784"/>
+            <w:pStyle w:val="926"/>
             <w:spacing w:before="0" w:after="0" w:line="240" w:lineRule="auto"/>
             <w:widowControl w:val="off"/>
             <w:rPr>
@@ -2044,7 +2098,7 @@
   </w:tbl>
   <w:p>
     <w:pPr>
-      <w:pStyle w:val="820"/>
+      <w:pStyle w:val="962"/>
     </w:pPr>
     <w:r/>
     <w:r/>
@@ -2056,7 +2110,7 @@
 <w:ftr xmlns:wpc="http://schemas.microsoft.com/office/word/2010/wordprocessingCanvas" xmlns:mc="http://schemas.openxmlformats.org/markup-compatibility/2006" xmlns:o="urn:schemas-microsoft-com:office:office" xmlns:r="http://schemas.openxmlformats.org/officeDocument/2006/relationships" xmlns:m="http://schemas.openxmlformats.org/officeDocument/2006/math" xmlns:v="urn:schemas-microsoft-com:vml" xmlns:wp14="http://schemas.microsoft.com/office/word/2010/wordprocessingDrawing" xmlns:wp="http://schemas.openxmlformats.org/drawingml/2006/wordprocessingDrawing" xmlns:w10="urn:schemas-microsoft-com:office:word" xmlns:w="http://schemas.openxmlformats.org/wordprocessingml/2006/main" xmlns:w14="http://schemas.microsoft.com/office/word/2010/wordml" xmlns:w15="http://schemas.microsoft.com/office/word/2012/wordml" xmlns:wpg="http://schemas.microsoft.com/office/word/2010/wordprocessingGroup" xmlns:wpi="http://schemas.microsoft.com/office/word/2010/wordprocessingInk" xmlns:wne="http://schemas.microsoft.com/office/word/2006/wordml" xmlns:a="http://schemas.openxmlformats.org/drawingml/2006/main" xmlns:wps="http://schemas.microsoft.com/office/word/2010/wordprocessingShape" mc:Ignorable="w14 w15 wp14">
   <w:p>
     <w:pPr>
-      <w:pStyle w:val="820"/>
+      <w:pStyle w:val="962"/>
     </w:pPr>
     <w:r/>
     <w:r/>
@@ -2071,7 +2125,6 @@
       <w:pPr>
         <w:spacing w:after="0" w:line="240" w:lineRule="auto"/>
       </w:pPr>
-      <w:r/>
       <w:r>
         <w:separator/>
       </w:r>
@@ -2083,7 +2136,6 @@
       <w:pPr>
         <w:spacing w:after="0" w:line="240" w:lineRule="auto"/>
       </w:pPr>
-      <w:r/>
       <w:r>
         <w:continuationSeparator/>
       </w:r>
@@ -2097,7 +2149,7 @@
 <w:hdr xmlns:wpc="http://schemas.microsoft.com/office/word/2010/wordprocessingCanvas" xmlns:mc="http://schemas.openxmlformats.org/markup-compatibility/2006" xmlns:o="urn:schemas-microsoft-com:office:office" xmlns:r="http://schemas.openxmlformats.org/officeDocument/2006/relationships" xmlns:m="http://schemas.openxmlformats.org/officeDocument/2006/math" xmlns:v="urn:schemas-microsoft-com:vml" xmlns:wp14="http://schemas.microsoft.com/office/word/2010/wordprocessingDrawing" xmlns:wp="http://schemas.openxmlformats.org/drawingml/2006/wordprocessingDrawing" xmlns:w10="urn:schemas-microsoft-com:office:word" xmlns:w="http://schemas.openxmlformats.org/wordprocessingml/2006/main" xmlns:w14="http://schemas.microsoft.com/office/word/2010/wordml" xmlns:w15="http://schemas.microsoft.com/office/word/2012/wordml" xmlns:wpg="http://schemas.microsoft.com/office/word/2010/wordprocessingGroup" xmlns:wpi="http://schemas.microsoft.com/office/word/2010/wordprocessingInk" xmlns:wne="http://schemas.microsoft.com/office/word/2006/wordml" xmlns:a="http://schemas.openxmlformats.org/drawingml/2006/main" xmlns:wps="http://schemas.microsoft.com/office/word/2010/wordprocessingShape" mc:Ignorable="w14 w15 wp14">
   <w:tbl>
     <w:tblPr>
-      <w:tblStyle w:val="846"/>
+      <w:tblStyle w:val="988"/>
       <w:tblW w:w="10003" w:type="dxa"/>
       <w:tblInd w:w="0" w:type="dxa"/>
       <w:tblLook w:val="04A0" w:firstRow="1" w:lastRow="0" w:firstColumn="1" w:lastColumn="0" w:noHBand="0" w:noVBand="1"/>
@@ -2125,7 +2177,7 @@
         </w:tcPr>
         <w:p>
           <w:pPr>
-            <w:pStyle w:val="784"/>
+            <w:pStyle w:val="926"/>
             <w:spacing w:before="0" w:after="0" w:line="240" w:lineRule="auto"/>
             <w:widowControl w:val="off"/>
           </w:pPr>
@@ -2224,7 +2276,7 @@
         </w:tcPr>
         <w:p>
           <w:pPr>
-            <w:pStyle w:val="784"/>
+            <w:pStyle w:val="926"/>
             <w:ind w:left="-1526" w:firstLine="992"/>
             <w:jc w:val="center"/>
             <w:spacing w:before="0" w:after="0" w:line="240" w:lineRule="auto"/>
@@ -2247,7 +2299,7 @@
         </w:p>
         <w:p>
           <w:pPr>
-            <w:pStyle w:val="784"/>
+            <w:pStyle w:val="926"/>
             <w:ind w:left="-1526" w:firstLine="992"/>
             <w:jc w:val="center"/>
             <w:spacing w:before="0" w:after="0" w:line="240" w:lineRule="auto"/>
@@ -2294,7 +2346,7 @@
         </w:p>
         <w:p>
           <w:pPr>
-            <w:pStyle w:val="784"/>
+            <w:pStyle w:val="926"/>
             <w:ind w:left="-1526" w:firstLine="992"/>
             <w:jc w:val="center"/>
             <w:spacing w:before="0" w:after="0" w:line="240" w:lineRule="auto"/>
@@ -2315,7 +2367,7 @@
         </w:p>
         <w:p>
           <w:pPr>
-            <w:pStyle w:val="784"/>
+            <w:pStyle w:val="926"/>
             <w:ind w:left="-1526" w:firstLine="992"/>
             <w:jc w:val="center"/>
             <w:spacing w:before="0" w:after="0" w:line="240" w:lineRule="auto"/>
@@ -2336,7 +2388,7 @@
         </w:p>
         <w:p>
           <w:pPr>
-            <w:pStyle w:val="784"/>
+            <w:pStyle w:val="926"/>
             <w:ind w:left="-1526" w:firstLine="992"/>
             <w:jc w:val="center"/>
             <w:spacing w:before="0" w:after="0" w:line="240" w:lineRule="auto"/>
@@ -2373,7 +2425,7 @@
   </w:tbl>
   <w:p>
     <w:pPr>
-      <w:pStyle w:val="819"/>
+      <w:pStyle w:val="961"/>
     </w:pPr>
     <w:r/>
     <w:r/>
@@ -2385,7 +2437,7 @@
 <w:hdr xmlns:wpc="http://schemas.microsoft.com/office/word/2010/wordprocessingCanvas" xmlns:mc="http://schemas.openxmlformats.org/markup-compatibility/2006" xmlns:o="urn:schemas-microsoft-com:office:office" xmlns:r="http://schemas.openxmlformats.org/officeDocument/2006/relationships" xmlns:m="http://schemas.openxmlformats.org/officeDocument/2006/math" xmlns:v="urn:schemas-microsoft-com:vml" xmlns:wp14="http://schemas.microsoft.com/office/word/2010/wordprocessingDrawing" xmlns:wp="http://schemas.openxmlformats.org/drawingml/2006/wordprocessingDrawing" xmlns:w10="urn:schemas-microsoft-com:office:word" xmlns:w="http://schemas.openxmlformats.org/wordprocessingml/2006/main" xmlns:w14="http://schemas.microsoft.com/office/word/2010/wordml" xmlns:w15="http://schemas.microsoft.com/office/word/2012/wordml" xmlns:wpg="http://schemas.microsoft.com/office/word/2010/wordprocessingGroup" xmlns:wpi="http://schemas.microsoft.com/office/word/2010/wordprocessingInk" xmlns:wne="http://schemas.microsoft.com/office/word/2006/wordml" xmlns:a="http://schemas.openxmlformats.org/drawingml/2006/main" xmlns:wps="http://schemas.microsoft.com/office/word/2010/wordprocessingShape" mc:Ignorable="w14 w15 wp14">
   <w:p>
     <w:pPr>
-      <w:pStyle w:val="819"/>
+      <w:pStyle w:val="961"/>
     </w:pPr>
     <w:r/>
     <w:r/>
@@ -2406,7 +2458,7 @@
 <w:hdr xmlns:wpc="http://schemas.microsoft.com/office/word/2010/wordprocessingCanvas" xmlns:mc="http://schemas.openxmlformats.org/markup-compatibility/2006" xmlns:o="urn:schemas-microsoft-com:office:office" xmlns:r="http://schemas.openxmlformats.org/officeDocument/2006/relationships" xmlns:m="http://schemas.openxmlformats.org/officeDocument/2006/math" xmlns:v="urn:schemas-microsoft-com:vml" xmlns:wp14="http://schemas.microsoft.com/office/word/2010/wordprocessingDrawing" xmlns:wp="http://schemas.openxmlformats.org/drawingml/2006/wordprocessingDrawing" xmlns:w10="urn:schemas-microsoft-com:office:word" xmlns:w="http://schemas.openxmlformats.org/wordprocessingml/2006/main" xmlns:w14="http://schemas.microsoft.com/office/word/2010/wordml" xmlns:w15="http://schemas.microsoft.com/office/word/2012/wordml" xmlns:wpg="http://schemas.microsoft.com/office/word/2010/wordprocessingGroup" xmlns:wpi="http://schemas.microsoft.com/office/word/2010/wordprocessingInk" xmlns:wne="http://schemas.microsoft.com/office/word/2006/wordml" xmlns:a="http://schemas.openxmlformats.org/drawingml/2006/main" xmlns:wps="http://schemas.microsoft.com/office/word/2010/wordprocessingShape" mc:Ignorable="w14 w15 wp14">
   <w:p>
     <w:pPr>
-      <w:pStyle w:val="819"/>
+      <w:pStyle w:val="961"/>
     </w:pPr>
     <w:r/>
     <w:r/>
@@ -2568,9 +2620,9 @@
     <w:lsdException w:name="Bibliography" w:uiPriority="37"/>
     <w:lsdException w:name="TOC Heading" w:uiPriority="39" w:qFormat="1"/>
   </w:latentStyles>
-  <w:style w:type="table" w:styleId="48">
+  <w:style w:type="table" w:styleId="821">
     <w:name w:val="Table Grid"/>
-    <w:basedOn w:val="846"/>
+    <w:basedOn w:val="988"/>
     <w:uiPriority w:val="59"/>
     <w:pPr>
       <w:spacing w:after="0" w:line="240" w:lineRule="auto"/>
@@ -2593,9 +2645,9 @@
       </w:tblCellMar>
     </w:tblPr>
   </w:style>
-  <w:style w:type="table" w:styleId="49">
+  <w:style w:type="table" w:styleId="822">
     <w:name w:val="Table Grid Light"/>
-    <w:basedOn w:val="846"/>
+    <w:basedOn w:val="988"/>
     <w:uiPriority w:val="59"/>
     <w:pPr>
       <w:spacing w:after="0" w:line="240" w:lineRule="auto"/>
@@ -2618,9 +2670,9 @@
       </w:tblCellMar>
     </w:tblPr>
   </w:style>
-  <w:style w:type="table" w:styleId="50">
+  <w:style w:type="table" w:styleId="823">
     <w:name w:val="Plain Table 1"/>
-    <w:basedOn w:val="846"/>
+    <w:basedOn w:val="988"/>
     <w:uiPriority w:val="59"/>
     <w:pPr>
       <w:spacing w:after="0" w:line="240" w:lineRule="auto"/>
@@ -2685,9 +2737,9 @@
       </w:rPr>
     </w:tblStylePr>
   </w:style>
-  <w:style w:type="table" w:styleId="51">
+  <w:style w:type="table" w:styleId="824">
     <w:name w:val="Plain Table 2"/>
-    <w:basedOn w:val="846"/>
+    <w:basedOn w:val="988"/>
     <w:uiPriority w:val="59"/>
     <w:pPr>
       <w:spacing w:after="0" w:line="240" w:lineRule="auto"/>
@@ -2770,9 +2822,9 @@
       </w:rPr>
     </w:tblStylePr>
   </w:style>
-  <w:style w:type="table" w:styleId="52">
+  <w:style w:type="table" w:styleId="825">
     <w:name w:val="Plain Table 3"/>
-    <w:basedOn w:val="846"/>
+    <w:basedOn w:val="988"/>
     <w:uiPriority w:val="99"/>
     <w:pPr>
       <w:spacing w:after="0" w:line="240" w:lineRule="auto"/>
@@ -2847,9 +2899,9 @@
       </w:rPr>
     </w:tblStylePr>
   </w:style>
-  <w:style w:type="table" w:styleId="53">
+  <w:style w:type="table" w:styleId="826">
     <w:name w:val="Plain Table 4"/>
-    <w:basedOn w:val="846"/>
+    <w:basedOn w:val="988"/>
     <w:uiPriority w:val="99"/>
     <w:pPr>
       <w:spacing w:after="0" w:line="240" w:lineRule="auto"/>
@@ -2904,9 +2956,9 @@
       </w:rPr>
     </w:tblStylePr>
   </w:style>
-  <w:style w:type="table" w:styleId="54">
+  <w:style w:type="table" w:styleId="827">
     <w:name w:val="Plain Table 5"/>
-    <w:basedOn w:val="846"/>
+    <w:basedOn w:val="988"/>
     <w:uiPriority w:val="99"/>
     <w:pPr>
       <w:spacing w:after="0" w:line="240" w:lineRule="auto"/>
@@ -2992,9 +3044,9 @@
       </w:tcPr>
     </w:tblStylePr>
   </w:style>
-  <w:style w:type="table" w:styleId="55">
+  <w:style w:type="table" w:styleId="828">
     <w:name w:val="Grid Table 1 Light"/>
-    <w:basedOn w:val="846"/>
+    <w:basedOn w:val="988"/>
     <w:uiPriority w:val="99"/>
     <w:pPr>
       <w:spacing w:after="0" w:line="240" w:lineRule="auto"/>
@@ -3057,9 +3109,9 @@
       </w:rPr>
     </w:tblStylePr>
   </w:style>
-  <w:style w:type="table" w:styleId="56">
+  <w:style w:type="table" w:styleId="829">
     <w:name w:val="Grid Table 1 Light - Accent 1"/>
-    <w:basedOn w:val="846"/>
+    <w:basedOn w:val="988"/>
     <w:uiPriority w:val="99"/>
     <w:pPr>
       <w:spacing w:after="0" w:line="240" w:lineRule="auto"/>
@@ -3122,9 +3174,9 @@
       </w:rPr>
     </w:tblStylePr>
   </w:style>
-  <w:style w:type="table" w:styleId="57">
+  <w:style w:type="table" w:styleId="830">
     <w:name w:val="Grid Table 1 Light - Accent 2"/>
-    <w:basedOn w:val="846"/>
+    <w:basedOn w:val="988"/>
     <w:uiPriority w:val="99"/>
     <w:pPr>
       <w:spacing w:after="0" w:line="240" w:lineRule="auto"/>
@@ -3187,9 +3239,9 @@
       </w:rPr>
     </w:tblStylePr>
   </w:style>
-  <w:style w:type="table" w:styleId="58">
+  <w:style w:type="table" w:styleId="831">
     <w:name w:val="Grid Table 1 Light - Accent 3"/>
-    <w:basedOn w:val="846"/>
+    <w:basedOn w:val="988"/>
     <w:uiPriority w:val="99"/>
     <w:pPr>
       <w:spacing w:after="0" w:line="240" w:lineRule="auto"/>
@@ -3252,9 +3304,9 @@
       </w:rPr>
     </w:tblStylePr>
   </w:style>
-  <w:style w:type="table" w:styleId="59">
+  <w:style w:type="table" w:styleId="832">
     <w:name w:val="Grid Table 1 Light - Accent 4"/>
-    <w:basedOn w:val="846"/>
+    <w:basedOn w:val="988"/>
     <w:uiPriority w:val="99"/>
     <w:pPr>
       <w:spacing w:after="0" w:line="240" w:lineRule="auto"/>
@@ -3317,9 +3369,9 @@
       </w:rPr>
     </w:tblStylePr>
   </w:style>
-  <w:style w:type="table" w:styleId="60">
+  <w:style w:type="table" w:styleId="833">
     <w:name w:val="Grid Table 1 Light - Accent 5"/>
-    <w:basedOn w:val="846"/>
+    <w:basedOn w:val="988"/>
     <w:uiPriority w:val="99"/>
     <w:pPr>
       <w:spacing w:after="0" w:line="240" w:lineRule="auto"/>
@@ -3382,9 +3434,9 @@
       </w:rPr>
     </w:tblStylePr>
   </w:style>
-  <w:style w:type="table" w:styleId="61">
+  <w:style w:type="table" w:styleId="834">
     <w:name w:val="Grid Table 1 Light - Accent 6"/>
-    <w:basedOn w:val="846"/>
+    <w:basedOn w:val="988"/>
     <w:uiPriority w:val="99"/>
     <w:pPr>
       <w:spacing w:after="0" w:line="240" w:lineRule="auto"/>
@@ -3447,9 +3499,9 @@
       </w:rPr>
     </w:tblStylePr>
   </w:style>
-  <w:style w:type="table" w:styleId="62">
+  <w:style w:type="table" w:styleId="835">
     <w:name w:val="Grid Table 2"/>
-    <w:basedOn w:val="846"/>
+    <w:basedOn w:val="988"/>
     <w:uiPriority w:val="99"/>
     <w:pPr>
       <w:spacing w:after="0" w:line="240" w:lineRule="auto"/>
@@ -3527,9 +3579,9 @@
       </w:tcPr>
     </w:tblStylePr>
   </w:style>
-  <w:style w:type="table" w:styleId="63">
+  <w:style w:type="table" w:styleId="836">
     <w:name w:val="Grid Table 2 - Accent 1"/>
-    <w:basedOn w:val="846"/>
+    <w:basedOn w:val="988"/>
     <w:uiPriority w:val="99"/>
     <w:pPr>
       <w:spacing w:after="0" w:line="240" w:lineRule="auto"/>
@@ -3607,9 +3659,9 @@
       </w:tcPr>
     </w:tblStylePr>
   </w:style>
-  <w:style w:type="table" w:styleId="64">
+  <w:style w:type="table" w:styleId="837">
     <w:name w:val="Grid Table 2 - Accent 2"/>
-    <w:basedOn w:val="846"/>
+    <w:basedOn w:val="988"/>
     <w:uiPriority w:val="99"/>
     <w:pPr>
       <w:spacing w:after="0" w:line="240" w:lineRule="auto"/>
@@ -3687,9 +3739,9 @@
       </w:tcPr>
     </w:tblStylePr>
   </w:style>
-  <w:style w:type="table" w:styleId="65">
+  <w:style w:type="table" w:styleId="838">
     <w:name w:val="Grid Table 2 - Accent 3"/>
-    <w:basedOn w:val="846"/>
+    <w:basedOn w:val="988"/>
     <w:uiPriority w:val="99"/>
     <w:pPr>
       <w:spacing w:after="0" w:line="240" w:lineRule="auto"/>
@@ -3767,9 +3819,9 @@
       </w:tcPr>
     </w:tblStylePr>
   </w:style>
-  <w:style w:type="table" w:styleId="66">
+  <w:style w:type="table" w:styleId="839">
     <w:name w:val="Grid Table 2 - Accent 4"/>
-    <w:basedOn w:val="846"/>
+    <w:basedOn w:val="988"/>
     <w:uiPriority w:val="99"/>
     <w:pPr>
       <w:spacing w:after="0" w:line="240" w:lineRule="auto"/>
@@ -3847,9 +3899,9 @@
       </w:tcPr>
     </w:tblStylePr>
   </w:style>
-  <w:style w:type="table" w:styleId="67">
+  <w:style w:type="table" w:styleId="840">
     <w:name w:val="Grid Table 2 - Accent 5"/>
-    <w:basedOn w:val="846"/>
+    <w:basedOn w:val="988"/>
     <w:uiPriority w:val="99"/>
     <w:pPr>
       <w:spacing w:after="0" w:line="240" w:lineRule="auto"/>
@@ -3927,9 +3979,9 @@
       </w:tcPr>
     </w:tblStylePr>
   </w:style>
-  <w:style w:type="table" w:styleId="68">
+  <w:style w:type="table" w:styleId="841">
     <w:name w:val="Grid Table 2 - Accent 6"/>
-    <w:basedOn w:val="846"/>
+    <w:basedOn w:val="988"/>
     <w:uiPriority w:val="99"/>
     <w:pPr>
       <w:spacing w:after="0" w:line="240" w:lineRule="auto"/>
@@ -4007,9 +4059,9 @@
       </w:tcPr>
     </w:tblStylePr>
   </w:style>
-  <w:style w:type="table" w:styleId="69">
+  <w:style w:type="table" w:styleId="842">
     <w:name w:val="Grid Table 3"/>
-    <w:basedOn w:val="846"/>
+    <w:basedOn w:val="988"/>
     <w:uiPriority w:val="99"/>
     <w:pPr>
       <w:spacing w:after="0" w:line="240" w:lineRule="auto"/>
@@ -4053,7 +4105,7 @@
         <w:jc w:val="right"/>
       </w:pPr>
       <w:tcPr>
-        <w:shd w:color="ffffff"/>
+        <w:shd w:val="clear" w:color="ffffff"/>
         <w:tcBorders>
           <w:top w:val="none" w:color="000000" w:sz="4" w:space="0"/>
           <w:left w:val="none" w:color="000000" w:sz="4" w:space="0"/>
@@ -4083,7 +4135,7 @@
         <w:color w:val="404040"/>
       </w:rPr>
       <w:tcPr>
-        <w:shd w:color="ffffff"/>
+        <w:shd w:val="clear" w:color="ffffff"/>
         <w:tcBorders>
           <w:top w:val="none" w:color="000000" w:sz="4" w:space="0"/>
           <w:left w:val="none" w:color="000000" w:sz="4" w:space="0"/>
@@ -4108,9 +4160,9 @@
       </w:tcPr>
     </w:tblStylePr>
   </w:style>
-  <w:style w:type="table" w:styleId="70">
+  <w:style w:type="table" w:styleId="843">
     <w:name w:val="Grid Table 3 - Accent 1"/>
-    <w:basedOn w:val="846"/>
+    <w:basedOn w:val="988"/>
     <w:uiPriority w:val="99"/>
     <w:pPr>
       <w:spacing w:after="0" w:line="240" w:lineRule="auto"/>
@@ -4154,7 +4206,7 @@
         <w:jc w:val="right"/>
       </w:pPr>
       <w:tcPr>
-        <w:shd w:color="ffffff"/>
+        <w:shd w:val="clear" w:color="ffffff"/>
         <w:tcBorders>
           <w:top w:val="none" w:color="000000" w:sz="4" w:space="0"/>
           <w:left w:val="none" w:color="000000" w:sz="4" w:space="0"/>
@@ -4184,7 +4236,7 @@
         <w:color w:val="404040"/>
       </w:rPr>
       <w:tcPr>
-        <w:shd w:color="ffffff"/>
+        <w:shd w:val="clear" w:color="ffffff"/>
         <w:tcBorders>
           <w:top w:val="none" w:color="000000" w:sz="4" w:space="0"/>
           <w:left w:val="none" w:color="000000" w:sz="4" w:space="0"/>
@@ -4209,9 +4261,9 @@
       </w:tcPr>
     </w:tblStylePr>
   </w:style>
-  <w:style w:type="table" w:styleId="71">
+  <w:style w:type="table" w:styleId="844">
     <w:name w:val="Grid Table 3 - Accent 2"/>
-    <w:basedOn w:val="846"/>
+    <w:basedOn w:val="988"/>
     <w:uiPriority w:val="99"/>
     <w:pPr>
       <w:spacing w:after="0" w:line="240" w:lineRule="auto"/>
@@ -4255,7 +4307,7 @@
         <w:jc w:val="right"/>
       </w:pPr>
       <w:tcPr>
-        <w:shd w:color="ffffff"/>
+        <w:shd w:val="clear" w:color="ffffff"/>
         <w:tcBorders>
           <w:top w:val="none" w:color="000000" w:sz="4" w:space="0"/>
           <w:left w:val="none" w:color="000000" w:sz="4" w:space="0"/>
@@ -4285,7 +4337,7 @@
         <w:color w:val="404040"/>
       </w:rPr>
       <w:tcPr>
-        <w:shd w:color="ffffff"/>
+        <w:shd w:val="clear" w:color="ffffff"/>
         <w:tcBorders>
           <w:top w:val="none" w:color="000000" w:sz="4" w:space="0"/>
           <w:left w:val="none" w:color="000000" w:sz="4" w:space="0"/>
@@ -4310,9 +4362,9 @@
       </w:tcPr>
     </w:tblStylePr>
   </w:style>
-  <w:style w:type="table" w:styleId="72">
+  <w:style w:type="table" w:styleId="845">
     <w:name w:val="Grid Table 3 - Accent 3"/>
-    <w:basedOn w:val="846"/>
+    <w:basedOn w:val="988"/>
     <w:uiPriority w:val="99"/>
     <w:pPr>
       <w:spacing w:after="0" w:line="240" w:lineRule="auto"/>
@@ -4356,7 +4408,7 @@
         <w:jc w:val="right"/>
       </w:pPr>
       <w:tcPr>
-        <w:shd w:color="ffffff"/>
+        <w:shd w:val="clear" w:color="ffffff"/>
         <w:tcBorders>
           <w:top w:val="none" w:color="000000" w:sz="4" w:space="0"/>
           <w:left w:val="none" w:color="000000" w:sz="4" w:space="0"/>
@@ -4386,7 +4438,7 @@
         <w:color w:val="404040"/>
       </w:rPr>
       <w:tcPr>
-        <w:shd w:color="ffffff"/>
+        <w:shd w:val="clear" w:color="ffffff"/>
         <w:tcBorders>
           <w:top w:val="none" w:color="000000" w:sz="4" w:space="0"/>
           <w:left w:val="none" w:color="000000" w:sz="4" w:space="0"/>
@@ -4411,9 +4463,9 @@
       </w:tcPr>
     </w:tblStylePr>
   </w:style>
-  <w:style w:type="table" w:styleId="73">
+  <w:style w:type="table" w:styleId="846">
     <w:name w:val="Grid Table 3 - Accent 4"/>
-    <w:basedOn w:val="846"/>
+    <w:basedOn w:val="988"/>
     <w:uiPriority w:val="99"/>
     <w:pPr>
       <w:spacing w:after="0" w:line="240" w:lineRule="auto"/>
@@ -4457,7 +4509,7 @@
         <w:jc w:val="right"/>
       </w:pPr>
       <w:tcPr>
-        <w:shd w:color="ffffff"/>
+        <w:shd w:val="clear" w:color="ffffff"/>
         <w:tcBorders>
           <w:top w:val="none" w:color="000000" w:sz="4" w:space="0"/>
           <w:left w:val="none" w:color="000000" w:sz="4" w:space="0"/>
@@ -4487,7 +4539,7 @@
         <w:color w:val="404040"/>
       </w:rPr>
       <w:tcPr>
-        <w:shd w:color="ffffff"/>
+        <w:shd w:val="clear" w:color="ffffff"/>
         <w:tcBorders>
           <w:top w:val="none" w:color="000000" w:sz="4" w:space="0"/>
           <w:left w:val="none" w:color="000000" w:sz="4" w:space="0"/>
@@ -4512,9 +4564,9 @@
       </w:tcPr>
     </w:tblStylePr>
   </w:style>
-  <w:style w:type="table" w:styleId="74">
+  <w:style w:type="table" w:styleId="847">
     <w:name w:val="Grid Table 3 - Accent 5"/>
-    <w:basedOn w:val="846"/>
+    <w:basedOn w:val="988"/>
     <w:uiPriority w:val="99"/>
     <w:pPr>
       <w:spacing w:after="0" w:line="240" w:lineRule="auto"/>
@@ -4558,7 +4610,7 @@
         <w:jc w:val="right"/>
       </w:pPr>
       <w:tcPr>
-        <w:shd w:color="ffffff"/>
+        <w:shd w:val="clear" w:color="ffffff"/>
         <w:tcBorders>
           <w:top w:val="none" w:color="000000" w:sz="4" w:space="0"/>
           <w:left w:val="none" w:color="000000" w:sz="4" w:space="0"/>
@@ -4588,7 +4640,7 @@
         <w:color w:val="404040"/>
       </w:rPr>
       <w:tcPr>
-        <w:shd w:color="ffffff"/>
+        <w:shd w:val="clear" w:color="ffffff"/>
         <w:tcBorders>
           <w:top w:val="none" w:color="000000" w:sz="4" w:space="0"/>
           <w:left w:val="none" w:color="000000" w:sz="4" w:space="0"/>
@@ -4613,9 +4665,9 @@
       </w:tcPr>
     </w:tblStylePr>
   </w:style>
-  <w:style w:type="table" w:styleId="75">
+  <w:style w:type="table" w:styleId="848">
     <w:name w:val="Grid Table 3 - Accent 6"/>
-    <w:basedOn w:val="846"/>
+    <w:basedOn w:val="988"/>
     <w:uiPriority w:val="99"/>
     <w:pPr>
       <w:spacing w:after="0" w:line="240" w:lineRule="auto"/>
@@ -4659,7 +4711,7 @@
         <w:jc w:val="right"/>
       </w:pPr>
       <w:tcPr>
-        <w:shd w:color="ffffff"/>
+        <w:shd w:val="clear" w:color="ffffff"/>
         <w:tcBorders>
           <w:top w:val="none" w:color="000000" w:sz="4" w:space="0"/>
           <w:left w:val="none" w:color="000000" w:sz="4" w:space="0"/>
@@ -4689,7 +4741,7 @@
         <w:color w:val="404040"/>
       </w:rPr>
       <w:tcPr>
-        <w:shd w:color="ffffff"/>
+        <w:shd w:val="clear" w:color="ffffff"/>
         <w:tcBorders>
           <w:top w:val="none" w:color="000000" w:sz="4" w:space="0"/>
           <w:left w:val="none" w:color="000000" w:sz="4" w:space="0"/>
@@ -4714,9 +4766,9 @@
       </w:tcPr>
     </w:tblStylePr>
   </w:style>
-  <w:style w:type="table" w:styleId="76">
+  <w:style w:type="table" w:styleId="849">
     <w:name w:val="Grid Table 4"/>
-    <w:basedOn w:val="846"/>
+    <w:basedOn w:val="988"/>
     <w:uiPriority w:val="59"/>
     <w:pPr>
       <w:spacing w:after="0" w:line="240" w:lineRule="auto"/>
@@ -4795,9 +4847,9 @@
       </w:tcPr>
     </w:tblStylePr>
   </w:style>
-  <w:style w:type="table" w:styleId="77">
+  <w:style w:type="table" w:styleId="850">
     <w:name w:val="Grid Table 4 - Accent 1"/>
-    <w:basedOn w:val="846"/>
+    <w:basedOn w:val="988"/>
     <w:uiPriority w:val="59"/>
     <w:pPr>
       <w:spacing w:after="0" w:line="240" w:lineRule="auto"/>
@@ -4876,9 +4928,9 @@
       </w:tcPr>
     </w:tblStylePr>
   </w:style>
-  <w:style w:type="table" w:styleId="78">
+  <w:style w:type="table" w:styleId="851">
     <w:name w:val="Grid Table 4 - Accent 2"/>
-    <w:basedOn w:val="846"/>
+    <w:basedOn w:val="988"/>
     <w:uiPriority w:val="59"/>
     <w:pPr>
       <w:spacing w:after="0" w:line="240" w:lineRule="auto"/>
@@ -4957,9 +5009,9 @@
       </w:tcPr>
     </w:tblStylePr>
   </w:style>
-  <w:style w:type="table" w:styleId="79">
+  <w:style w:type="table" w:styleId="852">
     <w:name w:val="Grid Table 4 - Accent 3"/>
-    <w:basedOn w:val="846"/>
+    <w:basedOn w:val="988"/>
     <w:uiPriority w:val="59"/>
     <w:pPr>
       <w:spacing w:after="0" w:line="240" w:lineRule="auto"/>
@@ -5038,9 +5090,9 @@
       </w:tcPr>
     </w:tblStylePr>
   </w:style>
-  <w:style w:type="table" w:styleId="80">
+  <w:style w:type="table" w:styleId="853">
     <w:name w:val="Grid Table 4 - Accent 4"/>
-    <w:basedOn w:val="846"/>
+    <w:basedOn w:val="988"/>
     <w:uiPriority w:val="59"/>
     <w:pPr>
       <w:spacing w:after="0" w:line="240" w:lineRule="auto"/>
@@ -5119,9 +5171,9 @@
       </w:tcPr>
     </w:tblStylePr>
   </w:style>
-  <w:style w:type="table" w:styleId="81">
+  <w:style w:type="table" w:styleId="854">
     <w:name w:val="Grid Table 4 - Accent 5"/>
-    <w:basedOn w:val="846"/>
+    <w:basedOn w:val="988"/>
     <w:uiPriority w:val="59"/>
     <w:pPr>
       <w:spacing w:after="0" w:line="240" w:lineRule="auto"/>
@@ -5200,9 +5252,9 @@
       </w:tcPr>
     </w:tblStylePr>
   </w:style>
-  <w:style w:type="table" w:styleId="82">
+  <w:style w:type="table" w:styleId="855">
     <w:name w:val="Grid Table 4 - Accent 6"/>
-    <w:basedOn w:val="846"/>
+    <w:basedOn w:val="988"/>
     <w:uiPriority w:val="59"/>
     <w:pPr>
       <w:spacing w:after="0" w:line="240" w:lineRule="auto"/>
@@ -5281,9 +5333,9 @@
       </w:tcPr>
     </w:tblStylePr>
   </w:style>
-  <w:style w:type="table" w:styleId="83">
+  <w:style w:type="table" w:styleId="856">
     <w:name w:val="Grid Table 5 Dark"/>
-    <w:basedOn w:val="846"/>
+    <w:basedOn w:val="988"/>
     <w:uiPriority w:val="99"/>
     <w:pPr>
       <w:spacing w:after="0" w:line="240" w:lineRule="auto"/>
@@ -5360,9 +5412,9 @@
       </w:tcPr>
     </w:tblStylePr>
   </w:style>
-  <w:style w:type="table" w:styleId="84">
+  <w:style w:type="table" w:styleId="857">
     <w:name w:val="Grid Table 5 Dark- Accent 1"/>
-    <w:basedOn w:val="846"/>
+    <w:basedOn w:val="988"/>
     <w:uiPriority w:val="99"/>
     <w:pPr>
       <w:spacing w:after="0" w:line="240" w:lineRule="auto"/>
@@ -5439,9 +5491,9 @@
       </w:tcPr>
     </w:tblStylePr>
   </w:style>
-  <w:style w:type="table" w:styleId="85">
+  <w:style w:type="table" w:styleId="858">
     <w:name w:val="Grid Table 5 Dark - Accent 2"/>
-    <w:basedOn w:val="846"/>
+    <w:basedOn w:val="988"/>
     <w:uiPriority w:val="99"/>
     <w:pPr>
       <w:spacing w:after="0" w:line="240" w:lineRule="auto"/>
@@ -5518,9 +5570,9 @@
       </w:tcPr>
     </w:tblStylePr>
   </w:style>
-  <w:style w:type="table" w:styleId="86">
+  <w:style w:type="table" w:styleId="859">
     <w:name w:val="Grid Table 5 Dark - Accent 3"/>
-    <w:basedOn w:val="846"/>
+    <w:basedOn w:val="988"/>
     <w:uiPriority w:val="99"/>
     <w:pPr>
       <w:spacing w:after="0" w:line="240" w:lineRule="auto"/>
@@ -5597,9 +5649,9 @@
       </w:tcPr>
     </w:tblStylePr>
   </w:style>
-  <w:style w:type="table" w:styleId="87">
+  <w:style w:type="table" w:styleId="860">
     <w:name w:val="Grid Table 5 Dark- Accent 4"/>
-    <w:basedOn w:val="846"/>
+    <w:basedOn w:val="988"/>
     <w:uiPriority w:val="99"/>
     <w:pPr>
       <w:spacing w:after="0" w:line="240" w:lineRule="auto"/>
@@ -5676,9 +5728,9 @@
       </w:tcPr>
     </w:tblStylePr>
   </w:style>
-  <w:style w:type="table" w:styleId="88">
+  <w:style w:type="table" w:styleId="861">
     <w:name w:val="Grid Table 5 Dark - Accent 5"/>
-    <w:basedOn w:val="846"/>
+    <w:basedOn w:val="988"/>
     <w:uiPriority w:val="99"/>
     <w:pPr>
       <w:spacing w:after="0" w:line="240" w:lineRule="auto"/>
@@ -5755,9 +5807,9 @@
       </w:tcPr>
     </w:tblStylePr>
   </w:style>
-  <w:style w:type="table" w:styleId="89">
+  <w:style w:type="table" w:styleId="862">
     <w:name w:val="Grid Table 5 Dark - Accent 6"/>
-    <w:basedOn w:val="846"/>
+    <w:basedOn w:val="988"/>
     <w:uiPriority w:val="99"/>
     <w:pPr>
       <w:spacing w:after="0" w:line="240" w:lineRule="auto"/>
@@ -5834,9 +5886,9 @@
       </w:tcPr>
     </w:tblStylePr>
   </w:style>
-  <w:style w:type="table" w:styleId="90">
+  <w:style w:type="table" w:styleId="863">
     <w:name w:val="Grid Table 6 Colorful"/>
-    <w:basedOn w:val="846"/>
+    <w:basedOn w:val="988"/>
     <w:uiPriority w:val="99"/>
     <w:pPr>
       <w:spacing w:after="0" w:line="240" w:lineRule="auto"/>
@@ -5913,9 +5965,9 @@
       </w:rPr>
     </w:tblStylePr>
   </w:style>
-  <w:style w:type="table" w:styleId="91">
+  <w:style w:type="table" w:styleId="864">
     <w:name w:val="Grid Table 6 Colorful - Accent 1"/>
-    <w:basedOn w:val="846"/>
+    <w:basedOn w:val="988"/>
     <w:uiPriority w:val="99"/>
     <w:pPr>
       <w:spacing w:after="0" w:line="240" w:lineRule="auto"/>
@@ -5992,9 +6044,9 @@
       </w:rPr>
     </w:tblStylePr>
   </w:style>
-  <w:style w:type="table" w:styleId="92">
+  <w:style w:type="table" w:styleId="865">
     <w:name w:val="Grid Table 6 Colorful - Accent 2"/>
-    <w:basedOn w:val="846"/>
+    <w:basedOn w:val="988"/>
     <w:uiPriority w:val="99"/>
     <w:pPr>
       <w:spacing w:after="0" w:line="240" w:lineRule="auto"/>
@@ -6071,9 +6123,9 @@
       </w:rPr>
     </w:tblStylePr>
   </w:style>
-  <w:style w:type="table" w:styleId="93">
+  <w:style w:type="table" w:styleId="866">
     <w:name w:val="Grid Table 6 Colorful - Accent 3"/>
-    <w:basedOn w:val="846"/>
+    <w:basedOn w:val="988"/>
     <w:uiPriority w:val="99"/>
     <w:pPr>
       <w:spacing w:after="0" w:line="240" w:lineRule="auto"/>
@@ -6150,9 +6202,9 @@
       </w:rPr>
     </w:tblStylePr>
   </w:style>
-  <w:style w:type="table" w:styleId="94">
+  <w:style w:type="table" w:styleId="867">
     <w:name w:val="Grid Table 6 Colorful - Accent 4"/>
-    <w:basedOn w:val="846"/>
+    <w:basedOn w:val="988"/>
     <w:uiPriority w:val="99"/>
     <w:pPr>
       <w:spacing w:after="0" w:line="240" w:lineRule="auto"/>
@@ -6229,9 +6281,9 @@
       </w:rPr>
     </w:tblStylePr>
   </w:style>
-  <w:style w:type="table" w:styleId="95">
+  <w:style w:type="table" w:styleId="868">
     <w:name w:val="Grid Table 6 Colorful - Accent 5"/>
-    <w:basedOn w:val="846"/>
+    <w:basedOn w:val="988"/>
     <w:uiPriority w:val="99"/>
     <w:pPr>
       <w:spacing w:after="0" w:line="240" w:lineRule="auto"/>
@@ -6308,9 +6360,9 @@
       </w:rPr>
     </w:tblStylePr>
   </w:style>
-  <w:style w:type="table" w:styleId="96">
+  <w:style w:type="table" w:styleId="869">
     <w:name w:val="Grid Table 6 Colorful - Accent 6"/>
-    <w:basedOn w:val="846"/>
+    <w:basedOn w:val="988"/>
     <w:uiPriority w:val="99"/>
     <w:pPr>
       <w:spacing w:after="0" w:line="240" w:lineRule="auto"/>
@@ -6387,9 +6439,9 @@
       </w:rPr>
     </w:tblStylePr>
   </w:style>
-  <w:style w:type="table" w:styleId="97">
+  <w:style w:type="table" w:styleId="870">
     <w:name w:val="Grid Table 7 Colorful"/>
-    <w:basedOn w:val="846"/>
+    <w:basedOn w:val="988"/>
     <w:uiPriority w:val="99"/>
     <w:pPr>
       <w:spacing w:after="0" w:line="240" w:lineRule="auto"/>
@@ -6438,11 +6490,11 @@
         <w:jc w:val="right"/>
       </w:pPr>
       <w:tcPr>
-        <w:shd w:color="ffffff"/>
-        <w:tcBorders>
-          <w:top w:val="none"/>
-          <w:left w:val="none"/>
-          <w:bottom w:val="none"/>
+        <w:shd w:val="clear" w:color="ffffff"/>
+        <w:tcBorders>
+          <w:top w:val="none" w:color="000000" w:sz="4" w:space="0"/>
+          <w:left w:val="none" w:color="000000" w:sz="4" w:space="0"/>
+          <w:bottom w:val="none" w:color="000000" w:sz="4" w:space="0"/>
           <w:right w:val="single" w:color="000000" w:themeColor="text1" w:themeTint="80" w:sz="4" w:space="0"/>
         </w:tcBorders>
       </w:tcPr>
@@ -6457,10 +6509,10 @@
       <w:tcPr>
         <w:shd w:val="clear" w:color="ffffff" w:themeColor="light1" w:fill="ffffff" w:themeFill="light1"/>
         <w:tcBorders>
-          <w:top w:val="none"/>
-          <w:left w:val="none"/>
+          <w:top w:val="none" w:color="000000" w:sz="4" w:space="0"/>
+          <w:left w:val="none" w:color="000000" w:sz="4" w:space="0"/>
           <w:bottom w:val="single" w:color="000000" w:themeColor="text1" w:themeTint="80" w:sz="4" w:space="0"/>
-          <w:right w:val="none"/>
+          <w:right w:val="none" w:color="000000" w:sz="4" w:space="0"/>
         </w:tcBorders>
       </w:tcPr>
     </w:tblStylePr>
@@ -6472,12 +6524,12 @@
         <w:sz w:val="22"/>
       </w:rPr>
       <w:tcPr>
-        <w:shd w:color="ffffff"/>
-        <w:tcBorders>
-          <w:top w:val="none"/>
+        <w:shd w:val="clear" w:color="ffffff"/>
+        <w:tcBorders>
+          <w:top w:val="none" w:color="000000" w:sz="4" w:space="0"/>
           <w:left w:val="single" w:color="000000" w:themeColor="text1" w:themeTint="80" w:sz="4" w:space="0"/>
-          <w:bottom w:val="none"/>
-          <w:right w:val="none"/>
+          <w:bottom w:val="none" w:color="000000" w:sz="4" w:space="0"/>
+          <w:right w:val="none" w:color="000000" w:sz="4" w:space="0"/>
         </w:tcBorders>
       </w:tcPr>
     </w:tblStylePr>
@@ -6492,16 +6544,16 @@
         <w:shd w:val="clear" w:color="ffffff" w:themeColor="light1" w:fill="ffffff" w:themeFill="light1"/>
         <w:tcBorders>
           <w:top w:val="single" w:color="000000" w:themeColor="text1" w:themeTint="80" w:sz="4" w:space="0"/>
-          <w:left w:val="none"/>
-          <w:bottom w:val="none"/>
-          <w:right w:val="none"/>
-        </w:tcBorders>
-      </w:tcPr>
-    </w:tblStylePr>
-  </w:style>
-  <w:style w:type="table" w:styleId="98">
+          <w:left w:val="none" w:color="000000" w:sz="4" w:space="0"/>
+          <w:bottom w:val="none" w:color="000000" w:sz="4" w:space="0"/>
+          <w:right w:val="none" w:color="000000" w:sz="4" w:space="0"/>
+        </w:tcBorders>
+      </w:tcPr>
+    </w:tblStylePr>
+  </w:style>
+  <w:style w:type="table" w:styleId="871">
     <w:name w:val="Grid Table 7 Colorful - Accent 1"/>
-    <w:basedOn w:val="846"/>
+    <w:basedOn w:val="988"/>
     <w:uiPriority w:val="99"/>
     <w:pPr>
       <w:spacing w:after="0" w:line="240" w:lineRule="auto"/>
@@ -6550,11 +6602,11 @@
         <w:jc w:val="right"/>
       </w:pPr>
       <w:tcPr>
-        <w:shd w:color="ffffff"/>
-        <w:tcBorders>
-          <w:top w:val="none"/>
-          <w:left w:val="none"/>
-          <w:bottom w:val="none"/>
+        <w:shd w:val="clear" w:color="ffffff"/>
+        <w:tcBorders>
+          <w:top w:val="none" w:color="000000" w:sz="4" w:space="0"/>
+          <w:left w:val="none" w:color="000000" w:sz="4" w:space="0"/>
+          <w:bottom w:val="none" w:color="000000" w:sz="4" w:space="0"/>
           <w:right w:val="single" w:color="000000" w:themeColor="accent1" w:themeTint="80" w:sz="4" w:space="0"/>
         </w:tcBorders>
       </w:tcPr>
@@ -6569,10 +6621,10 @@
       <w:tcPr>
         <w:shd w:val="clear" w:color="ffffff" w:themeColor="light1" w:fill="ffffff" w:themeFill="light1"/>
         <w:tcBorders>
-          <w:top w:val="none"/>
-          <w:left w:val="none"/>
+          <w:top w:val="none" w:color="000000" w:sz="4" w:space="0"/>
+          <w:left w:val="none" w:color="000000" w:sz="4" w:space="0"/>
           <w:bottom w:val="single" w:color="000000" w:themeColor="accent1" w:themeTint="80" w:sz="4" w:space="0"/>
-          <w:right w:val="none"/>
+          <w:right w:val="none" w:color="000000" w:sz="4" w:space="0"/>
         </w:tcBorders>
       </w:tcPr>
     </w:tblStylePr>
@@ -6584,12 +6636,12 @@
         <w:sz w:val="22"/>
       </w:rPr>
       <w:tcPr>
-        <w:shd w:color="ffffff"/>
-        <w:tcBorders>
-          <w:top w:val="none"/>
+        <w:shd w:val="clear" w:color="ffffff"/>
+        <w:tcBorders>
+          <w:top w:val="none" w:color="000000" w:sz="4" w:space="0"/>
           <w:left w:val="single" w:color="000000" w:themeColor="accent1" w:themeTint="80" w:sz="4" w:space="0"/>
-          <w:bottom w:val="none"/>
-          <w:right w:val="none"/>
+          <w:bottom w:val="none" w:color="000000" w:sz="4" w:space="0"/>
+          <w:right w:val="none" w:color="000000" w:sz="4" w:space="0"/>
         </w:tcBorders>
       </w:tcPr>
     </w:tblStylePr>
@@ -6604,16 +6656,16 @@
         <w:shd w:val="clear" w:color="ffffff" w:themeColor="light1" w:fill="ffffff" w:themeFill="light1"/>
         <w:tcBorders>
           <w:top w:val="single" w:color="000000" w:themeColor="accent1" w:themeTint="80" w:sz="4" w:space="0"/>
-          <w:left w:val="none"/>
-          <w:bottom w:val="none"/>
-          <w:right w:val="none"/>
-        </w:tcBorders>
-      </w:tcPr>
-    </w:tblStylePr>
-  </w:style>
-  <w:style w:type="table" w:styleId="99">
+          <w:left w:val="none" w:color="000000" w:sz="4" w:space="0"/>
+          <w:bottom w:val="none" w:color="000000" w:sz="4" w:space="0"/>
+          <w:right w:val="none" w:color="000000" w:sz="4" w:space="0"/>
+        </w:tcBorders>
+      </w:tcPr>
+    </w:tblStylePr>
+  </w:style>
+  <w:style w:type="table" w:styleId="872">
     <w:name w:val="Grid Table 7 Colorful - Accent 2"/>
-    <w:basedOn w:val="846"/>
+    <w:basedOn w:val="988"/>
     <w:uiPriority w:val="99"/>
     <w:pPr>
       <w:spacing w:after="0" w:line="240" w:lineRule="auto"/>
@@ -6662,11 +6714,11 @@
         <w:jc w:val="right"/>
       </w:pPr>
       <w:tcPr>
-        <w:shd w:color="ffffff"/>
-        <w:tcBorders>
-          <w:top w:val="none"/>
-          <w:left w:val="none"/>
-          <w:bottom w:val="none"/>
+        <w:shd w:val="clear" w:color="ffffff"/>
+        <w:tcBorders>
+          <w:top w:val="none" w:color="000000" w:sz="4" w:space="0"/>
+          <w:left w:val="none" w:color="000000" w:sz="4" w:space="0"/>
+          <w:bottom w:val="none" w:color="000000" w:sz="4" w:space="0"/>
           <w:right w:val="single" w:color="000000" w:themeColor="accent2" w:themeTint="97" w:sz="4" w:space="0"/>
         </w:tcBorders>
       </w:tcPr>
@@ -6681,10 +6733,10 @@
       <w:tcPr>
         <w:shd w:val="clear" w:color="ffffff" w:themeColor="light1" w:fill="ffffff" w:themeFill="light1"/>
         <w:tcBorders>
-          <w:top w:val="none"/>
-          <w:left w:val="none"/>
+          <w:top w:val="none" w:color="000000" w:sz="4" w:space="0"/>
+          <w:left w:val="none" w:color="000000" w:sz="4" w:space="0"/>
           <w:bottom w:val="single" w:color="000000" w:themeColor="accent2" w:themeTint="97" w:sz="4" w:space="0"/>
-          <w:right w:val="none"/>
+          <w:right w:val="none" w:color="000000" w:sz="4" w:space="0"/>
         </w:tcBorders>
       </w:tcPr>
     </w:tblStylePr>
@@ -6696,12 +6748,12 @@
         <w:sz w:val="22"/>
       </w:rPr>
       <w:tcPr>
-        <w:shd w:color="ffffff"/>
-        <w:tcBorders>
-          <w:top w:val="none"/>
+        <w:shd w:val="clear" w:color="ffffff"/>
+        <w:tcBorders>
+          <w:top w:val="none" w:color="000000" w:sz="4" w:space="0"/>
           <w:left w:val="single" w:color="000000" w:themeColor="accent2" w:themeTint="97" w:sz="4" w:space="0"/>
-          <w:bottom w:val="none"/>
-          <w:right w:val="none"/>
+          <w:bottom w:val="none" w:color="000000" w:sz="4" w:space="0"/>
+          <w:right w:val="none" w:color="000000" w:sz="4" w:space="0"/>
         </w:tcBorders>
       </w:tcPr>
     </w:tblStylePr>
@@ -6716,16 +6768,16 @@
         <w:shd w:val="clear" w:color="ffffff" w:themeColor="light1" w:fill="ffffff" w:themeFill="light1"/>
         <w:tcBorders>
           <w:top w:val="single" w:color="000000" w:themeColor="accent2" w:themeTint="97" w:sz="4" w:space="0"/>
-          <w:left w:val="none"/>
-          <w:bottom w:val="none"/>
-          <w:right w:val="none"/>
-        </w:tcBorders>
-      </w:tcPr>
-    </w:tblStylePr>
-  </w:style>
-  <w:style w:type="table" w:styleId="100">
+          <w:left w:val="none" w:color="000000" w:sz="4" w:space="0"/>
+          <w:bottom w:val="none" w:color="000000" w:sz="4" w:space="0"/>
+          <w:right w:val="none" w:color="000000" w:sz="4" w:space="0"/>
+        </w:tcBorders>
+      </w:tcPr>
+    </w:tblStylePr>
+  </w:style>
+  <w:style w:type="table" w:styleId="873">
     <w:name w:val="Grid Table 7 Colorful - Accent 3"/>
-    <w:basedOn w:val="846"/>
+    <w:basedOn w:val="988"/>
     <w:uiPriority w:val="99"/>
     <w:pPr>
       <w:spacing w:after="0" w:line="240" w:lineRule="auto"/>
@@ -6774,11 +6826,11 @@
         <w:jc w:val="right"/>
       </w:pPr>
       <w:tcPr>
-        <w:shd w:color="ffffff"/>
-        <w:tcBorders>
-          <w:top w:val="none"/>
-          <w:left w:val="none"/>
-          <w:bottom w:val="none"/>
+        <w:shd w:val="clear" w:color="ffffff"/>
+        <w:tcBorders>
+          <w:top w:val="none" w:color="000000" w:sz="4" w:space="0"/>
+          <w:left w:val="none" w:color="000000" w:sz="4" w:space="0"/>
+          <w:bottom w:val="none" w:color="000000" w:sz="4" w:space="0"/>
           <w:right w:val="single" w:color="000000" w:themeColor="accent3" w:themeTint="FE" w:sz="4" w:space="0"/>
         </w:tcBorders>
       </w:tcPr>
@@ -6793,10 +6845,10 @@
       <w:tcPr>
         <w:shd w:val="clear" w:color="ffffff" w:themeColor="light1" w:fill="ffffff" w:themeFill="light1"/>
         <w:tcBorders>
-          <w:top w:val="none"/>
-          <w:left w:val="none"/>
+          <w:top w:val="none" w:color="000000" w:sz="4" w:space="0"/>
+          <w:left w:val="none" w:color="000000" w:sz="4" w:space="0"/>
           <w:bottom w:val="single" w:color="000000" w:themeColor="accent3" w:themeTint="FE" w:sz="4" w:space="0"/>
-          <w:right w:val="none"/>
+          <w:right w:val="none" w:color="000000" w:sz="4" w:space="0"/>
         </w:tcBorders>
       </w:tcPr>
     </w:tblStylePr>
@@ -6808,12 +6860,12 @@
         <w:sz w:val="22"/>
       </w:rPr>
       <w:tcPr>
-        <w:shd w:color="ffffff"/>
-        <w:tcBorders>
-          <w:top w:val="none"/>
+        <w:shd w:val="clear" w:color="ffffff"/>
+        <w:tcBorders>
+          <w:top w:val="none" w:color="000000" w:sz="4" w:space="0"/>
           <w:left w:val="single" w:color="000000" w:themeColor="accent3" w:themeTint="FE" w:sz="4" w:space="0"/>
-          <w:bottom w:val="none"/>
-          <w:right w:val="none"/>
+          <w:bottom w:val="none" w:color="000000" w:sz="4" w:space="0"/>
+          <w:right w:val="none" w:color="000000" w:sz="4" w:space="0"/>
         </w:tcBorders>
       </w:tcPr>
     </w:tblStylePr>
@@ -6828,16 +6880,16 @@
         <w:shd w:val="clear" w:color="ffffff" w:themeColor="light1" w:fill="ffffff" w:themeFill="light1"/>
         <w:tcBorders>
           <w:top w:val="single" w:color="000000" w:themeColor="accent3" w:themeTint="FE" w:sz="4" w:space="0"/>
-          <w:left w:val="none"/>
-          <w:bottom w:val="none"/>
-          <w:right w:val="none"/>
-        </w:tcBorders>
-      </w:tcPr>
-    </w:tblStylePr>
-  </w:style>
-  <w:style w:type="table" w:styleId="101">
+          <w:left w:val="none" w:color="000000" w:sz="4" w:space="0"/>
+          <w:bottom w:val="none" w:color="000000" w:sz="4" w:space="0"/>
+          <w:right w:val="none" w:color="000000" w:sz="4" w:space="0"/>
+        </w:tcBorders>
+      </w:tcPr>
+    </w:tblStylePr>
+  </w:style>
+  <w:style w:type="table" w:styleId="874">
     <w:name w:val="Grid Table 7 Colorful - Accent 4"/>
-    <w:basedOn w:val="846"/>
+    <w:basedOn w:val="988"/>
     <w:uiPriority w:val="99"/>
     <w:pPr>
       <w:spacing w:after="0" w:line="240" w:lineRule="auto"/>
@@ -6886,11 +6938,11 @@
         <w:jc w:val="right"/>
       </w:pPr>
       <w:tcPr>
-        <w:shd w:color="ffffff"/>
-        <w:tcBorders>
-          <w:top w:val="none"/>
-          <w:left w:val="none"/>
-          <w:bottom w:val="none"/>
+        <w:shd w:val="clear" w:color="ffffff"/>
+        <w:tcBorders>
+          <w:top w:val="none" w:color="000000" w:sz="4" w:space="0"/>
+          <w:left w:val="none" w:color="000000" w:sz="4" w:space="0"/>
+          <w:bottom w:val="none" w:color="000000" w:sz="4" w:space="0"/>
           <w:right w:val="single" w:color="000000" w:themeColor="accent4" w:themeTint="9A" w:sz="4" w:space="0"/>
         </w:tcBorders>
       </w:tcPr>
@@ -6905,10 +6957,10 @@
       <w:tcPr>
         <w:shd w:val="clear" w:color="ffffff" w:themeColor="light1" w:fill="ffffff" w:themeFill="light1"/>
         <w:tcBorders>
-          <w:top w:val="none"/>
-          <w:left w:val="none"/>
+          <w:top w:val="none" w:color="000000" w:sz="4" w:space="0"/>
+          <w:left w:val="none" w:color="000000" w:sz="4" w:space="0"/>
           <w:bottom w:val="single" w:color="000000" w:themeColor="accent4" w:themeTint="9A" w:sz="4" w:space="0"/>
-          <w:right w:val="none"/>
+          <w:right w:val="none" w:color="000000" w:sz="4" w:space="0"/>
         </w:tcBorders>
       </w:tcPr>
     </w:tblStylePr>
@@ -6920,12 +6972,12 @@
         <w:sz w:val="22"/>
       </w:rPr>
       <w:tcPr>
-        <w:shd w:color="ffffff"/>
-        <w:tcBorders>
-          <w:top w:val="none"/>
+        <w:shd w:val="clear" w:color="ffffff"/>
+        <w:tcBorders>
+          <w:top w:val="none" w:color="000000" w:sz="4" w:space="0"/>
           <w:left w:val="single" w:color="000000" w:themeColor="accent4" w:themeTint="9A" w:sz="4" w:space="0"/>
-          <w:bottom w:val="none"/>
-          <w:right w:val="none"/>
+          <w:bottom w:val="none" w:color="000000" w:sz="4" w:space="0"/>
+          <w:right w:val="none" w:color="000000" w:sz="4" w:space="0"/>
         </w:tcBorders>
       </w:tcPr>
     </w:tblStylePr>
@@ -6940,16 +6992,16 @@
         <w:shd w:val="clear" w:color="ffffff" w:themeColor="light1" w:fill="ffffff" w:themeFill="light1"/>
         <w:tcBorders>
           <w:top w:val="single" w:color="000000" w:themeColor="accent4" w:themeTint="9A" w:sz="4" w:space="0"/>
-          <w:left w:val="none"/>
-          <w:bottom w:val="none"/>
-          <w:right w:val="none"/>
-        </w:tcBorders>
-      </w:tcPr>
-    </w:tblStylePr>
-  </w:style>
-  <w:style w:type="table" w:styleId="102">
+          <w:left w:val="none" w:color="000000" w:sz="4" w:space="0"/>
+          <w:bottom w:val="none" w:color="000000" w:sz="4" w:space="0"/>
+          <w:right w:val="none" w:color="000000" w:sz="4" w:space="0"/>
+        </w:tcBorders>
+      </w:tcPr>
+    </w:tblStylePr>
+  </w:style>
+  <w:style w:type="table" w:styleId="875">
     <w:name w:val="Grid Table 7 Colorful - Accent 5"/>
-    <w:basedOn w:val="846"/>
+    <w:basedOn w:val="988"/>
     <w:uiPriority w:val="99"/>
     <w:pPr>
       <w:spacing w:after="0" w:line="240" w:lineRule="auto"/>
@@ -6998,11 +7050,11 @@
         <w:jc w:val="right"/>
       </w:pPr>
       <w:tcPr>
-        <w:shd w:color="ffffff"/>
-        <w:tcBorders>
-          <w:top w:val="none"/>
-          <w:left w:val="none"/>
-          <w:bottom w:val="none"/>
+        <w:shd w:val="clear" w:color="ffffff"/>
+        <w:tcBorders>
+          <w:top w:val="none" w:color="000000" w:sz="4" w:space="0"/>
+          <w:left w:val="none" w:color="000000" w:sz="4" w:space="0"/>
+          <w:bottom w:val="none" w:color="000000" w:sz="4" w:space="0"/>
           <w:right w:val="single" w:color="000000" w:themeColor="accent5" w:themeTint="90" w:sz="4" w:space="0"/>
         </w:tcBorders>
       </w:tcPr>
@@ -7017,10 +7069,10 @@
       <w:tcPr>
         <w:shd w:val="clear" w:color="ffffff" w:themeColor="light1" w:fill="ffffff" w:themeFill="light1"/>
         <w:tcBorders>
-          <w:top w:val="none"/>
-          <w:left w:val="none"/>
+          <w:top w:val="none" w:color="000000" w:sz="4" w:space="0"/>
+          <w:left w:val="none" w:color="000000" w:sz="4" w:space="0"/>
           <w:bottom w:val="single" w:color="000000" w:themeColor="accent5" w:themeTint="90" w:sz="4" w:space="0"/>
-          <w:right w:val="none"/>
+          <w:right w:val="none" w:color="000000" w:sz="4" w:space="0"/>
         </w:tcBorders>
       </w:tcPr>
     </w:tblStylePr>
@@ -7032,12 +7084,12 @@
         <w:sz w:val="22"/>
       </w:rPr>
       <w:tcPr>
-        <w:shd w:color="ffffff"/>
-        <w:tcBorders>
-          <w:top w:val="none"/>
+        <w:shd w:val="clear" w:color="ffffff"/>
+        <w:tcBorders>
+          <w:top w:val="none" w:color="000000" w:sz="4" w:space="0"/>
           <w:left w:val="single" w:color="000000" w:themeColor="accent5" w:themeTint="90" w:sz="4" w:space="0"/>
-          <w:bottom w:val="none"/>
-          <w:right w:val="none"/>
+          <w:bottom w:val="none" w:color="000000" w:sz="4" w:space="0"/>
+          <w:right w:val="none" w:color="000000" w:sz="4" w:space="0"/>
         </w:tcBorders>
       </w:tcPr>
     </w:tblStylePr>
@@ -7052,16 +7104,16 @@
         <w:shd w:val="clear" w:color="ffffff" w:themeColor="light1" w:fill="ffffff" w:themeFill="light1"/>
         <w:tcBorders>
           <w:top w:val="single" w:color="000000" w:themeColor="accent5" w:themeTint="90" w:sz="4" w:space="0"/>
-          <w:left w:val="none"/>
-          <w:bottom w:val="none"/>
-          <w:right w:val="none"/>
-        </w:tcBorders>
-      </w:tcPr>
-    </w:tblStylePr>
-  </w:style>
-  <w:style w:type="table" w:styleId="103">
+          <w:left w:val="none" w:color="000000" w:sz="4" w:space="0"/>
+          <w:bottom w:val="none" w:color="000000" w:sz="4" w:space="0"/>
+          <w:right w:val="none" w:color="000000" w:sz="4" w:space="0"/>
+        </w:tcBorders>
+      </w:tcPr>
+    </w:tblStylePr>
+  </w:style>
+  <w:style w:type="table" w:styleId="876">
     <w:name w:val="Grid Table 7 Colorful - Accent 6"/>
-    <w:basedOn w:val="846"/>
+    <w:basedOn w:val="988"/>
     <w:uiPriority w:val="99"/>
     <w:pPr>
       <w:spacing w:after="0" w:line="240" w:lineRule="auto"/>
@@ -7110,11 +7162,11 @@
         <w:jc w:val="right"/>
       </w:pPr>
       <w:tcPr>
-        <w:shd w:color="ffffff"/>
-        <w:tcBorders>
-          <w:top w:val="none"/>
-          <w:left w:val="none"/>
-          <w:bottom w:val="none"/>
+        <w:shd w:val="clear" w:color="ffffff"/>
+        <w:tcBorders>
+          <w:top w:val="none" w:color="000000" w:sz="4" w:space="0"/>
+          <w:left w:val="none" w:color="000000" w:sz="4" w:space="0"/>
+          <w:bottom w:val="none" w:color="000000" w:sz="4" w:space="0"/>
           <w:right w:val="single" w:color="000000" w:themeColor="accent6" w:themeTint="90" w:sz="4" w:space="0"/>
         </w:tcBorders>
       </w:tcPr>
@@ -7129,10 +7181,10 @@
       <w:tcPr>
         <w:shd w:val="clear" w:color="ffffff" w:themeColor="light1" w:fill="ffffff" w:themeFill="light1"/>
         <w:tcBorders>
-          <w:top w:val="none"/>
-          <w:left w:val="none"/>
+          <w:top w:val="none" w:color="000000" w:sz="4" w:space="0"/>
+          <w:left w:val="none" w:color="000000" w:sz="4" w:space="0"/>
           <w:bottom w:val="single" w:color="000000" w:themeColor="accent6" w:themeTint="90" w:sz="4" w:space="0"/>
-          <w:right w:val="none"/>
+          <w:right w:val="none" w:color="000000" w:sz="4" w:space="0"/>
         </w:tcBorders>
       </w:tcPr>
     </w:tblStylePr>
@@ -7144,12 +7196,12 @@
         <w:sz w:val="22"/>
       </w:rPr>
       <w:tcPr>
-        <w:shd w:color="ffffff"/>
-        <w:tcBorders>
-          <w:top w:val="none"/>
+        <w:shd w:val="clear" w:color="ffffff"/>
+        <w:tcBorders>
+          <w:top w:val="none" w:color="000000" w:sz="4" w:space="0"/>
           <w:left w:val="single" w:color="000000" w:themeColor="accent6" w:themeTint="90" w:sz="4" w:space="0"/>
-          <w:bottom w:val="none"/>
-          <w:right w:val="none"/>
+          <w:bottom w:val="none" w:color="000000" w:sz="4" w:space="0"/>
+          <w:right w:val="none" w:color="000000" w:sz="4" w:space="0"/>
         </w:tcBorders>
       </w:tcPr>
     </w:tblStylePr>
@@ -7164,16 +7216,16 @@
         <w:shd w:val="clear" w:color="ffffff" w:themeColor="light1" w:fill="ffffff" w:themeFill="light1"/>
         <w:tcBorders>
           <w:top w:val="single" w:color="000000" w:themeColor="accent6" w:themeTint="90" w:sz="4" w:space="0"/>
-          <w:left w:val="none"/>
-          <w:bottom w:val="none"/>
-          <w:right w:val="none"/>
-        </w:tcBorders>
-      </w:tcPr>
-    </w:tblStylePr>
-  </w:style>
-  <w:style w:type="table" w:styleId="104">
+          <w:left w:val="none" w:color="000000" w:sz="4" w:space="0"/>
+          <w:bottom w:val="none" w:color="000000" w:sz="4" w:space="0"/>
+          <w:right w:val="none" w:color="000000" w:sz="4" w:space="0"/>
+        </w:tcBorders>
+      </w:tcPr>
+    </w:tblStylePr>
+  </w:style>
+  <w:style w:type="table" w:styleId="877">
     <w:name w:val="List Table 1 Light"/>
-    <w:basedOn w:val="846"/>
+    <w:basedOn w:val="988"/>
     <w:uiPriority w:val="99"/>
     <w:pPr>
       <w:spacing w:after="0" w:line="240" w:lineRule="auto"/>
@@ -7234,9 +7286,9 @@
       </w:tcPr>
     </w:tblStylePr>
   </w:style>
-  <w:style w:type="table" w:styleId="105">
+  <w:style w:type="table" w:styleId="878">
     <w:name w:val="List Table 1 Light - Accent 1"/>
-    <w:basedOn w:val="846"/>
+    <w:basedOn w:val="988"/>
     <w:uiPriority w:val="99"/>
     <w:pPr>
       <w:spacing w:after="0" w:line="240" w:lineRule="auto"/>
@@ -7297,9 +7349,9 @@
       </w:tcPr>
     </w:tblStylePr>
   </w:style>
-  <w:style w:type="table" w:styleId="106">
+  <w:style w:type="table" w:styleId="879">
     <w:name w:val="List Table 1 Light - Accent 2"/>
-    <w:basedOn w:val="846"/>
+    <w:basedOn w:val="988"/>
     <w:uiPriority w:val="99"/>
     <w:pPr>
       <w:spacing w:after="0" w:line="240" w:lineRule="auto"/>
@@ -7360,9 +7412,9 @@
       </w:tcPr>
     </w:tblStylePr>
   </w:style>
-  <w:style w:type="table" w:styleId="107">
+  <w:style w:type="table" w:styleId="880">
     <w:name w:val="List Table 1 Light - Accent 3"/>
-    <w:basedOn w:val="846"/>
+    <w:basedOn w:val="988"/>
     <w:uiPriority w:val="99"/>
     <w:pPr>
       <w:spacing w:after="0" w:line="240" w:lineRule="auto"/>
@@ -7423,9 +7475,9 @@
       </w:tcPr>
     </w:tblStylePr>
   </w:style>
-  <w:style w:type="table" w:styleId="108">
+  <w:style w:type="table" w:styleId="881">
     <w:name w:val="List Table 1 Light - Accent 4"/>
-    <w:basedOn w:val="846"/>
+    <w:basedOn w:val="988"/>
     <w:uiPriority w:val="99"/>
     <w:pPr>
       <w:spacing w:after="0" w:line="240" w:lineRule="auto"/>
@@ -7486,9 +7538,9 @@
       </w:tcPr>
     </w:tblStylePr>
   </w:style>
-  <w:style w:type="table" w:styleId="109">
+  <w:style w:type="table" w:styleId="882">
     <w:name w:val="List Table 1 Light - Accent 5"/>
-    <w:basedOn w:val="846"/>
+    <w:basedOn w:val="988"/>
     <w:uiPriority w:val="99"/>
     <w:pPr>
       <w:spacing w:after="0" w:line="240" w:lineRule="auto"/>
@@ -7549,9 +7601,9 @@
       </w:tcPr>
     </w:tblStylePr>
   </w:style>
-  <w:style w:type="table" w:styleId="110">
+  <w:style w:type="table" w:styleId="883">
     <w:name w:val="List Table 1 Light - Accent 6"/>
-    <w:basedOn w:val="846"/>
+    <w:basedOn w:val="988"/>
     <w:uiPriority w:val="99"/>
     <w:pPr>
       <w:spacing w:after="0" w:line="240" w:lineRule="auto"/>
@@ -7612,9 +7664,9 @@
       </w:tcPr>
     </w:tblStylePr>
   </w:style>
-  <w:style w:type="table" w:styleId="111">
+  <w:style w:type="table" w:styleId="884">
     <w:name w:val="List Table 2"/>
-    <w:basedOn w:val="846"/>
+    <w:basedOn w:val="988"/>
     <w:uiPriority w:val="99"/>
     <w:pPr>
       <w:spacing w:after="0" w:line="240" w:lineRule="auto"/>
@@ -7698,9 +7750,9 @@
       </w:tcPr>
     </w:tblStylePr>
   </w:style>
-  <w:style w:type="table" w:styleId="112">
+  <w:style w:type="table" w:styleId="885">
     <w:name w:val="List Table 2 - Accent 1"/>
-    <w:basedOn w:val="846"/>
+    <w:basedOn w:val="988"/>
     <w:uiPriority w:val="99"/>
     <w:pPr>
       <w:spacing w:after="0" w:line="240" w:lineRule="auto"/>
@@ -7784,9 +7836,9 @@
       </w:tcPr>
     </w:tblStylePr>
   </w:style>
-  <w:style w:type="table" w:styleId="113">
+  <w:style w:type="table" w:styleId="886">
     <w:name w:val="List Table 2 - Accent 2"/>
-    <w:basedOn w:val="846"/>
+    <w:basedOn w:val="988"/>
     <w:uiPriority w:val="99"/>
     <w:pPr>
       <w:spacing w:after="0" w:line="240" w:lineRule="auto"/>
@@ -7870,9 +7922,9 @@
       </w:tcPr>
     </w:tblStylePr>
   </w:style>
-  <w:style w:type="table" w:styleId="114">
+  <w:style w:type="table" w:styleId="887">
     <w:name w:val="List Table 2 - Accent 3"/>
-    <w:basedOn w:val="846"/>
+    <w:basedOn w:val="988"/>
     <w:uiPriority w:val="99"/>
     <w:pPr>
       <w:spacing w:after="0" w:line="240" w:lineRule="auto"/>
@@ -7956,9 +8008,9 @@
       </w:tcPr>
     </w:tblStylePr>
   </w:style>
-  <w:style w:type="table" w:styleId="115">
+  <w:style w:type="table" w:styleId="888">
     <w:name w:val="List Table 2 - Accent 4"/>
-    <w:basedOn w:val="846"/>
+    <w:basedOn w:val="988"/>
     <w:uiPriority w:val="99"/>
     <w:pPr>
       <w:spacing w:after="0" w:line="240" w:lineRule="auto"/>
@@ -8042,9 +8094,9 @@
       </w:tcPr>
     </w:tblStylePr>
   </w:style>
-  <w:style w:type="table" w:styleId="116">
+  <w:style w:type="table" w:styleId="889">
     <w:name w:val="List Table 2 - Accent 5"/>
-    <w:basedOn w:val="846"/>
+    <w:basedOn w:val="988"/>
     <w:uiPriority w:val="99"/>
     <w:pPr>
       <w:spacing w:after="0" w:line="240" w:lineRule="auto"/>
@@ -8128,9 +8180,9 @@
       </w:tcPr>
     </w:tblStylePr>
   </w:style>
-  <w:style w:type="table" w:styleId="117">
+  <w:style w:type="table" w:styleId="890">
     <w:name w:val="List Table 2 - Accent 6"/>
-    <w:basedOn w:val="846"/>
+    <w:basedOn w:val="988"/>
     <w:uiPriority w:val="99"/>
     <w:pPr>
       <w:spacing w:after="0" w:line="240" w:lineRule="auto"/>
@@ -8214,9 +8266,9 @@
       </w:tcPr>
     </w:tblStylePr>
   </w:style>
-  <w:style w:type="table" w:styleId="118">
+  <w:style w:type="table" w:styleId="891">
     <w:name w:val="List Table 3"/>
-    <w:basedOn w:val="846"/>
+    <w:basedOn w:val="988"/>
     <w:uiPriority w:val="99"/>
     <w:pPr>
       <w:spacing w:after="0" w:line="240" w:lineRule="auto"/>
@@ -8288,9 +8340,9 @@
       </w:rPr>
     </w:tblStylePr>
   </w:style>
-  <w:style w:type="table" w:styleId="119">
+  <w:style w:type="table" w:styleId="892">
     <w:name w:val="List Table 3 - Accent 1"/>
-    <w:basedOn w:val="846"/>
+    <w:basedOn w:val="988"/>
     <w:uiPriority w:val="99"/>
     <w:pPr>
       <w:spacing w:after="0" w:line="240" w:lineRule="auto"/>
@@ -8362,9 +8414,9 @@
       </w:rPr>
     </w:tblStylePr>
   </w:style>
-  <w:style w:type="table" w:styleId="120">
+  <w:style w:type="table" w:styleId="893">
     <w:name w:val="List Table 3 - Accent 2"/>
-    <w:basedOn w:val="846"/>
+    <w:basedOn w:val="988"/>
     <w:uiPriority w:val="99"/>
     <w:pPr>
       <w:spacing w:after="0" w:line="240" w:lineRule="auto"/>
@@ -8436,9 +8488,9 @@
       </w:rPr>
     </w:tblStylePr>
   </w:style>
-  <w:style w:type="table" w:styleId="121">
+  <w:style w:type="table" w:styleId="894">
     <w:name w:val="List Table 3 - Accent 3"/>
-    <w:basedOn w:val="846"/>
+    <w:basedOn w:val="988"/>
     <w:uiPriority w:val="99"/>
     <w:pPr>
       <w:spacing w:after="0" w:line="240" w:lineRule="auto"/>
@@ -8510,9 +8562,9 @@
       </w:rPr>
     </w:tblStylePr>
   </w:style>
-  <w:style w:type="table" w:styleId="122">
+  <w:style w:type="table" w:styleId="895">
     <w:name w:val="List Table 3 - Accent 4"/>
-    <w:basedOn w:val="846"/>
+    <w:basedOn w:val="988"/>
     <w:uiPriority w:val="99"/>
     <w:pPr>
       <w:spacing w:after="0" w:line="240" w:lineRule="auto"/>
@@ -8584,9 +8636,9 @@
       </w:rPr>
     </w:tblStylePr>
   </w:style>
-  <w:style w:type="table" w:styleId="123">
+  <w:style w:type="table" w:styleId="896">
     <w:name w:val="List Table 3 - Accent 5"/>
-    <w:basedOn w:val="846"/>
+    <w:basedOn w:val="988"/>
     <w:uiPriority w:val="99"/>
     <w:pPr>
       <w:spacing w:after="0" w:line="240" w:lineRule="auto"/>
@@ -8658,9 +8710,9 @@
       </w:rPr>
     </w:tblStylePr>
   </w:style>
-  <w:style w:type="table" w:styleId="124">
+  <w:style w:type="table" w:styleId="897">
     <w:name w:val="List Table 3 - Accent 6"/>
-    <w:basedOn w:val="846"/>
+    <w:basedOn w:val="988"/>
     <w:uiPriority w:val="99"/>
     <w:pPr>
       <w:spacing w:after="0" w:line="240" w:lineRule="auto"/>
@@ -8732,9 +8784,9 @@
       </w:rPr>
     </w:tblStylePr>
   </w:style>
-  <w:style w:type="table" w:styleId="125">
+  <w:style w:type="table" w:styleId="898">
     <w:name w:val="List Table 4"/>
-    <w:basedOn w:val="846"/>
+    <w:basedOn w:val="988"/>
     <w:uiPriority w:val="99"/>
     <w:pPr>
       <w:spacing w:after="0" w:line="240" w:lineRule="auto"/>
@@ -8801,9 +8853,9 @@
       </w:rPr>
     </w:tblStylePr>
   </w:style>
-  <w:style w:type="table" w:styleId="126">
+  <w:style w:type="table" w:styleId="899">
     <w:name w:val="List Table 4 - Accent 1"/>
-    <w:basedOn w:val="846"/>
+    <w:basedOn w:val="988"/>
     <w:uiPriority w:val="99"/>
     <w:pPr>
       <w:spacing w:after="0" w:line="240" w:lineRule="auto"/>
@@ -8870,9 +8922,9 @@
       </w:rPr>
     </w:tblStylePr>
   </w:style>
-  <w:style w:type="table" w:styleId="127">
+  <w:style w:type="table" w:styleId="900">
     <w:name w:val="List Table 4 - Accent 2"/>
-    <w:basedOn w:val="846"/>
+    <w:basedOn w:val="988"/>
     <w:uiPriority w:val="99"/>
     <w:pPr>
       <w:spacing w:after="0" w:line="240" w:lineRule="auto"/>
@@ -8939,9 +8991,9 @@
       </w:rPr>
     </w:tblStylePr>
   </w:style>
-  <w:style w:type="table" w:styleId="128">
+  <w:style w:type="table" w:styleId="901">
     <w:name w:val="List Table 4 - Accent 3"/>
-    <w:basedOn w:val="846"/>
+    <w:basedOn w:val="988"/>
     <w:uiPriority w:val="99"/>
     <w:pPr>
       <w:spacing w:after="0" w:line="240" w:lineRule="auto"/>
@@ -9008,9 +9060,9 @@
       </w:rPr>
     </w:tblStylePr>
   </w:style>
-  <w:style w:type="table" w:styleId="129">
+  <w:style w:type="table" w:styleId="902">
     <w:name w:val="List Table 4 - Accent 4"/>
-    <w:basedOn w:val="846"/>
+    <w:basedOn w:val="988"/>
     <w:uiPriority w:val="99"/>
     <w:pPr>
       <w:spacing w:after="0" w:line="240" w:lineRule="auto"/>
@@ -9077,9 +9129,9 @@
       </w:rPr>
     </w:tblStylePr>
   </w:style>
-  <w:style w:type="table" w:styleId="130">
+  <w:style w:type="table" w:styleId="903">
     <w:name w:val="List Table 4 - Accent 5"/>
-    <w:basedOn w:val="846"/>
+    <w:basedOn w:val="988"/>
     <w:uiPriority w:val="99"/>
     <w:pPr>
       <w:spacing w:after="0" w:line="240" w:lineRule="auto"/>
@@ -9146,9 +9198,9 @@
       </w:rPr>
     </w:tblStylePr>
   </w:style>
-  <w:style w:type="table" w:styleId="131">
+  <w:style w:type="table" w:styleId="904">
     <w:name w:val="List Table 4 - Accent 6"/>
-    <w:basedOn w:val="846"/>
+    <w:basedOn w:val="988"/>
     <w:uiPriority w:val="99"/>
     <w:pPr>
       <w:spacing w:after="0" w:line="240" w:lineRule="auto"/>
@@ -9215,9 +9267,9 @@
       </w:rPr>
     </w:tblStylePr>
   </w:style>
-  <w:style w:type="table" w:styleId="132">
+  <w:style w:type="table" w:styleId="905">
     <w:name w:val="List Table 5 Dark"/>
-    <w:basedOn w:val="846"/>
+    <w:basedOn w:val="988"/>
     <w:uiPriority w:val="99"/>
     <w:pPr>
       <w:spacing w:after="0" w:line="240" w:lineRule="auto"/>
@@ -9322,9 +9374,9 @@
       </w:rPr>
     </w:tblStylePr>
   </w:style>
-  <w:style w:type="table" w:styleId="133">
+  <w:style w:type="table" w:styleId="906">
     <w:name w:val="List Table 5 Dark - Accent 1"/>
-    <w:basedOn w:val="846"/>
+    <w:basedOn w:val="988"/>
     <w:uiPriority w:val="99"/>
     <w:pPr>
       <w:spacing w:after="0" w:line="240" w:lineRule="auto"/>
@@ -9429,9 +9481,9 @@
       </w:rPr>
     </w:tblStylePr>
   </w:style>
-  <w:style w:type="table" w:styleId="134">
+  <w:style w:type="table" w:styleId="907">
     <w:name w:val="List Table 5 Dark - Accent 2"/>
-    <w:basedOn w:val="846"/>
+    <w:basedOn w:val="988"/>
     <w:uiPriority w:val="99"/>
     <w:pPr>
       <w:spacing w:after="0" w:line="240" w:lineRule="auto"/>
@@ -9536,9 +9588,9 @@
       </w:rPr>
     </w:tblStylePr>
   </w:style>
-  <w:style w:type="table" w:styleId="135">
+  <w:style w:type="table" w:styleId="908">
     <w:name w:val="List Table 5 Dark - Accent 3"/>
-    <w:basedOn w:val="846"/>
+    <w:basedOn w:val="988"/>
     <w:uiPriority w:val="99"/>
     <w:pPr>
       <w:spacing w:after="0" w:line="240" w:lineRule="auto"/>
@@ -9643,9 +9695,9 @@
       </w:rPr>
     </w:tblStylePr>
   </w:style>
-  <w:style w:type="table" w:styleId="136">
+  <w:style w:type="table" w:styleId="909">
     <w:name w:val="List Table 5 Dark - Accent 4"/>
-    <w:basedOn w:val="846"/>
+    <w:basedOn w:val="988"/>
     <w:uiPriority w:val="99"/>
     <w:pPr>
       <w:spacing w:after="0" w:line="240" w:lineRule="auto"/>
@@ -9750,9 +9802,9 @@
       </w:rPr>
     </w:tblStylePr>
   </w:style>
-  <w:style w:type="table" w:styleId="137">
+  <w:style w:type="table" w:styleId="910">
     <w:name w:val="List Table 5 Dark - Accent 5"/>
-    <w:basedOn w:val="846"/>
+    <w:basedOn w:val="988"/>
     <w:uiPriority w:val="99"/>
     <w:pPr>
       <w:spacing w:after="0" w:line="240" w:lineRule="auto"/>
@@ -9857,9 +9909,9 @@
       </w:rPr>
     </w:tblStylePr>
   </w:style>
-  <w:style w:type="table" w:styleId="138">
+  <w:style w:type="table" w:styleId="911">
     <w:name w:val="List Table 5 Dark - Accent 6"/>
-    <w:basedOn w:val="846"/>
+    <w:basedOn w:val="988"/>
     <w:uiPriority w:val="99"/>
     <w:pPr>
       <w:spacing w:after="0" w:line="240" w:lineRule="auto"/>
@@ -9964,9 +10016,9 @@
       </w:rPr>
     </w:tblStylePr>
   </w:style>
-  <w:style w:type="table" w:styleId="139">
+  <w:style w:type="table" w:styleId="912">
     <w:name w:val="List Table 6 Colorful"/>
-    <w:basedOn w:val="846"/>
+    <w:basedOn w:val="988"/>
     <w:uiPriority w:val="99"/>
     <w:pPr>
       <w:spacing w:after="0" w:line="240" w:lineRule="auto"/>
@@ -10037,9 +10089,9 @@
       </w:tcPr>
     </w:tblStylePr>
   </w:style>
-  <w:style w:type="table" w:styleId="140">
+  <w:style w:type="table" w:styleId="913">
     <w:name w:val="List Table 6 Colorful - Accent 1"/>
-    <w:basedOn w:val="846"/>
+    <w:basedOn w:val="988"/>
     <w:uiPriority w:val="99"/>
     <w:pPr>
       <w:spacing w:after="0" w:line="240" w:lineRule="auto"/>
@@ -10110,9 +10162,9 @@
       </w:tcPr>
     </w:tblStylePr>
   </w:style>
-  <w:style w:type="table" w:styleId="141">
+  <w:style w:type="table" w:styleId="914">
     <w:name w:val="List Table 6 Colorful - Accent 2"/>
-    <w:basedOn w:val="846"/>
+    <w:basedOn w:val="988"/>
     <w:uiPriority w:val="99"/>
     <w:pPr>
       <w:spacing w:after="0" w:line="240" w:lineRule="auto"/>
@@ -10183,9 +10235,9 @@
       </w:tcPr>
     </w:tblStylePr>
   </w:style>
-  <w:style w:type="table" w:styleId="142">
+  <w:style w:type="table" w:styleId="915">
     <w:name w:val="List Table 6 Colorful - Accent 3"/>
-    <w:basedOn w:val="846"/>
+    <w:basedOn w:val="988"/>
     <w:uiPriority w:val="99"/>
     <w:pPr>
       <w:spacing w:after="0" w:line="240" w:lineRule="auto"/>
@@ -10256,9 +10308,9 @@
       </w:tcPr>
     </w:tblStylePr>
   </w:style>
-  <w:style w:type="table" w:styleId="143">
+  <w:style w:type="table" w:styleId="916">
     <w:name w:val="List Table 6 Colorful - Accent 4"/>
-    <w:basedOn w:val="846"/>
+    <w:basedOn w:val="988"/>
     <w:uiPriority w:val="99"/>
     <w:pPr>
       <w:spacing w:after="0" w:line="240" w:lineRule="auto"/>
@@ -10329,9 +10381,9 @@
       </w:tcPr>
     </w:tblStylePr>
   </w:style>
-  <w:style w:type="table" w:styleId="144">
+  <w:style w:type="table" w:styleId="917">
     <w:name w:val="List Table 6 Colorful - Accent 5"/>
-    <w:basedOn w:val="846"/>
+    <w:basedOn w:val="988"/>
     <w:uiPriority w:val="99"/>
     <w:pPr>
       <w:spacing w:after="0" w:line="240" w:lineRule="auto"/>
@@ -10402,9 +10454,9 @@
       </w:tcPr>
     </w:tblStylePr>
   </w:style>
-  <w:style w:type="table" w:styleId="145">
+  <w:style w:type="table" w:styleId="918">
     <w:name w:val="List Table 6 Colorful - Accent 6"/>
-    <w:basedOn w:val="846"/>
+    <w:basedOn w:val="988"/>
     <w:uiPriority w:val="99"/>
     <w:pPr>
       <w:spacing w:after="0" w:line="240" w:lineRule="auto"/>
@@ -10475,9 +10527,9 @@
       </w:tcPr>
     </w:tblStylePr>
   </w:style>
-  <w:style w:type="table" w:styleId="146">
+  <w:style w:type="table" w:styleId="919">
     <w:name w:val="List Table 7 Colorful"/>
-    <w:basedOn w:val="846"/>
+    <w:basedOn w:val="988"/>
     <w:uiPriority w:val="99"/>
     <w:pPr>
       <w:spacing w:after="0" w:line="240" w:lineRule="auto"/>
@@ -10523,11 +10575,11 @@
         <w:jc w:val="right"/>
       </w:pPr>
       <w:tcPr>
-        <w:shd w:color="ffffff"/>
-        <w:tcBorders>
-          <w:top w:val="none"/>
-          <w:left w:val="none"/>
-          <w:bottom w:val="none"/>
+        <w:shd w:val="clear" w:color="ffffff"/>
+        <w:tcBorders>
+          <w:top w:val="none" w:color="000000" w:sz="4" w:space="0"/>
+          <w:left w:val="none" w:color="000000" w:sz="4" w:space="0"/>
+          <w:bottom w:val="none" w:color="000000" w:sz="4" w:space="0"/>
           <w:right w:val="single" w:color="000000" w:themeColor="text1" w:themeTint="80" w:sz="4" w:space="0"/>
         </w:tcBorders>
       </w:tcPr>
@@ -10542,10 +10594,10 @@
       <w:tcPr>
         <w:shd w:val="clear" w:color="ffffff" w:themeColor="light1" w:fill="ffffff" w:themeFill="light1"/>
         <w:tcBorders>
-          <w:top w:val="none"/>
-          <w:left w:val="none"/>
+          <w:top w:val="none" w:color="000000" w:sz="4" w:space="0"/>
+          <w:left w:val="none" w:color="000000" w:sz="4" w:space="0"/>
           <w:bottom w:val="single" w:color="000000" w:themeColor="text1" w:themeTint="80" w:sz="4" w:space="0"/>
-          <w:right w:val="none"/>
+          <w:right w:val="none" w:color="000000" w:sz="4" w:space="0"/>
         </w:tcBorders>
       </w:tcPr>
     </w:tblStylePr>
@@ -10557,12 +10609,12 @@
         <w:sz w:val="22"/>
       </w:rPr>
       <w:tcPr>
-        <w:shd w:color="ffffff"/>
-        <w:tcBorders>
-          <w:top w:val="none"/>
+        <w:shd w:val="clear" w:color="ffffff"/>
+        <w:tcBorders>
+          <w:top w:val="none" w:color="000000" w:sz="4" w:space="0"/>
           <w:left w:val="single" w:color="000000" w:themeColor="text1" w:themeTint="80" w:sz="4" w:space="0"/>
-          <w:bottom w:val="none"/>
-          <w:right w:val="none"/>
+          <w:bottom w:val="none" w:color="000000" w:sz="4" w:space="0"/>
+          <w:right w:val="none" w:color="000000" w:sz="4" w:space="0"/>
         </w:tcBorders>
       </w:tcPr>
     </w:tblStylePr>
@@ -10577,9 +10629,9 @@
         <w:shd w:val="clear" w:color="ffffff" w:themeColor="light1" w:fill="ffffff" w:themeFill="light1"/>
         <w:tcBorders>
           <w:top w:val="single" w:color="000000" w:themeColor="text1" w:themeTint="80" w:sz="4" w:space="0"/>
-          <w:left w:val="none"/>
-          <w:bottom w:val="none"/>
-          <w:right w:val="none"/>
+          <w:left w:val="none" w:color="000000" w:sz="4" w:space="0"/>
+          <w:bottom w:val="none" w:color="000000" w:sz="4" w:space="0"/>
+          <w:right w:val="none" w:color="000000" w:sz="4" w:space="0"/>
         </w:tcBorders>
       </w:tcPr>
     </w:tblStylePr>
@@ -10591,9 +10643,9 @@
       </w:rPr>
     </w:tblStylePr>
   </w:style>
-  <w:style w:type="table" w:styleId="147">
+  <w:style w:type="table" w:styleId="920">
     <w:name w:val="List Table 7 Colorful - Accent 1"/>
-    <w:basedOn w:val="846"/>
+    <w:basedOn w:val="988"/>
     <w:uiPriority w:val="99"/>
     <w:pPr>
       <w:spacing w:after="0" w:line="240" w:lineRule="auto"/>
@@ -10639,11 +10691,11 @@
         <w:jc w:val="right"/>
       </w:pPr>
       <w:tcPr>
-        <w:shd w:color="ffffff"/>
-        <w:tcBorders>
-          <w:top w:val="none"/>
-          <w:left w:val="none"/>
-          <w:bottom w:val="none"/>
+        <w:shd w:val="clear" w:color="ffffff"/>
+        <w:tcBorders>
+          <w:top w:val="none" w:color="000000" w:sz="4" w:space="0"/>
+          <w:left w:val="none" w:color="000000" w:sz="4" w:space="0"/>
+          <w:bottom w:val="none" w:color="000000" w:sz="4" w:space="0"/>
           <w:right w:val="single" w:color="000000" w:themeColor="accent1" w:sz="4" w:space="0"/>
         </w:tcBorders>
       </w:tcPr>
@@ -10658,10 +10710,10 @@
       <w:tcPr>
         <w:shd w:val="clear" w:color="ffffff" w:themeColor="light1" w:fill="ffffff" w:themeFill="light1"/>
         <w:tcBorders>
-          <w:top w:val="none"/>
-          <w:left w:val="none"/>
+          <w:top w:val="none" w:color="000000" w:sz="4" w:space="0"/>
+          <w:left w:val="none" w:color="000000" w:sz="4" w:space="0"/>
           <w:bottom w:val="single" w:color="000000" w:themeColor="accent1" w:sz="4" w:space="0"/>
-          <w:right w:val="none"/>
+          <w:right w:val="none" w:color="000000" w:sz="4" w:space="0"/>
         </w:tcBorders>
       </w:tcPr>
     </w:tblStylePr>
@@ -10673,12 +10725,12 @@
         <w:sz w:val="22"/>
       </w:rPr>
       <w:tcPr>
-        <w:shd w:color="ffffff"/>
-        <w:tcBorders>
-          <w:top w:val="none"/>
+        <w:shd w:val="clear" w:color="ffffff"/>
+        <w:tcBorders>
+          <w:top w:val="none" w:color="000000" w:sz="4" w:space="0"/>
           <w:left w:val="single" w:color="000000" w:themeColor="accent1" w:sz="4" w:space="0"/>
-          <w:bottom w:val="none"/>
-          <w:right w:val="none"/>
+          <w:bottom w:val="none" w:color="000000" w:sz="4" w:space="0"/>
+          <w:right w:val="none" w:color="000000" w:sz="4" w:space="0"/>
         </w:tcBorders>
       </w:tcPr>
     </w:tblStylePr>
@@ -10693,9 +10745,9 @@
         <w:shd w:val="clear" w:color="ffffff" w:themeColor="light1" w:fill="ffffff" w:themeFill="light1"/>
         <w:tcBorders>
           <w:top w:val="single" w:color="000000" w:themeColor="accent1" w:sz="4" w:space="0"/>
-          <w:left w:val="none"/>
-          <w:bottom w:val="none"/>
-          <w:right w:val="none"/>
+          <w:left w:val="none" w:color="000000" w:sz="4" w:space="0"/>
+          <w:bottom w:val="none" w:color="000000" w:sz="4" w:space="0"/>
+          <w:right w:val="none" w:color="000000" w:sz="4" w:space="0"/>
         </w:tcBorders>
       </w:tcPr>
     </w:tblStylePr>
@@ -10707,9 +10759,9 @@
       </w:rPr>
     </w:tblStylePr>
   </w:style>
-  <w:style w:type="table" w:styleId="148">
+  <w:style w:type="table" w:styleId="921">
     <w:name w:val="List Table 7 Colorful - Accent 2"/>
-    <w:basedOn w:val="846"/>
+    <w:basedOn w:val="988"/>
     <w:uiPriority w:val="99"/>
     <w:pPr>
       <w:spacing w:after="0" w:line="240" w:lineRule="auto"/>
@@ -10755,11 +10807,11 @@
         <w:jc w:val="right"/>
       </w:pPr>
       <w:tcPr>
-        <w:shd w:color="ffffff"/>
-        <w:tcBorders>
-          <w:top w:val="none"/>
-          <w:left w:val="none"/>
-          <w:bottom w:val="none"/>
+        <w:shd w:val="clear" w:color="ffffff"/>
+        <w:tcBorders>
+          <w:top w:val="none" w:color="000000" w:sz="4" w:space="0"/>
+          <w:left w:val="none" w:color="000000" w:sz="4" w:space="0"/>
+          <w:bottom w:val="none" w:color="000000" w:sz="4" w:space="0"/>
           <w:right w:val="single" w:color="000000" w:themeColor="accent2" w:themeTint="97" w:sz="4" w:space="0"/>
         </w:tcBorders>
       </w:tcPr>
@@ -10774,10 +10826,10 @@
       <w:tcPr>
         <w:shd w:val="clear" w:color="ffffff" w:themeColor="light1" w:fill="ffffff" w:themeFill="light1"/>
         <w:tcBorders>
-          <w:top w:val="none"/>
-          <w:left w:val="none"/>
+          <w:top w:val="none" w:color="000000" w:sz="4" w:space="0"/>
+          <w:left w:val="none" w:color="000000" w:sz="4" w:space="0"/>
           <w:bottom w:val="single" w:color="000000" w:themeColor="accent2" w:themeTint="97" w:sz="4" w:space="0"/>
-          <w:right w:val="none"/>
+          <w:right w:val="none" w:color="000000" w:sz="4" w:space="0"/>
         </w:tcBorders>
       </w:tcPr>
     </w:tblStylePr>
@@ -10789,12 +10841,12 @@
         <w:sz w:val="22"/>
       </w:rPr>
       <w:tcPr>
-        <w:shd w:color="ffffff"/>
-        <w:tcBorders>
-          <w:top w:val="none"/>
+        <w:shd w:val="clear" w:color="ffffff"/>
+        <w:tcBorders>
+          <w:top w:val="none" w:color="000000" w:sz="4" w:space="0"/>
           <w:left w:val="single" w:color="000000" w:themeColor="accent2" w:themeTint="97" w:sz="4" w:space="0"/>
-          <w:bottom w:val="none"/>
-          <w:right w:val="none"/>
+          <w:bottom w:val="none" w:color="000000" w:sz="4" w:space="0"/>
+          <w:right w:val="none" w:color="000000" w:sz="4" w:space="0"/>
         </w:tcBorders>
       </w:tcPr>
     </w:tblStylePr>
@@ -10809,9 +10861,9 @@
         <w:shd w:val="clear" w:color="ffffff" w:themeColor="light1" w:fill="ffffff" w:themeFill="light1"/>
         <w:tcBorders>
           <w:top w:val="single" w:color="000000" w:themeColor="accent2" w:themeTint="97" w:sz="4" w:space="0"/>
-          <w:left w:val="none"/>
-          <w:bottom w:val="none"/>
-          <w:right w:val="none"/>
+          <w:left w:val="none" w:color="000000" w:sz="4" w:space="0"/>
+          <w:bottom w:val="none" w:color="000000" w:sz="4" w:space="0"/>
+          <w:right w:val="none" w:color="000000" w:sz="4" w:space="0"/>
         </w:tcBorders>
       </w:tcPr>
     </w:tblStylePr>
@@ -10823,9 +10875,9 @@
       </w:rPr>
     </w:tblStylePr>
   </w:style>
-  <w:style w:type="table" w:styleId="149">
+  <w:style w:type="table" w:styleId="922">
     <w:name w:val="List Table 7 Colorful - Accent 3"/>
-    <w:basedOn w:val="846"/>
+    <w:basedOn w:val="988"/>
     <w:uiPriority w:val="99"/>
     <w:pPr>
       <w:spacing w:after="0" w:line="240" w:lineRule="auto"/>
@@ -10871,11 +10923,11 @@
         <w:jc w:val="right"/>
       </w:pPr>
       <w:tcPr>
-        <w:shd w:color="ffffff"/>
-        <w:tcBorders>
-          <w:top w:val="none"/>
-          <w:left w:val="none"/>
-          <w:bottom w:val="none"/>
+        <w:shd w:val="clear" w:color="ffffff"/>
+        <w:tcBorders>
+          <w:top w:val="none" w:color="000000" w:sz="4" w:space="0"/>
+          <w:left w:val="none" w:color="000000" w:sz="4" w:space="0"/>
+          <w:bottom w:val="none" w:color="000000" w:sz="4" w:space="0"/>
           <w:right w:val="single" w:color="000000" w:themeColor="accent3" w:themeTint="98" w:sz="4" w:space="0"/>
         </w:tcBorders>
       </w:tcPr>
@@ -10890,10 +10942,10 @@
       <w:tcPr>
         <w:shd w:val="clear" w:color="ffffff" w:themeColor="light1" w:fill="ffffff" w:themeFill="light1"/>
         <w:tcBorders>
-          <w:top w:val="none"/>
-          <w:left w:val="none"/>
+          <w:top w:val="none" w:color="000000" w:sz="4" w:space="0"/>
+          <w:left w:val="none" w:color="000000" w:sz="4" w:space="0"/>
           <w:bottom w:val="single" w:color="000000" w:themeColor="accent3" w:themeTint="98" w:sz="4" w:space="0"/>
-          <w:right w:val="none"/>
+          <w:right w:val="none" w:color="000000" w:sz="4" w:space="0"/>
         </w:tcBorders>
       </w:tcPr>
     </w:tblStylePr>
@@ -10905,12 +10957,12 @@
         <w:sz w:val="22"/>
       </w:rPr>
       <w:tcPr>
-        <w:shd w:color="ffffff"/>
-        <w:tcBorders>
-          <w:top w:val="none"/>
+        <w:shd w:val="clear" w:color="ffffff"/>
+        <w:tcBorders>
+          <w:top w:val="none" w:color="000000" w:sz="4" w:space="0"/>
           <w:left w:val="single" w:color="000000" w:themeColor="accent3" w:themeTint="98" w:sz="4" w:space="0"/>
-          <w:bottom w:val="none"/>
-          <w:right w:val="none"/>
+          <w:bottom w:val="none" w:color="000000" w:sz="4" w:space="0"/>
+          <w:right w:val="none" w:color="000000" w:sz="4" w:space="0"/>
         </w:tcBorders>
       </w:tcPr>
     </w:tblStylePr>
@@ -10925,9 +10977,9 @@
         <w:shd w:val="clear" w:color="ffffff" w:themeColor="light1" w:fill="ffffff" w:themeFill="light1"/>
         <w:tcBorders>
           <w:top w:val="single" w:color="000000" w:themeColor="accent3" w:themeTint="98" w:sz="4" w:space="0"/>
-          <w:left w:val="none"/>
-          <w:bottom w:val="none"/>
-          <w:right w:val="none"/>
+          <w:left w:val="none" w:color="000000" w:sz="4" w:space="0"/>
+          <w:bottom w:val="none" w:color="000000" w:sz="4" w:space="0"/>
+          <w:right w:val="none" w:color="000000" w:sz="4" w:space="0"/>
         </w:tcBorders>
       </w:tcPr>
     </w:tblStylePr>
@@ -10939,9 +10991,9 @@
       </w:rPr>
     </w:tblStylePr>
   </w:style>
-  <w:style w:type="table" w:styleId="150">
+  <w:style w:type="table" w:styleId="923">
     <w:name w:val="List Table 7 Colorful - Accent 4"/>
-    <w:basedOn w:val="846"/>
+    <w:basedOn w:val="988"/>
     <w:uiPriority w:val="99"/>
     <w:pPr>
       <w:spacing w:after="0" w:line="240" w:lineRule="auto"/>
@@ -10987,11 +11039,11 @@
         <w:jc w:val="right"/>
       </w:pPr>
       <w:tcPr>
-        <w:shd w:color="ffffff"/>
-        <w:tcBorders>
-          <w:top w:val="none"/>
-          <w:left w:val="none"/>
-          <w:bottom w:val="none"/>
+        <w:shd w:val="clear" w:color="ffffff"/>
+        <w:tcBorders>
+          <w:top w:val="none" w:color="000000" w:sz="4" w:space="0"/>
+          <w:left w:val="none" w:color="000000" w:sz="4" w:space="0"/>
+          <w:bottom w:val="none" w:color="000000" w:sz="4" w:space="0"/>
           <w:right w:val="single" w:color="000000" w:themeColor="accent4" w:themeTint="9A" w:sz="4" w:space="0"/>
         </w:tcBorders>
       </w:tcPr>
@@ -11006,10 +11058,10 @@
       <w:tcPr>
         <w:shd w:val="clear" w:color="ffffff" w:themeColor="light1" w:fill="ffffff" w:themeFill="light1"/>
         <w:tcBorders>
-          <w:top w:val="none"/>
-          <w:left w:val="none"/>
+          <w:top w:val="none" w:color="000000" w:sz="4" w:space="0"/>
+          <w:left w:val="none" w:color="000000" w:sz="4" w:space="0"/>
           <w:bottom w:val="single" w:color="000000" w:themeColor="accent4" w:themeTint="9A" w:sz="4" w:space="0"/>
-          <w:right w:val="none"/>
+          <w:right w:val="none" w:color="000000" w:sz="4" w:space="0"/>
         </w:tcBorders>
       </w:tcPr>
     </w:tblStylePr>
@@ -11021,12 +11073,12 @@
         <w:sz w:val="22"/>
       </w:rPr>
       <w:tcPr>
-        <w:shd w:color="ffffff"/>
-        <w:tcBorders>
-          <w:top w:val="none"/>
+        <w:shd w:val="clear" w:color="ffffff"/>
+        <w:tcBorders>
+          <w:top w:val="none" w:color="000000" w:sz="4" w:space="0"/>
           <w:left w:val="single" w:color="000000" w:themeColor="accent4" w:themeTint="9A" w:sz="4" w:space="0"/>
-          <w:bottom w:val="none"/>
-          <w:right w:val="none"/>
+          <w:bottom w:val="none" w:color="000000" w:sz="4" w:space="0"/>
+          <w:right w:val="none" w:color="000000" w:sz="4" w:space="0"/>
         </w:tcBorders>
       </w:tcPr>
     </w:tblStylePr>
@@ -11041,9 +11093,9 @@
         <w:shd w:val="clear" w:color="ffffff" w:themeColor="light1" w:fill="ffffff" w:themeFill="light1"/>
         <w:tcBorders>
           <w:top w:val="single" w:color="000000" w:themeColor="accent4" w:themeTint="9A" w:sz="4" w:space="0"/>
-          <w:left w:val="none"/>
-          <w:bottom w:val="none"/>
-          <w:right w:val="none"/>
+          <w:left w:val="none" w:color="000000" w:sz="4" w:space="0"/>
+          <w:bottom w:val="none" w:color="000000" w:sz="4" w:space="0"/>
+          <w:right w:val="none" w:color="000000" w:sz="4" w:space="0"/>
         </w:tcBorders>
       </w:tcPr>
     </w:tblStylePr>
@@ -11055,9 +11107,9 @@
       </w:rPr>
     </w:tblStylePr>
   </w:style>
-  <w:style w:type="table" w:styleId="151">
+  <w:style w:type="table" w:styleId="924">
     <w:name w:val="List Table 7 Colorful - Accent 5"/>
-    <w:basedOn w:val="846"/>
+    <w:basedOn w:val="988"/>
     <w:uiPriority w:val="99"/>
     <w:pPr>
       <w:spacing w:after="0" w:line="240" w:lineRule="auto"/>
@@ -11103,11 +11155,11 @@
         <w:jc w:val="right"/>
       </w:pPr>
       <w:tcPr>
-        <w:shd w:color="ffffff"/>
-        <w:tcBorders>
-          <w:top w:val="none"/>
-          <w:left w:val="none"/>
-          <w:bottom w:val="none"/>
+        <w:shd w:val="clear" w:color="ffffff"/>
+        <w:tcBorders>
+          <w:top w:val="none" w:color="000000" w:sz="4" w:space="0"/>
+          <w:left w:val="none" w:color="000000" w:sz="4" w:space="0"/>
+          <w:bottom w:val="none" w:color="000000" w:sz="4" w:space="0"/>
           <w:right w:val="single" w:color="000000" w:themeColor="accent5" w:themeTint="9A" w:sz="4" w:space="0"/>
         </w:tcBorders>
       </w:tcPr>
@@ -11122,10 +11174,10 @@
       <w:tcPr>
         <w:shd w:val="clear" w:color="ffffff" w:themeColor="light1" w:fill="ffffff" w:themeFill="light1"/>
         <w:tcBorders>
-          <w:top w:val="none"/>
-          <w:left w:val="none"/>
+          <w:top w:val="none" w:color="000000" w:sz="4" w:space="0"/>
+          <w:left w:val="none" w:color="000000" w:sz="4" w:space="0"/>
           <w:bottom w:val="single" w:color="000000" w:themeColor="accent5" w:themeTint="9A" w:sz="4" w:space="0"/>
-          <w:right w:val="none"/>
+          <w:right w:val="none" w:color="000000" w:sz="4" w:space="0"/>
         </w:tcBorders>
       </w:tcPr>
     </w:tblStylePr>
@@ -11137,12 +11189,12 @@
         <w:sz w:val="22"/>
       </w:rPr>
       <w:tcPr>
-        <w:shd w:color="ffffff"/>
-        <w:tcBorders>
-          <w:top w:val="none"/>
+        <w:shd w:val="clear" w:color="ffffff"/>
+        <w:tcBorders>
+          <w:top w:val="none" w:color="000000" w:sz="4" w:space="0"/>
           <w:left w:val="single" w:color="000000" w:themeColor="accent5" w:themeTint="9A" w:sz="4" w:space="0"/>
-          <w:bottom w:val="none"/>
-          <w:right w:val="none"/>
+          <w:bottom w:val="none" w:color="000000" w:sz="4" w:space="0"/>
+          <w:right w:val="none" w:color="000000" w:sz="4" w:space="0"/>
         </w:tcBorders>
       </w:tcPr>
     </w:tblStylePr>
@@ -11157,9 +11209,9 @@
         <w:shd w:val="clear" w:color="ffffff" w:themeColor="light1" w:fill="ffffff" w:themeFill="light1"/>
         <w:tcBorders>
           <w:top w:val="single" w:color="000000" w:themeColor="accent5" w:themeTint="9A" w:sz="4" w:space="0"/>
-          <w:left w:val="none"/>
-          <w:bottom w:val="none"/>
-          <w:right w:val="none"/>
+          <w:left w:val="none" w:color="000000" w:sz="4" w:space="0"/>
+          <w:bottom w:val="none" w:color="000000" w:sz="4" w:space="0"/>
+          <w:right w:val="none" w:color="000000" w:sz="4" w:space="0"/>
         </w:tcBorders>
       </w:tcPr>
     </w:tblStylePr>
@@ -11171,9 +11223,9 @@
       </w:rPr>
     </w:tblStylePr>
   </w:style>
-  <w:style w:type="table" w:styleId="152">
+  <w:style w:type="table" w:styleId="925">
     <w:name w:val="List Table 7 Colorful - Accent 6"/>
-    <w:basedOn w:val="846"/>
+    <w:basedOn w:val="988"/>
     <w:uiPriority w:val="99"/>
     <w:pPr>
       <w:spacing w:after="0" w:line="240" w:lineRule="auto"/>
@@ -11219,11 +11271,11 @@
         <w:jc w:val="right"/>
       </w:pPr>
       <w:tcPr>
-        <w:shd w:color="ffffff"/>
-        <w:tcBorders>
-          <w:top w:val="none"/>
-          <w:left w:val="none"/>
-          <w:bottom w:val="none"/>
+        <w:shd w:val="clear" w:color="ffffff"/>
+        <w:tcBorders>
+          <w:top w:val="none" w:color="000000" w:sz="4" w:space="0"/>
+          <w:left w:val="none" w:color="000000" w:sz="4" w:space="0"/>
+          <w:bottom w:val="none" w:color="000000" w:sz="4" w:space="0"/>
           <w:right w:val="single" w:color="000000" w:themeColor="accent6" w:themeTint="98" w:sz="4" w:space="0"/>
         </w:tcBorders>
       </w:tcPr>
@@ -11238,10 +11290,10 @@
       <w:tcPr>
         <w:shd w:val="clear" w:color="ffffff" w:themeColor="light1" w:fill="ffffff" w:themeFill="light1"/>
         <w:tcBorders>
-          <w:top w:val="none"/>
-          <w:left w:val="none"/>
+          <w:top w:val="none" w:color="000000" w:sz="4" w:space="0"/>
+          <w:left w:val="none" w:color="000000" w:sz="4" w:space="0"/>
           <w:bottom w:val="single" w:color="000000" w:themeColor="accent6" w:themeTint="98" w:sz="4" w:space="0"/>
-          <w:right w:val="none"/>
+          <w:right w:val="none" w:color="000000" w:sz="4" w:space="0"/>
         </w:tcBorders>
       </w:tcPr>
     </w:tblStylePr>
@@ -11253,12 +11305,12 @@
         <w:sz w:val="22"/>
       </w:rPr>
       <w:tcPr>
-        <w:shd w:color="ffffff"/>
-        <w:tcBorders>
-          <w:top w:val="none"/>
+        <w:shd w:val="clear" w:color="ffffff"/>
+        <w:tcBorders>
+          <w:top w:val="none" w:color="000000" w:sz="4" w:space="0"/>
           <w:left w:val="single" w:color="000000" w:themeColor="accent6" w:themeTint="98" w:sz="4" w:space="0"/>
-          <w:bottom w:val="none"/>
-          <w:right w:val="none"/>
+          <w:bottom w:val="none" w:color="000000" w:sz="4" w:space="0"/>
+          <w:right w:val="none" w:color="000000" w:sz="4" w:space="0"/>
         </w:tcBorders>
       </w:tcPr>
     </w:tblStylePr>
@@ -11273,9 +11325,9 @@
         <w:shd w:val="clear" w:color="ffffff" w:themeColor="light1" w:fill="ffffff" w:themeFill="light1"/>
         <w:tcBorders>
           <w:top w:val="single" w:color="000000" w:themeColor="accent6" w:themeTint="98" w:sz="4" w:space="0"/>
-          <w:left w:val="none"/>
-          <w:bottom w:val="none"/>
-          <w:right w:val="none"/>
+          <w:left w:val="none" w:color="000000" w:sz="4" w:space="0"/>
+          <w:bottom w:val="none" w:color="000000" w:sz="4" w:space="0"/>
+          <w:right w:val="none" w:color="000000" w:sz="4" w:space="0"/>
         </w:tcBorders>
       </w:tcPr>
     </w:tblStylePr>
@@ -11287,14 +11339,14 @@
       </w:rPr>
     </w:tblStylePr>
   </w:style>
-  <w:style w:type="paragraph" w:styleId="784" w:default="1">
+  <w:style w:type="paragraph" w:styleId="926" w:default="1">
     <w:name w:val="Normal"/>
     <w:qFormat/>
   </w:style>
-  <w:style w:type="paragraph" w:styleId="785">
+  <w:style w:type="paragraph" w:styleId="927">
     <w:name w:val="Heading 1"/>
-    <w:basedOn w:val="784"/>
-    <w:next w:val="784"/>
+    <w:basedOn w:val="926"/>
+    <w:next w:val="926"/>
     <w:qFormat/>
     <w:pPr>
       <w:keepLines/>
@@ -11308,10 +11360,10 @@
       <w:szCs w:val="40"/>
     </w:rPr>
   </w:style>
-  <w:style w:type="paragraph" w:styleId="786">
+  <w:style w:type="paragraph" w:styleId="928">
     <w:name w:val="Heading 2"/>
-    <w:basedOn w:val="784"/>
-    <w:next w:val="784"/>
+    <w:basedOn w:val="926"/>
+    <w:next w:val="926"/>
     <w:qFormat/>
     <w:pPr>
       <w:keepLines/>
@@ -11324,10 +11376,10 @@
       <w:sz w:val="34"/>
     </w:rPr>
   </w:style>
-  <w:style w:type="paragraph" w:styleId="787">
+  <w:style w:type="paragraph" w:styleId="929">
     <w:name w:val="Heading 3"/>
-    <w:basedOn w:val="784"/>
-    <w:next w:val="784"/>
+    <w:basedOn w:val="926"/>
+    <w:next w:val="926"/>
     <w:qFormat/>
     <w:pPr>
       <w:keepLines/>
@@ -11341,10 +11393,10 @@
       <w:szCs w:val="30"/>
     </w:rPr>
   </w:style>
-  <w:style w:type="paragraph" w:styleId="788">
+  <w:style w:type="paragraph" w:styleId="930">
     <w:name w:val="Heading 4"/>
-    <w:basedOn w:val="784"/>
-    <w:next w:val="784"/>
+    <w:basedOn w:val="926"/>
+    <w:next w:val="926"/>
     <w:qFormat/>
     <w:pPr>
       <w:keepLines/>
@@ -11360,10 +11412,10 @@
       <w:szCs w:val="26"/>
     </w:rPr>
   </w:style>
-  <w:style w:type="paragraph" w:styleId="789">
+  <w:style w:type="paragraph" w:styleId="931">
     <w:name w:val="Heading 5"/>
-    <w:basedOn w:val="784"/>
-    <w:next w:val="784"/>
+    <w:basedOn w:val="926"/>
+    <w:next w:val="926"/>
     <w:qFormat/>
     <w:pPr>
       <w:keepLines/>
@@ -11377,10 +11429,10 @@
       <w:bCs/>
     </w:rPr>
   </w:style>
-  <w:style w:type="paragraph" w:styleId="790">
+  <w:style w:type="paragraph" w:styleId="932">
     <w:name w:val="Heading 6"/>
-    <w:basedOn w:val="784"/>
-    <w:next w:val="784"/>
+    <w:basedOn w:val="926"/>
+    <w:next w:val="926"/>
     <w:qFormat/>
     <w:pPr>
       <w:keepLines/>
@@ -11394,10 +11446,10 @@
       <w:bCs/>
     </w:rPr>
   </w:style>
-  <w:style w:type="paragraph" w:styleId="791">
+  <w:style w:type="paragraph" w:styleId="933">
     <w:name w:val="Heading 7"/>
-    <w:basedOn w:val="784"/>
-    <w:next w:val="784"/>
+    <w:basedOn w:val="926"/>
+    <w:next w:val="926"/>
     <w:qFormat/>
     <w:pPr>
       <w:keepLines/>
@@ -11413,10 +11465,10 @@
       <w:iCs/>
     </w:rPr>
   </w:style>
-  <w:style w:type="paragraph" w:styleId="792">
+  <w:style w:type="paragraph" w:styleId="934">
     <w:name w:val="Heading 8"/>
-    <w:basedOn w:val="784"/>
-    <w:next w:val="784"/>
+    <w:basedOn w:val="926"/>
+    <w:next w:val="926"/>
     <w:qFormat/>
     <w:pPr>
       <w:keepLines/>
@@ -11430,10 +11482,10 @@
       <w:iCs/>
     </w:rPr>
   </w:style>
-  <w:style w:type="paragraph" w:styleId="793">
+  <w:style w:type="paragraph" w:styleId="935">
     <w:name w:val="Heading 9"/>
-    <w:basedOn w:val="784"/>
-    <w:next w:val="784"/>
+    <w:basedOn w:val="926"/>
+    <w:next w:val="926"/>
     <w:qFormat/>
     <w:pPr>
       <w:keepLines/>
@@ -11449,16 +11501,16 @@
       <w:szCs w:val="21"/>
     </w:rPr>
   </w:style>
-  <w:style w:type="paragraph" w:styleId="794">
+  <w:style w:type="paragraph" w:styleId="936">
     <w:name w:val="List Paragraph"/>
-    <w:basedOn w:val="784"/>
+    <w:basedOn w:val="926"/>
     <w:qFormat/>
     <w:pPr>
       <w:contextualSpacing/>
       <w:ind w:left="720"/>
     </w:pPr>
   </w:style>
-  <w:style w:type="paragraph" w:styleId="795">
+  <w:style w:type="paragraph" w:styleId="937">
     <w:name w:val="No Spacing"/>
     <w:qFormat/>
     <w:pPr>
@@ -11469,10 +11521,10 @@
       <w:szCs w:val="24"/>
     </w:rPr>
   </w:style>
-  <w:style w:type="paragraph" w:styleId="796">
+  <w:style w:type="paragraph" w:styleId="938">
     <w:name w:val="Title"/>
-    <w:basedOn w:val="784"/>
-    <w:next w:val="784"/>
+    <w:basedOn w:val="926"/>
+    <w:next w:val="926"/>
     <w:qFormat/>
     <w:pPr>
       <w:contextualSpacing/>
@@ -11483,19 +11535,19 @@
       <w:szCs w:val="48"/>
     </w:rPr>
   </w:style>
-  <w:style w:type="paragraph" w:styleId="797">
+  <w:style w:type="paragraph" w:styleId="939">
     <w:name w:val="Subtitle"/>
-    <w:basedOn w:val="784"/>
-    <w:next w:val="784"/>
+    <w:basedOn w:val="926"/>
+    <w:next w:val="926"/>
     <w:qFormat/>
     <w:pPr>
       <w:spacing w:before="200" w:after="200"/>
     </w:pPr>
   </w:style>
-  <w:style w:type="paragraph" w:styleId="798">
+  <w:style w:type="paragraph" w:styleId="940">
     <w:name w:val="Quote"/>
-    <w:basedOn w:val="784"/>
-    <w:next w:val="784"/>
+    <w:basedOn w:val="926"/>
+    <w:next w:val="926"/>
     <w:qFormat/>
     <w:pPr>
       <w:ind w:left="720" w:right="720"/>
@@ -11504,10 +11556,10 @@
       <w:i/>
     </w:rPr>
   </w:style>
-  <w:style w:type="paragraph" w:styleId="799">
+  <w:style w:type="paragraph" w:styleId="941">
     <w:name w:val="Intense Quote"/>
-    <w:basedOn w:val="784"/>
-    <w:next w:val="784"/>
+    <w:basedOn w:val="926"/>
+    <w:next w:val="926"/>
     <w:qFormat/>
     <w:pPr>
       <w:ind w:left="720" w:right="720"/>
@@ -11524,9 +11576,9 @@
       <w:i/>
     </w:rPr>
   </w:style>
-  <w:style w:type="paragraph" w:styleId="800">
+  <w:style w:type="paragraph" w:styleId="942">
     <w:name w:val="Caption"/>
-    <w:basedOn w:val="784"/>
+    <w:basedOn w:val="926"/>
     <w:qFormat/>
     <w:pPr>
       <w:spacing w:after="283" w:line="240" w:lineRule="auto"/>
@@ -11536,9 +11588,9 @@
       <w:color w:val="000000"/>
     </w:rPr>
   </w:style>
-  <w:style w:type="paragraph" w:styleId="801">
+  <w:style w:type="paragraph" w:styleId="943">
     <w:name w:val="footnote text"/>
-    <w:basedOn w:val="784"/>
+    <w:basedOn w:val="926"/>
     <w:qFormat/>
     <w:pPr>
       <w:spacing w:after="40" w:line="240" w:lineRule="auto"/>
@@ -11547,9 +11599,9 @@
       <w:sz w:val="18"/>
     </w:rPr>
   </w:style>
-  <w:style w:type="paragraph" w:styleId="802">
+  <w:style w:type="paragraph" w:styleId="944">
     <w:name w:val="endnote text"/>
-    <w:basedOn w:val="784"/>
+    <w:basedOn w:val="926"/>
     <w:qFormat/>
     <w:pPr>
       <w:spacing w:after="0" w:line="240" w:lineRule="auto"/>
@@ -11558,96 +11610,96 @@
       <w:sz w:val="20"/>
     </w:rPr>
   </w:style>
-  <w:style w:type="paragraph" w:styleId="803">
+  <w:style w:type="paragraph" w:styleId="945">
     <w:name w:val="toc 1"/>
-    <w:basedOn w:val="784"/>
-    <w:next w:val="784"/>
+    <w:basedOn w:val="926"/>
+    <w:next w:val="926"/>
     <w:qFormat/>
     <w:pPr>
       <w:spacing w:after="57"/>
     </w:pPr>
   </w:style>
-  <w:style w:type="paragraph" w:styleId="804">
+  <w:style w:type="paragraph" w:styleId="946">
     <w:name w:val="toc 2"/>
-    <w:basedOn w:val="784"/>
-    <w:next w:val="784"/>
+    <w:basedOn w:val="926"/>
+    <w:next w:val="926"/>
     <w:qFormat/>
     <w:pPr>
       <w:ind w:left="283"/>
       <w:spacing w:after="57"/>
     </w:pPr>
   </w:style>
-  <w:style w:type="paragraph" w:styleId="805">
+  <w:style w:type="paragraph" w:styleId="947">
     <w:name w:val="toc 3"/>
-    <w:basedOn w:val="784"/>
-    <w:next w:val="784"/>
+    <w:basedOn w:val="926"/>
+    <w:next w:val="926"/>
     <w:qFormat/>
     <w:pPr>
       <w:ind w:left="567"/>
       <w:spacing w:after="57"/>
     </w:pPr>
   </w:style>
-  <w:style w:type="paragraph" w:styleId="806">
+  <w:style w:type="paragraph" w:styleId="948">
     <w:name w:val="toc 4"/>
-    <w:basedOn w:val="784"/>
-    <w:next w:val="784"/>
+    <w:basedOn w:val="926"/>
+    <w:next w:val="926"/>
     <w:qFormat/>
     <w:pPr>
       <w:ind w:left="850"/>
       <w:spacing w:after="57"/>
     </w:pPr>
   </w:style>
-  <w:style w:type="paragraph" w:styleId="807">
+  <w:style w:type="paragraph" w:styleId="949">
     <w:name w:val="toc 5"/>
-    <w:basedOn w:val="784"/>
-    <w:next w:val="784"/>
+    <w:basedOn w:val="926"/>
+    <w:next w:val="926"/>
     <w:qFormat/>
     <w:pPr>
       <w:ind w:left="1134"/>
       <w:spacing w:after="57"/>
     </w:pPr>
   </w:style>
-  <w:style w:type="paragraph" w:styleId="808">
+  <w:style w:type="paragraph" w:styleId="950">
     <w:name w:val="toc 6"/>
-    <w:basedOn w:val="784"/>
-    <w:next w:val="784"/>
+    <w:basedOn w:val="926"/>
+    <w:next w:val="926"/>
     <w:qFormat/>
     <w:pPr>
       <w:ind w:left="1417"/>
       <w:spacing w:after="57"/>
     </w:pPr>
   </w:style>
-  <w:style w:type="paragraph" w:styleId="809">
+  <w:style w:type="paragraph" w:styleId="951">
     <w:name w:val="toc 7"/>
-    <w:basedOn w:val="784"/>
-    <w:next w:val="784"/>
+    <w:basedOn w:val="926"/>
+    <w:next w:val="926"/>
     <w:qFormat/>
     <w:pPr>
       <w:ind w:left="1701"/>
       <w:spacing w:after="57"/>
     </w:pPr>
   </w:style>
-  <w:style w:type="paragraph" w:styleId="810">
+  <w:style w:type="paragraph" w:styleId="952">
     <w:name w:val="toc 8"/>
-    <w:basedOn w:val="784"/>
-    <w:next w:val="784"/>
+    <w:basedOn w:val="926"/>
+    <w:next w:val="926"/>
     <w:qFormat/>
     <w:pPr>
       <w:ind w:left="1984"/>
       <w:spacing w:after="57"/>
     </w:pPr>
   </w:style>
-  <w:style w:type="paragraph" w:styleId="811">
+  <w:style w:type="paragraph" w:styleId="953">
     <w:name w:val="toc 9"/>
-    <w:basedOn w:val="784"/>
-    <w:next w:val="784"/>
+    <w:basedOn w:val="926"/>
+    <w:next w:val="926"/>
     <w:qFormat/>
     <w:pPr>
       <w:ind w:left="2268"/>
       <w:spacing w:after="57"/>
     </w:pPr>
   </w:style>
-  <w:style w:type="paragraph" w:styleId="812">
+  <w:style w:type="paragraph" w:styleId="954">
     <w:name w:val="TOC Heading"/>
     <w:qFormat/>
     <w:pPr>
@@ -11658,19 +11710,19 @@
       <w:szCs w:val="24"/>
     </w:rPr>
   </w:style>
-  <w:style w:type="paragraph" w:styleId="813">
+  <w:style w:type="paragraph" w:styleId="955">
     <w:name w:val="table of figures"/>
-    <w:basedOn w:val="784"/>
-    <w:next w:val="784"/>
+    <w:basedOn w:val="926"/>
+    <w:next w:val="926"/>
     <w:qFormat/>
     <w:pPr>
       <w:spacing w:after="0"/>
     </w:pPr>
   </w:style>
-  <w:style w:type="paragraph" w:styleId="814" w:customStyle="1">
+  <w:style w:type="paragraph" w:styleId="956" w:customStyle="1">
     <w:name w:val="Заголовок"/>
-    <w:basedOn w:val="784"/>
-    <w:next w:val="815"/>
+    <w:basedOn w:val="926"/>
+    <w:next w:val="957"/>
     <w:qFormat/>
     <w:pPr>
       <w:keepNext/>
@@ -11680,35 +11732,35 @@
       <w:rFonts w:ascii="Liberation Sans" w:hAnsi="Liberation Sans" w:eastAsia="Microsoft YaHei"/>
     </w:rPr>
   </w:style>
-  <w:style w:type="paragraph" w:styleId="815">
+  <w:style w:type="paragraph" w:styleId="957">
     <w:name w:val="Body Text"/>
-    <w:basedOn w:val="784"/>
+    <w:basedOn w:val="926"/>
     <w:qFormat/>
     <w:pPr>
       <w:spacing w:after="140" w:line="276" w:lineRule="auto"/>
     </w:pPr>
   </w:style>
-  <w:style w:type="paragraph" w:styleId="816">
+  <w:style w:type="paragraph" w:styleId="958">
     <w:name w:val="List"/>
-    <w:basedOn w:val="815"/>
+    <w:basedOn w:val="957"/>
     <w:qFormat/>
   </w:style>
-  <w:style w:type="paragraph" w:styleId="817">
+  <w:style w:type="paragraph" w:styleId="959">
     <w:name w:val="Index Heading"/>
-    <w:basedOn w:val="784"/>
+    <w:basedOn w:val="926"/>
     <w:qFormat/>
     <w:pPr>
       <w:suppressLineNumbers/>
     </w:pPr>
   </w:style>
-  <w:style w:type="paragraph" w:styleId="818" w:customStyle="1">
+  <w:style w:type="paragraph" w:styleId="960" w:customStyle="1">
     <w:name w:val="Колонтитул"/>
-    <w:basedOn w:val="784"/>
+    <w:basedOn w:val="926"/>
     <w:qFormat/>
   </w:style>
-  <w:style w:type="paragraph" w:styleId="819">
+  <w:style w:type="paragraph" w:styleId="961">
     <w:name w:val="Header"/>
-    <w:basedOn w:val="784"/>
+    <w:basedOn w:val="926"/>
     <w:qFormat/>
     <w:pPr>
       <w:spacing w:after="0" w:line="240" w:lineRule="auto"/>
@@ -11718,9 +11770,9 @@
       </w:tabs>
     </w:pPr>
   </w:style>
-  <w:style w:type="paragraph" w:styleId="820">
+  <w:style w:type="paragraph" w:styleId="962">
     <w:name w:val="Footer"/>
-    <w:basedOn w:val="784"/>
+    <w:basedOn w:val="926"/>
     <w:qFormat/>
     <w:pPr>
       <w:spacing w:after="0" w:line="240" w:lineRule="auto"/>
@@ -11730,38 +11782,38 @@
       </w:tabs>
     </w:pPr>
   </w:style>
-  <w:style w:type="character" w:styleId="821" w:default="1">
+  <w:style w:type="character" w:styleId="963" w:default="1">
     <w:name w:val="Default Paragraph Font"/>
   </w:style>
-  <w:style w:type="character" w:styleId="822" w:customStyle="1">
+  <w:style w:type="character" w:styleId="964" w:customStyle="1">
     <w:name w:val="Heading 1 Char"/>
-    <w:basedOn w:val="821"/>
+    <w:basedOn w:val="963"/>
     <w:rPr>
       <w:rFonts w:ascii="Arial" w:hAnsi="Arial" w:eastAsia="Arial" w:cs="Arial"/>
       <w:sz w:val="40"/>
       <w:szCs w:val="40"/>
     </w:rPr>
   </w:style>
-  <w:style w:type="character" w:styleId="823" w:customStyle="1">
+  <w:style w:type="character" w:styleId="965" w:customStyle="1">
     <w:name w:val="Heading 2 Char"/>
-    <w:basedOn w:val="821"/>
+    <w:basedOn w:val="963"/>
     <w:rPr>
       <w:rFonts w:ascii="Arial" w:hAnsi="Arial" w:eastAsia="Arial" w:cs="Arial"/>
       <w:sz w:val="34"/>
     </w:rPr>
   </w:style>
-  <w:style w:type="character" w:styleId="824" w:customStyle="1">
+  <w:style w:type="character" w:styleId="966" w:customStyle="1">
     <w:name w:val="Heading 3 Char"/>
-    <w:basedOn w:val="821"/>
+    <w:basedOn w:val="963"/>
     <w:rPr>
       <w:rFonts w:ascii="Arial" w:hAnsi="Arial" w:eastAsia="Arial" w:cs="Arial"/>
       <w:sz w:val="30"/>
       <w:szCs w:val="30"/>
     </w:rPr>
   </w:style>
-  <w:style w:type="character" w:styleId="825" w:customStyle="1">
+  <w:style w:type="character" w:styleId="967" w:customStyle="1">
     <w:name w:val="Heading 4 Char"/>
-    <w:basedOn w:val="821"/>
+    <w:basedOn w:val="963"/>
     <w:rPr>
       <w:rFonts w:ascii="Arial" w:hAnsi="Arial" w:eastAsia="Arial" w:cs="Arial"/>
       <w:b/>
@@ -11770,9 +11822,9 @@
       <w:szCs w:val="26"/>
     </w:rPr>
   </w:style>
-  <w:style w:type="character" w:styleId="826" w:customStyle="1">
+  <w:style w:type="character" w:styleId="968" w:customStyle="1">
     <w:name w:val="Heading 5 Char"/>
-    <w:basedOn w:val="821"/>
+    <w:basedOn w:val="963"/>
     <w:rPr>
       <w:rFonts w:ascii="Arial" w:hAnsi="Arial" w:eastAsia="Arial" w:cs="Arial"/>
       <w:b/>
@@ -11781,9 +11833,9 @@
       <w:szCs w:val="24"/>
     </w:rPr>
   </w:style>
-  <w:style w:type="character" w:styleId="827" w:customStyle="1">
+  <w:style w:type="character" w:styleId="969" w:customStyle="1">
     <w:name w:val="Heading 6 Char"/>
-    <w:basedOn w:val="821"/>
+    <w:basedOn w:val="963"/>
     <w:rPr>
       <w:rFonts w:ascii="Arial" w:hAnsi="Arial" w:eastAsia="Arial" w:cs="Arial"/>
       <w:b/>
@@ -11792,9 +11844,9 @@
       <w:szCs w:val="22"/>
     </w:rPr>
   </w:style>
-  <w:style w:type="character" w:styleId="828" w:customStyle="1">
+  <w:style w:type="character" w:styleId="970" w:customStyle="1">
     <w:name w:val="Heading 7 Char"/>
-    <w:basedOn w:val="821"/>
+    <w:basedOn w:val="963"/>
     <w:rPr>
       <w:rFonts w:ascii="Arial" w:hAnsi="Arial" w:eastAsia="Arial" w:cs="Arial"/>
       <w:b/>
@@ -11805,9 +11857,9 @@
       <w:szCs w:val="22"/>
     </w:rPr>
   </w:style>
-  <w:style w:type="character" w:styleId="829" w:customStyle="1">
+  <w:style w:type="character" w:styleId="971" w:customStyle="1">
     <w:name w:val="Heading 8 Char"/>
-    <w:basedOn w:val="821"/>
+    <w:basedOn w:val="963"/>
     <w:rPr>
       <w:rFonts w:ascii="Arial" w:hAnsi="Arial" w:eastAsia="Arial" w:cs="Arial"/>
       <w:i/>
@@ -11816,9 +11868,9 @@
       <w:szCs w:val="22"/>
     </w:rPr>
   </w:style>
-  <w:style w:type="character" w:styleId="830" w:customStyle="1">
+  <w:style w:type="character" w:styleId="972" w:customStyle="1">
     <w:name w:val="Heading 9 Char"/>
-    <w:basedOn w:val="821"/>
+    <w:basedOn w:val="963"/>
     <w:rPr>
       <w:rFonts w:ascii="Arial" w:hAnsi="Arial" w:eastAsia="Arial" w:cs="Arial"/>
       <w:i/>
@@ -11827,87 +11879,87 @@
       <w:szCs w:val="21"/>
     </w:rPr>
   </w:style>
-  <w:style w:type="character" w:styleId="831" w:customStyle="1">
+  <w:style w:type="character" w:styleId="973" w:customStyle="1">
     <w:name w:val="Title Char"/>
-    <w:basedOn w:val="821"/>
+    <w:basedOn w:val="963"/>
     <w:rPr>
       <w:sz w:val="48"/>
       <w:szCs w:val="48"/>
     </w:rPr>
   </w:style>
-  <w:style w:type="character" w:styleId="832" w:customStyle="1">
+  <w:style w:type="character" w:styleId="974" w:customStyle="1">
     <w:name w:val="Subtitle Char"/>
-    <w:basedOn w:val="821"/>
+    <w:basedOn w:val="963"/>
     <w:rPr>
       <w:sz w:val="24"/>
       <w:szCs w:val="24"/>
     </w:rPr>
   </w:style>
-  <w:style w:type="character" w:styleId="833" w:customStyle="1">
+  <w:style w:type="character" w:styleId="975" w:customStyle="1">
     <w:name w:val="Quote Char"/>
     <w:rPr>
       <w:i/>
     </w:rPr>
   </w:style>
-  <w:style w:type="character" w:styleId="834" w:customStyle="1">
+  <w:style w:type="character" w:styleId="976" w:customStyle="1">
     <w:name w:val="Intense Quote Char"/>
     <w:rPr>
       <w:i/>
     </w:rPr>
   </w:style>
-  <w:style w:type="character" w:styleId="835" w:customStyle="1">
+  <w:style w:type="character" w:styleId="977" w:customStyle="1">
     <w:name w:val="Header Char"/>
-    <w:basedOn w:val="821"/>
-  </w:style>
-  <w:style w:type="character" w:styleId="836" w:customStyle="1">
+    <w:basedOn w:val="963"/>
+  </w:style>
+  <w:style w:type="character" w:styleId="978" w:customStyle="1">
     <w:name w:val="Footer Char"/>
-    <w:basedOn w:val="821"/>
-  </w:style>
-  <w:style w:type="character" w:styleId="837" w:customStyle="1">
+    <w:basedOn w:val="963"/>
+  </w:style>
+  <w:style w:type="character" w:styleId="979" w:customStyle="1">
     <w:name w:val="Caption Char"/>
   </w:style>
-  <w:style w:type="character" w:styleId="838">
+  <w:style w:type="character" w:styleId="980">
     <w:name w:val="Hyperlink"/>
     <w:rPr>
       <w:color w:val="0000ff"/>
       <w:u w:val="single"/>
     </w:rPr>
   </w:style>
-  <w:style w:type="character" w:styleId="839" w:customStyle="1">
+  <w:style w:type="character" w:styleId="981" w:customStyle="1">
     <w:name w:val="Footnote Text Char"/>
     <w:rPr>
       <w:sz w:val="18"/>
     </w:rPr>
   </w:style>
-  <w:style w:type="character" w:styleId="840">
+  <w:style w:type="character" w:styleId="982">
     <w:name w:val="footnote reference"/>
-    <w:basedOn w:val="821"/>
+    <w:basedOn w:val="963"/>
     <w:rPr>
       <w:vertAlign w:val="superscript"/>
     </w:rPr>
   </w:style>
-  <w:style w:type="character" w:styleId="841" w:customStyle="1">
+  <w:style w:type="character" w:styleId="983" w:customStyle="1">
     <w:name w:val="Endnote Text Char"/>
     <w:rPr>
       <w:sz w:val="20"/>
     </w:rPr>
   </w:style>
-  <w:style w:type="character" w:styleId="842">
+  <w:style w:type="character" w:styleId="984">
     <w:name w:val="endnote reference"/>
-    <w:basedOn w:val="821"/>
+    <w:basedOn w:val="963"/>
     <w:rPr>
       <w:vertAlign w:val="superscript"/>
     </w:rPr>
   </w:style>
-  <w:style w:type="character" w:styleId="843" w:customStyle="1">
+  <w:style w:type="character" w:styleId="985" w:customStyle="1">
     <w:name w:val="Верхний колонтитул Знак"/>
-    <w:basedOn w:val="821"/>
-  </w:style>
-  <w:style w:type="character" w:styleId="844" w:customStyle="1">
+    <w:basedOn w:val="963"/>
+  </w:style>
+  <w:style w:type="character" w:styleId="986" w:customStyle="1">
     <w:name w:val="Нижний колонтитул Знак"/>
-    <w:basedOn w:val="821"/>
-  </w:style>
-  <w:style w:type="table" w:styleId="845" w:default="1">
+    <w:basedOn w:val="963"/>
+  </w:style>
+  <w:style w:type="table" w:styleId="987" w:default="1">
     <w:name w:val="Обычная таблица"/>
     <w:uiPriority w:val="99"/>
     <w:semiHidden/>
@@ -11924,7 +11976,7 @@
       </w:tblCellMar>
     </w:tblPr>
   </w:style>
-  <w:style w:type="table" w:styleId="846">
+  <w:style w:type="table" w:styleId="988">
     <w:name w:val="Normal Table"/>
     <w:tblPr>
       <w:tblCellMar>
@@ -11935,9 +11987,9 @@
       </w:tblCellMar>
     </w:tblPr>
   </w:style>
-  <w:style w:type="table" w:styleId="847">
+  <w:style w:type="table" w:styleId="989">
     <w:name w:val="Сетка таблицы"/>
-    <w:basedOn w:val="846"/>
+    <w:basedOn w:val="988"/>
     <w:tblPr>
       <w:tblBorders>
         <w:top w:val="single" w:color="000000" w:sz="4" w:space="0"/>
@@ -11949,9 +12001,9 @@
       </w:tblBorders>
     </w:tblPr>
   </w:style>
-  <w:style w:type="table" w:styleId="848">
+  <w:style w:type="table" w:styleId="990">
     <w:name w:val="Светлая сетка таблицы "/>
-    <w:basedOn w:val="846"/>
+    <w:basedOn w:val="988"/>
     <w:tblPr>
       <w:tblBorders>
         <w:top w:val="single" w:color="000000" w:sz="4" w:space="0"/>
@@ -11963,9 +12015,9 @@
       </w:tblBorders>
     </w:tblPr>
   </w:style>
-  <w:style w:type="table" w:styleId="849">
+  <w:style w:type="table" w:styleId="991">
     <w:name w:val="Простая таблица 1"/>
-    <w:basedOn w:val="846"/>
+    <w:basedOn w:val="988"/>
     <w:tblPr>
       <w:tblBorders>
         <w:top w:val="single" w:color="000000" w:sz="4" w:space="0"/>
@@ -12019,9 +12071,9 @@
       </w:rPr>
     </w:tblStylePr>
   </w:style>
-  <w:style w:type="table" w:styleId="850">
+  <w:style w:type="table" w:styleId="992">
     <w:name w:val="Простая таблица 2"/>
-    <w:basedOn w:val="846"/>
+    <w:basedOn w:val="988"/>
     <w:tblPr>
       <w:tblBorders>
         <w:top w:val="single" w:color="000000" w:sz="4" w:space="0"/>
@@ -12091,9 +12143,9 @@
       </w:rPr>
     </w:tblStylePr>
   </w:style>
-  <w:style w:type="table" w:styleId="851">
+  <w:style w:type="table" w:styleId="993">
     <w:name w:val="Простая таблица 3"/>
-    <w:basedOn w:val="846"/>
+    <w:basedOn w:val="988"/>
     <w:tblPr>
       <w:tblStyleRowBandSize w:val="1"/>
       <w:tblStyleColBandSize w:val="1"/>
@@ -12157,9 +12209,9 @@
       </w:rPr>
     </w:tblStylePr>
   </w:style>
-  <w:style w:type="table" w:styleId="852">
+  <w:style w:type="table" w:styleId="994">
     <w:name w:val="Простая таблица 4"/>
-    <w:basedOn w:val="846"/>
+    <w:basedOn w:val="988"/>
     <w:tblPr>
       <w:tblStyleRowBandSize w:val="1"/>
       <w:tblStyleColBandSize w:val="1"/>
@@ -12209,9 +12261,9 @@
       </w:rPr>
     </w:tblStylePr>
   </w:style>
-  <w:style w:type="table" w:styleId="853">
+  <w:style w:type="table" w:styleId="995">
     <w:name w:val="Простая таблица 5"/>
-    <w:basedOn w:val="846"/>
+    <w:basedOn w:val="988"/>
     <w:tblPr>
       <w:tblStyleRowBandSize w:val="1"/>
       <w:tblStyleColBandSize w:val="1"/>
@@ -12288,9 +12340,9 @@
       </w:tcPr>
     </w:tblStylePr>
   </w:style>
-  <w:style w:type="table" w:styleId="854">
+  <w:style w:type="table" w:styleId="996">
     <w:name w:val="Сетка таблицы 1 светлая"/>
-    <w:basedOn w:val="846"/>
+    <w:basedOn w:val="988"/>
     <w:tblPr>
       <w:tblStyleRowBandSize w:val="1"/>
       <w:tblStyleColBandSize w:val="1"/>
@@ -12348,9 +12400,9 @@
       </w:rPr>
     </w:tblStylePr>
   </w:style>
-  <w:style w:type="table" w:styleId="855">
+  <w:style w:type="table" w:styleId="997">
     <w:name w:val="Сетка таблицы 1 светлая — акцент 1"/>
-    <w:basedOn w:val="846"/>
+    <w:basedOn w:val="988"/>
     <w:tblPr>
       <w:tblStyleRowBandSize w:val="1"/>
       <w:tblStyleColBandSize w:val="1"/>
@@ -12408,9 +12460,9 @@
       </w:rPr>
     </w:tblStylePr>
   </w:style>
-  <w:style w:type="table" w:styleId="856">
+  <w:style w:type="table" w:styleId="998">
     <w:name w:val="Сетка таблицы 1 светлая — акцент 2"/>
-    <w:basedOn w:val="846"/>
+    <w:basedOn w:val="988"/>
     <w:tblPr>
       <w:tblStyleRowBandSize w:val="1"/>
       <w:tblStyleColBandSize w:val="1"/>
@@ -12468,9 +12520,9 @@
       </w:rPr>
     </w:tblStylePr>
   </w:style>
-  <w:style w:type="table" w:styleId="857">
+  <w:style w:type="table" w:styleId="999">
     <w:name w:val="Сетка таблицы 1 светлая — акцент 3"/>
-    <w:basedOn w:val="846"/>
+    <w:basedOn w:val="988"/>
     <w:tblPr>
       <w:tblStyleRowBandSize w:val="1"/>
       <w:tblStyleColBandSize w:val="1"/>
@@ -12528,9 +12580,9 @@
       </w:rPr>
     </w:tblStylePr>
   </w:style>
-  <w:style w:type="table" w:styleId="858">
+  <w:style w:type="table" w:styleId="1000">
     <w:name w:val="Сетка таблицы 1 светлая — акцент 4"/>
-    <w:basedOn w:val="846"/>
+    <w:basedOn w:val="988"/>
     <w:tblPr>
       <w:tblStyleRowBandSize w:val="1"/>
       <w:tblStyleColBandSize w:val="1"/>
@@ -12588,9 +12640,9 @@
       </w:rPr>
     </w:tblStylePr>
   </w:style>
-  <w:style w:type="table" w:styleId="859">
+  <w:style w:type="table" w:styleId="1001">
     <w:name w:val="Сетка таблицы 1 светлая — акцент 5"/>
-    <w:basedOn w:val="846"/>
+    <w:basedOn w:val="988"/>
     <w:tblPr>
       <w:tblStyleRowBandSize w:val="1"/>
       <w:tblStyleColBandSize w:val="1"/>
@@ -12648,9 +12700,9 @@
       </w:rPr>
     </w:tblStylePr>
   </w:style>
-  <w:style w:type="table" w:styleId="860">
+  <w:style w:type="table" w:styleId="1002">
     <w:name w:val="Сетка таблицы 1 светлая — акцент 6"/>
-    <w:basedOn w:val="846"/>
+    <w:basedOn w:val="988"/>
     <w:tblPr>
       <w:tblStyleRowBandSize w:val="1"/>
       <w:tblStyleColBandSize w:val="1"/>
@@ -12708,9 +12760,9 @@
       </w:rPr>
     </w:tblStylePr>
   </w:style>
-  <w:style w:type="table" w:styleId="861">
+  <w:style w:type="table" w:styleId="1003">
     <w:name w:val="Сетка таблицы 2"/>
-    <w:basedOn w:val="846"/>
+    <w:basedOn w:val="988"/>
     <w:tblPr>
       <w:tblStyleRowBandSize w:val="1"/>
       <w:tblStyleColBandSize w:val="1"/>
@@ -12777,9 +12829,9 @@
       </w:tcPr>
     </w:tblStylePr>
   </w:style>
-  <w:style w:type="table" w:styleId="862">
+  <w:style w:type="table" w:styleId="1004">
     <w:name w:val="Сетка таблицы 2 — акцент 1"/>
-    <w:basedOn w:val="846"/>
+    <w:basedOn w:val="988"/>
     <w:tblPr>
       <w:tblStyleRowBandSize w:val="1"/>
       <w:tblStyleColBandSize w:val="1"/>
@@ -12846,9 +12898,9 @@
       </w:tcPr>
     </w:tblStylePr>
   </w:style>
-  <w:style w:type="table" w:styleId="863">
+  <w:style w:type="table" w:styleId="1005">
     <w:name w:val="Сетка таблицы 2 — акцент 2"/>
-    <w:basedOn w:val="846"/>
+    <w:basedOn w:val="988"/>
     <w:tblPr>
       <w:tblStyleRowBandSize w:val="1"/>
       <w:tblStyleColBandSize w:val="1"/>
@@ -12915,9 +12967,9 @@
       </w:tcPr>
     </w:tblStylePr>
   </w:style>
-  <w:style w:type="table" w:styleId="864">
+  <w:style w:type="table" w:styleId="1006">
     <w:name w:val="Сетка таблицы 2 — акцент 3"/>
-    <w:basedOn w:val="846"/>
+    <w:basedOn w:val="988"/>
     <w:tblPr>
       <w:tblStyleRowBandSize w:val="1"/>
       <w:tblStyleColBandSize w:val="1"/>
@@ -12984,9 +13036,9 @@
       </w:tcPr>
     </w:tblStylePr>
   </w:style>
-  <w:style w:type="table" w:styleId="865">
+  <w:style w:type="table" w:styleId="1007">
     <w:name w:val="Сетка таблицы 2 — акцент 4"/>
-    <w:basedOn w:val="846"/>
+    <w:basedOn w:val="988"/>
     <w:tblPr>
       <w:tblStyleRowBandSize w:val="1"/>
       <w:tblStyleColBandSize w:val="1"/>
@@ -13053,9 +13105,9 @@
       </w:tcPr>
     </w:tblStylePr>
   </w:style>
-  <w:style w:type="table" w:styleId="866">
+  <w:style w:type="table" w:styleId="1008">
     <w:name w:val="Сетка таблицы 2 — акцент 5"/>
-    <w:basedOn w:val="846"/>
+    <w:basedOn w:val="988"/>
     <w:tblPr>
       <w:tblStyleRowBandSize w:val="1"/>
       <w:tblStyleColBandSize w:val="1"/>
@@ -13122,9 +13174,9 @@
       </w:tcPr>
     </w:tblStylePr>
   </w:style>
-  <w:style w:type="table" w:styleId="867">
+  <w:style w:type="table" w:styleId="1009">
     <w:name w:val="Сетка таблицы 2 — акцент 6"/>
-    <w:basedOn w:val="846"/>
+    <w:basedOn w:val="988"/>
     <w:tblPr>
       <w:tblStyleRowBandSize w:val="1"/>
       <w:tblStyleColBandSize w:val="1"/>
@@ -13191,9 +13243,9 @@
       </w:tcPr>
     </w:tblStylePr>
   </w:style>
-  <w:style w:type="table" w:styleId="868">
+  <w:style w:type="table" w:styleId="1010">
     <w:name w:val="Сетка таблицы 3"/>
-    <w:basedOn w:val="846"/>
+    <w:basedOn w:val="988"/>
     <w:tblPr>
       <w:tblStyleRowBandSize w:val="1"/>
       <w:tblStyleColBandSize w:val="1"/>
@@ -13263,9 +13315,9 @@
       </w:tcPr>
     </w:tblStylePr>
   </w:style>
-  <w:style w:type="table" w:styleId="869">
+  <w:style w:type="table" w:styleId="1011">
     <w:name w:val="Сетка таблицы 3 — акцент 1"/>
-    <w:basedOn w:val="846"/>
+    <w:basedOn w:val="988"/>
     <w:tblPr>
       <w:tblStyleRowBandSize w:val="1"/>
       <w:tblStyleColBandSize w:val="1"/>
@@ -13335,9 +13387,9 @@
       </w:tcPr>
     </w:tblStylePr>
   </w:style>
-  <w:style w:type="table" w:styleId="870">
+  <w:style w:type="table" w:styleId="1012">
     <w:name w:val="Сетка таблицы 3 — акцент 2"/>
-    <w:basedOn w:val="846"/>
+    <w:basedOn w:val="988"/>
     <w:tblPr>
       <w:tblStyleRowBandSize w:val="1"/>
       <w:tblStyleColBandSize w:val="1"/>
@@ -13407,9 +13459,9 @@
       </w:tcPr>
     </w:tblStylePr>
   </w:style>
-  <w:style w:type="table" w:styleId="871">
+  <w:style w:type="table" w:styleId="1013">
     <w:name w:val="Сетка таблицы 3 — акцент 3"/>
-    <w:basedOn w:val="846"/>
+    <w:basedOn w:val="988"/>
     <w:tblPr>
       <w:tblStyleRowBandSize w:val="1"/>
       <w:tblStyleColBandSize w:val="1"/>
@@ -13479,9 +13531,9 @@
       </w:tcPr>
     </w:tblStylePr>
   </w:style>
-  <w:style w:type="table" w:styleId="872">
+  <w:style w:type="table" w:styleId="1014">
     <w:name w:val="Сетка таблицы 3 — акцент 4"/>
-    <w:basedOn w:val="846"/>
+    <w:basedOn w:val="988"/>
     <w:tblPr>
       <w:tblStyleRowBandSize w:val="1"/>
       <w:tblStyleColBandSize w:val="1"/>
@@ -13551,9 +13603,9 @@
       </w:tcPr>
     </w:tblStylePr>
   </w:style>
-  <w:style w:type="table" w:styleId="873">
+  <w:style w:type="table" w:styleId="1015">
     <w:name w:val="Сетка таблицы 3 — акцент 5"/>
-    <w:basedOn w:val="846"/>
+    <w:basedOn w:val="988"/>
     <w:tblPr>
       <w:tblStyleRowBandSize w:val="1"/>
       <w:tblStyleColBandSize w:val="1"/>
@@ -13623,9 +13675,9 @@
       </w:tcPr>
     </w:tblStylePr>
   </w:style>
-  <w:style w:type="table" w:styleId="874">
+  <w:style w:type="table" w:styleId="1016">
     <w:name w:val="Сетка таблицы 3 — акцент 6"/>
-    <w:basedOn w:val="846"/>
+    <w:basedOn w:val="988"/>
     <w:tblPr>
       <w:tblStyleRowBandSize w:val="1"/>
       <w:tblStyleColBandSize w:val="1"/>
@@ -13695,9 +13747,9 @@
       </w:tcPr>
     </w:tblStylePr>
   </w:style>
-  <w:style w:type="table" w:styleId="875">
+  <w:style w:type="table" w:styleId="1017">
     <w:name w:val="Сетка таблицы 4"/>
-    <w:basedOn w:val="846"/>
+    <w:basedOn w:val="988"/>
     <w:tblPr>
       <w:tblStyleRowBandSize w:val="1"/>
       <w:tblStyleColBandSize w:val="1"/>
@@ -13771,9 +13823,9 @@
       </w:tcPr>
     </w:tblStylePr>
   </w:style>
-  <w:style w:type="table" w:styleId="876">
+  <w:style w:type="table" w:styleId="1018">
     <w:name w:val="Сетка таблицы 4 — акцент 1"/>
-    <w:basedOn w:val="846"/>
+    <w:basedOn w:val="988"/>
     <w:tblPr>
       <w:tblStyleRowBandSize w:val="1"/>
       <w:tblStyleColBandSize w:val="1"/>
@@ -13847,9 +13899,9 @@
       </w:tcPr>
     </w:tblStylePr>
   </w:style>
-  <w:style w:type="table" w:styleId="877">
+  <w:style w:type="table" w:styleId="1019">
     <w:name w:val="Сетка таблицы 4 — акцент 2"/>
-    <w:basedOn w:val="846"/>
+    <w:basedOn w:val="988"/>
     <w:tblPr>
       <w:tblStyleRowBandSize w:val="1"/>
       <w:tblStyleColBandSize w:val="1"/>
@@ -13923,9 +13975,9 @@
       </w:tcPr>
     </w:tblStylePr>
   </w:style>
-  <w:style w:type="table" w:styleId="878">
+  <w:style w:type="table" w:styleId="1020">
     <w:name w:val="Сетка таблицы 4 — акцент 3"/>
-    <w:basedOn w:val="846"/>
+    <w:basedOn w:val="988"/>
     <w:tblPr>
       <w:tblStyleRowBandSize w:val="1"/>
       <w:tblStyleColBandSize w:val="1"/>
@@ -13999,9 +14051,9 @@
       </w:tcPr>
     </w:tblStylePr>
   </w:style>
-  <w:style w:type="table" w:styleId="879">
+  <w:style w:type="table" w:styleId="1021">
     <w:name w:val="Сетка таблицы 4 — акцент 4"/>
-    <w:basedOn w:val="846"/>
+    <w:basedOn w:val="988"/>
     <w:tblPr>
       <w:tblStyleRowBandSize w:val="1"/>
       <w:tblStyleColBandSize w:val="1"/>
@@ -14075,9 +14127,9 @@
       </w:tcPr>
     </w:tblStylePr>
   </w:style>
-  <w:style w:type="table" w:styleId="880">
+  <w:style w:type="table" w:styleId="1022">
     <w:name w:val="Сетка таблицы 4 — акцент 5"/>
-    <w:basedOn w:val="846"/>
+    <w:basedOn w:val="988"/>
     <w:tblPr>
       <w:tblStyleRowBandSize w:val="1"/>
       <w:tblStyleColBandSize w:val="1"/>
@@ -14151,9 +14203,9 @@
       </w:tcPr>
     </w:tblStylePr>
   </w:style>
-  <w:style w:type="table" w:styleId="881">
+  <w:style w:type="table" w:styleId="1023">
     <w:name w:val="Сетка таблицы 4 — акцент 6"/>
-    <w:basedOn w:val="846"/>
+    <w:basedOn w:val="988"/>
     <w:tblPr>
       <w:tblStyleRowBandSize w:val="1"/>
       <w:tblStyleColBandSize w:val="1"/>
@@ -14227,9 +14279,9 @@
       </w:tcPr>
     </w:tblStylePr>
   </w:style>
-  <w:style w:type="table" w:styleId="882">
+  <w:style w:type="table" w:styleId="1024">
     <w:name w:val="Сетка таблицы 5 темная"/>
-    <w:basedOn w:val="846"/>
+    <w:basedOn w:val="988"/>
     <w:tblPr>
       <w:tblStyleRowBandSize w:val="1"/>
       <w:tblStyleColBandSize w:val="1"/>
@@ -14303,9 +14355,9 @@
       </w:tcPr>
     </w:tblStylePr>
   </w:style>
-  <w:style w:type="table" w:styleId="883">
+  <w:style w:type="table" w:styleId="1025">
     <w:name w:val="Сетка таблицы 5 темная — акцент 1"/>
-    <w:basedOn w:val="846"/>
+    <w:basedOn w:val="988"/>
     <w:tblPr>
       <w:tblStyleRowBandSize w:val="1"/>
       <w:tblStyleColBandSize w:val="1"/>
@@ -14379,9 +14431,9 @@
       </w:tcPr>
     </w:tblStylePr>
   </w:style>
-  <w:style w:type="table" w:styleId="884">
+  <w:style w:type="table" w:styleId="1026">
     <w:name w:val="Сетка таблицы 5 темная — акцент 2"/>
-    <w:basedOn w:val="846"/>
+    <w:basedOn w:val="988"/>
     <w:tblPr>
       <w:tblStyleRowBandSize w:val="1"/>
       <w:tblStyleColBandSize w:val="1"/>
@@ -14455,9 +14507,9 @@
       </w:tcPr>
     </w:tblStylePr>
   </w:style>
-  <w:style w:type="table" w:styleId="885">
+  <w:style w:type="table" w:styleId="1027">
     <w:name w:val="Сетка таблицы 5 темная — акцент 3"/>
-    <w:basedOn w:val="846"/>
+    <w:basedOn w:val="988"/>
     <w:tblPr>
       <w:tblStyleRowBandSize w:val="1"/>
       <w:tblStyleColBandSize w:val="1"/>
@@ -14531,9 +14583,9 @@
       </w:tcPr>
     </w:tblStylePr>
   </w:style>
-  <w:style w:type="table" w:styleId="886">
+  <w:style w:type="table" w:styleId="1028">
     <w:name w:val="Сетка таблицы 5 темная — акцент 4"/>
-    <w:basedOn w:val="846"/>
+    <w:basedOn w:val="988"/>
     <w:tblPr>
       <w:tblStyleRowBandSize w:val="1"/>
       <w:tblStyleColBandSize w:val="1"/>
@@ -14607,9 +14659,9 @@
       </w:tcPr>
     </w:tblStylePr>
   </w:style>
-  <w:style w:type="table" w:styleId="887">
+  <w:style w:type="table" w:styleId="1029">
     <w:name w:val="Сетка таблицы 5 темная — акцент 5"/>
-    <w:basedOn w:val="846"/>
+    <w:basedOn w:val="988"/>
     <w:tblPr>
       <w:tblStyleRowBandSize w:val="1"/>
       <w:tblStyleColBandSize w:val="1"/>
@@ -14683,9 +14735,9 @@
       </w:tcPr>
     </w:tblStylePr>
   </w:style>
-  <w:style w:type="table" w:styleId="888">
+  <w:style w:type="table" w:styleId="1030">
     <w:name w:val="Сетка таблицы 5 темная — акцент 6"/>
-    <w:basedOn w:val="846"/>
+    <w:basedOn w:val="988"/>
     <w:tblPr>
       <w:tblStyleRowBandSize w:val="1"/>
       <w:tblStyleColBandSize w:val="1"/>
@@ -14759,9 +14811,9 @@
       </w:tcPr>
     </w:tblStylePr>
   </w:style>
-  <w:style w:type="table" w:styleId="889">
+  <w:style w:type="table" w:styleId="1031">
     <w:name w:val="Сетка таблицы 6 цветная"/>
-    <w:basedOn w:val="846"/>
+    <w:basedOn w:val="988"/>
     <w:rPr>
       <w:rFonts w:ascii="Arial" w:hAnsi="Arial"/>
       <w:color w:val="404040"/>
@@ -14831,9 +14883,9 @@
       </w:rPr>
     </w:tblStylePr>
   </w:style>
-  <w:style w:type="table" w:styleId="890">
+  <w:style w:type="table" w:styleId="1032">
     <w:name w:val="Сетка таблицы 6 цветная — акцент 1"/>
-    <w:basedOn w:val="846"/>
+    <w:basedOn w:val="988"/>
     <w:rPr>
       <w:rFonts w:ascii="Arial" w:hAnsi="Arial"/>
       <w:color w:val="404040"/>
@@ -14903,9 +14955,9 @@
       </w:rPr>
     </w:tblStylePr>
   </w:style>
-  <w:style w:type="table" w:styleId="891">
+  <w:style w:type="table" w:styleId="1033">
     <w:name w:val="Сетка таблицы 6 цветная — акцент 2"/>
-    <w:basedOn w:val="846"/>
+    <w:basedOn w:val="988"/>
     <w:rPr>
       <w:rFonts w:ascii="Arial" w:hAnsi="Arial"/>
       <w:color w:val="404040"/>
@@ -14975,9 +15027,9 @@
       </w:rPr>
     </w:tblStylePr>
   </w:style>
-  <w:style w:type="table" w:styleId="892">
+  <w:style w:type="table" w:styleId="1034">
     <w:name w:val="Сетка таблицы 6 цветная — акцент 3"/>
-    <w:basedOn w:val="846"/>
+    <w:basedOn w:val="988"/>
     <w:rPr>
       <w:rFonts w:ascii="Arial" w:hAnsi="Arial"/>
       <w:color w:val="404040"/>
@@ -15047,9 +15099,9 @@
       </w:rPr>
     </w:tblStylePr>
   </w:style>
-  <w:style w:type="table" w:styleId="893">
+  <w:style w:type="table" w:styleId="1035">
     <w:name w:val="Сетка таблицы 6 цветная — акцент 4"/>
-    <w:basedOn w:val="846"/>
+    <w:basedOn w:val="988"/>
     <w:rPr>
       <w:rFonts w:ascii="Arial" w:hAnsi="Arial"/>
       <w:color w:val="404040"/>
@@ -15119,9 +15171,9 @@
       </w:rPr>
     </w:tblStylePr>
   </w:style>
-  <w:style w:type="table" w:styleId="894">
+  <w:style w:type="table" w:styleId="1036">
     <w:name w:val="Сетка таблицы 6 цветная — акцент 5"/>
-    <w:basedOn w:val="846"/>
+    <w:basedOn w:val="988"/>
     <w:rPr>
       <w:rFonts w:ascii="Arial" w:hAnsi="Arial"/>
       <w:color w:val="404040"/>
@@ -15191,9 +15243,9 @@
       </w:rPr>
     </w:tblStylePr>
   </w:style>
-  <w:style w:type="table" w:styleId="895">
+  <w:style w:type="table" w:styleId="1037">
     <w:name w:val="Сетка таблицы 6 цветная — акцент 6"/>
-    <w:basedOn w:val="846"/>
+    <w:basedOn w:val="988"/>
     <w:rPr>
       <w:rFonts w:ascii="Arial" w:hAnsi="Arial"/>
       <w:color w:val="404040"/>
@@ -15263,9 +15315,9 @@
       </w:rPr>
     </w:tblStylePr>
   </w:style>
-  <w:style w:type="table" w:styleId="896">
+  <w:style w:type="table" w:styleId="1038">
     <w:name w:val="Сетка таблицы 7 цветная"/>
-    <w:basedOn w:val="846"/>
+    <w:basedOn w:val="988"/>
     <w:tblPr>
       <w:tblStyleRowBandSize w:val="1"/>
       <w:tblStyleColBandSize w:val="1"/>
@@ -15358,9 +15410,9 @@
       </w:tcPr>
     </w:tblStylePr>
   </w:style>
-  <w:style w:type="table" w:styleId="897">
+  <w:style w:type="table" w:styleId="1039">
     <w:name w:val="Сетка таблицы 7 цветная — акцент 1"/>
-    <w:basedOn w:val="846"/>
+    <w:basedOn w:val="988"/>
     <w:tblPr>
       <w:tblStyleRowBandSize w:val="1"/>
       <w:tblStyleColBandSize w:val="1"/>
@@ -15453,9 +15505,9 @@
       </w:tcPr>
     </w:tblStylePr>
   </w:style>
-  <w:style w:type="table" w:styleId="898">
+  <w:style w:type="table" w:styleId="1040">
     <w:name w:val="Сетка таблицы 7 цветная — акцент 2"/>
-    <w:basedOn w:val="846"/>
+    <w:basedOn w:val="988"/>
     <w:tblPr>
       <w:tblStyleRowBandSize w:val="1"/>
       <w:tblStyleColBandSize w:val="1"/>
@@ -15548,9 +15600,9 @@
       </w:tcPr>
     </w:tblStylePr>
   </w:style>
-  <w:style w:type="table" w:styleId="899">
+  <w:style w:type="table" w:styleId="1041">
     <w:name w:val="Сетка таблицы 7 цветная — акцент 3"/>
-    <w:basedOn w:val="846"/>
+    <w:basedOn w:val="988"/>
     <w:tblPr>
       <w:tblStyleRowBandSize w:val="1"/>
       <w:tblStyleColBandSize w:val="1"/>
@@ -15643,9 +15695,9 @@
       </w:tcPr>
     </w:tblStylePr>
   </w:style>
-  <w:style w:type="table" w:styleId="900">
+  <w:style w:type="table" w:styleId="1042">
     <w:name w:val="Сетка таблицы 7 цветная — акцент 4"/>
-    <w:basedOn w:val="846"/>
+    <w:basedOn w:val="988"/>
     <w:tblPr>
       <w:tblStyleRowBandSize w:val="1"/>
       <w:tblStyleColBandSize w:val="1"/>
@@ -15738,9 +15790,9 @@
       </w:tcPr>
     </w:tblStylePr>
   </w:style>
-  <w:style w:type="table" w:styleId="901">
+  <w:style w:type="table" w:styleId="1043">
     <w:name w:val="Сетка таблицы 7 цветная — акцент 5"/>
-    <w:basedOn w:val="846"/>
+    <w:basedOn w:val="988"/>
     <w:tblPr>
       <w:tblStyleRowBandSize w:val="1"/>
       <w:tblStyleColBandSize w:val="1"/>
@@ -15833,9 +15885,9 @@
       </w:tcPr>
     </w:tblStylePr>
   </w:style>
-  <w:style w:type="table" w:styleId="902">
+  <w:style w:type="table" w:styleId="1044">
     <w:name w:val="Сетка таблицы 7 цветная — акцент 6"/>
-    <w:basedOn w:val="846"/>
+    <w:basedOn w:val="988"/>
     <w:tblPr>
       <w:tblStyleRowBandSize w:val="1"/>
       <w:tblStyleColBandSize w:val="1"/>
@@ -15928,9 +15980,9 @@
       </w:tcPr>
     </w:tblStylePr>
   </w:style>
-  <w:style w:type="table" w:styleId="903">
+  <w:style w:type="table" w:styleId="1045">
     <w:name w:val="Список таблицы 1 светлый"/>
-    <w:basedOn w:val="846"/>
+    <w:basedOn w:val="988"/>
     <w:tblPr>
       <w:tblStyleRowBandSize w:val="1"/>
       <w:tblStyleColBandSize w:val="1"/>
@@ -15980,9 +16032,9 @@
       </w:tcPr>
     </w:tblStylePr>
   </w:style>
-  <w:style w:type="table" w:styleId="904">
+  <w:style w:type="table" w:styleId="1046">
     <w:name w:val="Список таблицы 1 светлый — акцент 1"/>
-    <w:basedOn w:val="846"/>
+    <w:basedOn w:val="988"/>
     <w:tblPr>
       <w:tblStyleRowBandSize w:val="1"/>
       <w:tblStyleColBandSize w:val="1"/>
@@ -16032,9 +16084,9 @@
       </w:tcPr>
     </w:tblStylePr>
   </w:style>
-  <w:style w:type="table" w:styleId="905">
+  <w:style w:type="table" w:styleId="1047">
     <w:name w:val="Список таблицы 1 светлый — акцент 2"/>
-    <w:basedOn w:val="846"/>
+    <w:basedOn w:val="988"/>
     <w:tblPr>
       <w:tblStyleRowBandSize w:val="1"/>
       <w:tblStyleColBandSize w:val="1"/>
@@ -16084,9 +16136,9 @@
       </w:tcPr>
     </w:tblStylePr>
   </w:style>
-  <w:style w:type="table" w:styleId="906">
+  <w:style w:type="table" w:styleId="1048">
     <w:name w:val="Список таблицы 1 светлый — акцент 3"/>
-    <w:basedOn w:val="846"/>
+    <w:basedOn w:val="988"/>
     <w:tblPr>
       <w:tblStyleRowBandSize w:val="1"/>
       <w:tblStyleColBandSize w:val="1"/>
@@ -16136,9 +16188,9 @@
       </w:tcPr>
     </w:tblStylePr>
   </w:style>
-  <w:style w:type="table" w:styleId="907">
+  <w:style w:type="table" w:styleId="1049">
     <w:name w:val="Список таблицы 1 светлый — акцент 4"/>
-    <w:basedOn w:val="846"/>
+    <w:basedOn w:val="988"/>
     <w:tblPr>
       <w:tblStyleRowBandSize w:val="1"/>
       <w:tblStyleColBandSize w:val="1"/>
@@ -16188,9 +16240,9 @@
       </w:tcPr>
     </w:tblStylePr>
   </w:style>
-  <w:style w:type="table" w:styleId="908">
+  <w:style w:type="table" w:styleId="1050">
     <w:name w:val="Список таблицы 1 светлый — акцент 5"/>
-    <w:basedOn w:val="846"/>
+    <w:basedOn w:val="988"/>
     <w:tblPr>
       <w:tblStyleRowBandSize w:val="1"/>
       <w:tblStyleColBandSize w:val="1"/>
@@ -16240,9 +16292,9 @@
       </w:tcPr>
     </w:tblStylePr>
   </w:style>
-  <w:style w:type="table" w:styleId="909">
+  <w:style w:type="table" w:styleId="1051">
     <w:name w:val="Список таблицы 1 светлый — акцент 6"/>
-    <w:basedOn w:val="846"/>
+    <w:basedOn w:val="988"/>
     <w:tblPr>
       <w:tblStyleRowBandSize w:val="1"/>
       <w:tblStyleColBandSize w:val="1"/>
@@ -16292,9 +16344,9 @@
       </w:tcPr>
     </w:tblStylePr>
   </w:style>
-  <w:style w:type="table" w:styleId="910">
+  <w:style w:type="table" w:styleId="1052">
     <w:name w:val="Список таблицы 2"/>
-    <w:basedOn w:val="846"/>
+    <w:basedOn w:val="988"/>
     <w:tblPr>
       <w:tblStyleRowBandSize w:val="1"/>
       <w:tblStyleColBandSize w:val="1"/>
@@ -16369,9 +16421,9 @@
       </w:tcPr>
     </w:tblStylePr>
   </w:style>
-  <w:style w:type="table" w:styleId="911">
+  <w:style w:type="table" w:styleId="1053">
     <w:name w:val="Список таблицы 2 — акцент 1"/>
-    <w:basedOn w:val="846"/>
+    <w:basedOn w:val="988"/>
     <w:tblPr>
       <w:tblStyleRowBandSize w:val="1"/>
       <w:tblStyleColBandSize w:val="1"/>
@@ -16446,9 +16498,9 @@
       </w:tcPr>
     </w:tblStylePr>
   </w:style>
-  <w:style w:type="table" w:styleId="912">
+  <w:style w:type="table" w:styleId="1054">
     <w:name w:val="Список таблицы 2 — акцент 2"/>
-    <w:basedOn w:val="846"/>
+    <w:basedOn w:val="988"/>
     <w:tblPr>
       <w:tblStyleRowBandSize w:val="1"/>
       <w:tblStyleColBandSize w:val="1"/>
@@ -16523,9 +16575,9 @@
       </w:tcPr>
     </w:tblStylePr>
   </w:style>
-  <w:style w:type="table" w:styleId="913">
+  <w:style w:type="table" w:styleId="1055">
     <w:name w:val="Список таблицы 2 — акцент 3"/>
-    <w:basedOn w:val="846"/>
+    <w:basedOn w:val="988"/>
     <w:tblPr>
       <w:tblStyleRowBandSize w:val="1"/>
       <w:tblStyleColBandSize w:val="1"/>
@@ -16600,9 +16652,9 @@
       </w:tcPr>
     </w:tblStylePr>
   </w:style>
-  <w:style w:type="table" w:styleId="914">
+  <w:style w:type="table" w:styleId="1056">
     <w:name w:val="Список таблицы 2 — акцент 4"/>
-    <w:basedOn w:val="846"/>
+    <w:basedOn w:val="988"/>
     <w:tblPr>
       <w:tblStyleRowBandSize w:val="1"/>
       <w:tblStyleColBandSize w:val="1"/>
@@ -16677,9 +16729,9 @@
       </w:tcPr>
     </w:tblStylePr>
   </w:style>
-  <w:style w:type="table" w:styleId="915">
+  <w:style w:type="table" w:styleId="1057">
     <w:name w:val="Список таблицы 2 — акцент 5"/>
-    <w:basedOn w:val="846"/>
+    <w:basedOn w:val="988"/>
     <w:tblPr>
       <w:tblStyleRowBandSize w:val="1"/>
       <w:tblStyleColBandSize w:val="1"/>
@@ -16754,9 +16806,9 @@
       </w:tcPr>
     </w:tblStylePr>
   </w:style>
-  <w:style w:type="table" w:styleId="916">
+  <w:style w:type="table" w:styleId="1058">
     <w:name w:val="Список таблицы 2 — акцент 6"/>
-    <w:basedOn w:val="846"/>
+    <w:basedOn w:val="988"/>
     <w:tblPr>
       <w:tblStyleRowBandSize w:val="1"/>
       <w:tblStyleColBandSize w:val="1"/>
@@ -16831,9 +16883,9 @@
       </w:tcPr>
     </w:tblStylePr>
   </w:style>
-  <w:style w:type="table" w:styleId="917">
+  <w:style w:type="table" w:styleId="1059">
     <w:name w:val="Список таблицы 3"/>
-    <w:basedOn w:val="846"/>
+    <w:basedOn w:val="988"/>
     <w:tblPr>
       <w:tblStyleRowBandSize w:val="1"/>
       <w:tblStyleColBandSize w:val="1"/>
@@ -16900,9 +16952,9 @@
       </w:rPr>
     </w:tblStylePr>
   </w:style>
-  <w:style w:type="table" w:styleId="918">
+  <w:style w:type="table" w:styleId="1060">
     <w:name w:val="Список таблицы 3 — акцент 1"/>
-    <w:basedOn w:val="846"/>
+    <w:basedOn w:val="988"/>
     <w:tblPr>
       <w:tblStyleRowBandSize w:val="1"/>
       <w:tblStyleColBandSize w:val="1"/>
@@ -16969,9 +17021,9 @@
       </w:rPr>
     </w:tblStylePr>
   </w:style>
-  <w:style w:type="table" w:styleId="919">
+  <w:style w:type="table" w:styleId="1061">
     <w:name w:val="Список таблицы 3 — акцент 2"/>
-    <w:basedOn w:val="846"/>
+    <w:basedOn w:val="988"/>
     <w:tblPr>
       <w:tblStyleRowBandSize w:val="1"/>
       <w:tblStyleColBandSize w:val="1"/>
@@ -17038,9 +17090,9 @@
       </w:rPr>
     </w:tblStylePr>
   </w:style>
-  <w:style w:type="table" w:styleId="920">
+  <w:style w:type="table" w:styleId="1062">
     <w:name w:val="Список таблицы 3 — акцент 3"/>
-    <w:basedOn w:val="846"/>
+    <w:basedOn w:val="988"/>
     <w:tblPr>
       <w:tblStyleRowBandSize w:val="1"/>
       <w:tblStyleColBandSize w:val="1"/>
@@ -17107,9 +17159,9 @@
       </w:rPr>
     </w:tblStylePr>
   </w:style>
-  <w:style w:type="table" w:styleId="921">
+  <w:style w:type="table" w:styleId="1063">
     <w:name w:val="Список таблицы 3 — акцент 4"/>
-    <w:basedOn w:val="846"/>
+    <w:basedOn w:val="988"/>
     <w:tblPr>
       <w:tblStyleRowBandSize w:val="1"/>
       <w:tblStyleColBandSize w:val="1"/>
@@ -17176,9 +17228,9 @@
       </w:rPr>
     </w:tblStylePr>
   </w:style>
-  <w:style w:type="table" w:styleId="922">
+  <w:style w:type="table" w:styleId="1064">
     <w:name w:val="Список таблицы 3 — акцент 5"/>
-    <w:basedOn w:val="846"/>
+    <w:basedOn w:val="988"/>
     <w:tblPr>
       <w:tblStyleRowBandSize w:val="1"/>
       <w:tblStyleColBandSize w:val="1"/>
@@ -17245,9 +17297,9 @@
       </w:rPr>
     </w:tblStylePr>
   </w:style>
-  <w:style w:type="table" w:styleId="923">
+  <w:style w:type="table" w:styleId="1065">
     <w:name w:val="Список таблицы 3 — акцент 6"/>
-    <w:basedOn w:val="846"/>
+    <w:basedOn w:val="988"/>
     <w:tblPr>
       <w:tblStyleRowBandSize w:val="1"/>
       <w:tblStyleColBandSize w:val="1"/>
@@ -17314,9 +17366,9 @@
       </w:rPr>
     </w:tblStylePr>
   </w:style>
-  <w:style w:type="table" w:styleId="924">
+  <w:style w:type="table" w:styleId="1066">
     <w:name w:val="Список таблицы 4"/>
-    <w:basedOn w:val="846"/>
+    <w:basedOn w:val="988"/>
     <w:tblPr>
       <w:tblStyleRowBandSize w:val="1"/>
       <w:tblStyleColBandSize w:val="1"/>
@@ -17378,9 +17430,9 @@
       </w:rPr>
     </w:tblStylePr>
   </w:style>
-  <w:style w:type="table" w:styleId="925">
+  <w:style w:type="table" w:styleId="1067">
     <w:name w:val="Список таблицы 4 — акцент 1"/>
-    <w:basedOn w:val="846"/>
+    <w:basedOn w:val="988"/>
     <w:tblPr>
       <w:tblStyleRowBandSize w:val="1"/>
       <w:tblStyleColBandSize w:val="1"/>
@@ -17442,9 +17494,9 @@
       </w:rPr>
     </w:tblStylePr>
   </w:style>
-  <w:style w:type="table" w:styleId="926">
+  <w:style w:type="table" w:styleId="1068">
     <w:name w:val="Список таблицы 4 — акцент 2"/>
-    <w:basedOn w:val="846"/>
+    <w:basedOn w:val="988"/>
     <w:tblPr>
       <w:tblStyleRowBandSize w:val="1"/>
       <w:tblStyleColBandSize w:val="1"/>
@@ -17506,9 +17558,9 @@
       </w:rPr>
     </w:tblStylePr>
   </w:style>
-  <w:style w:type="table" w:styleId="927">
+  <w:style w:type="table" w:styleId="1069">
     <w:name w:val="Список таблицы 4 — акцент 3"/>
-    <w:basedOn w:val="846"/>
+    <w:basedOn w:val="988"/>
     <w:tblPr>
       <w:tblStyleRowBandSize w:val="1"/>
       <w:tblStyleColBandSize w:val="1"/>
@@ -17570,9 +17622,9 @@
       </w:rPr>
     </w:tblStylePr>
   </w:style>
-  <w:style w:type="table" w:styleId="928">
+  <w:style w:type="table" w:styleId="1070">
     <w:name w:val="Список таблицы 4 — акцент 4"/>
-    <w:basedOn w:val="846"/>
+    <w:basedOn w:val="988"/>
     <w:tblPr>
       <w:tblStyleRowBandSize w:val="1"/>
       <w:tblStyleColBandSize w:val="1"/>
@@ -17634,9 +17686,9 @@
       </w:rPr>
     </w:tblStylePr>
   </w:style>
-  <w:style w:type="table" w:styleId="929">
+  <w:style w:type="table" w:styleId="1071">
     <w:name w:val="Список таблицы 4 — акцент 5"/>
-    <w:basedOn w:val="846"/>
+    <w:basedOn w:val="988"/>
     <w:tblPr>
       <w:tblStyleRowBandSize w:val="1"/>
       <w:tblStyleColBandSize w:val="1"/>
@@ -17698,9 +17750,9 @@
       </w:rPr>
     </w:tblStylePr>
   </w:style>
-  <w:style w:type="table" w:styleId="930">
+  <w:style w:type="table" w:styleId="1072">
     <w:name w:val="Список таблицы 4 — акцент 6"/>
-    <w:basedOn w:val="846"/>
+    <w:basedOn w:val="988"/>
     <w:tblPr>
       <w:tblStyleRowBandSize w:val="1"/>
       <w:tblStyleColBandSize w:val="1"/>
@@ -17762,9 +17814,9 @@
       </w:rPr>
     </w:tblStylePr>
   </w:style>
-  <w:style w:type="table" w:styleId="931">
+  <w:style w:type="table" w:styleId="1073">
     <w:name w:val="Список таблицы 5 темный"/>
-    <w:basedOn w:val="846"/>
+    <w:basedOn w:val="988"/>
     <w:rPr>
       <w:rFonts w:ascii="Arial" w:hAnsi="Arial"/>
       <w:color w:val="ffffff"/>
@@ -17864,9 +17916,9 @@
       </w:rPr>
     </w:tblStylePr>
   </w:style>
-  <w:style w:type="table" w:styleId="932">
+  <w:style w:type="table" w:styleId="1074">
     <w:name w:val="Список таблицы 5 темный — акцент 1"/>
-    <w:basedOn w:val="846"/>
+    <w:basedOn w:val="988"/>
     <w:rPr>
       <w:rFonts w:ascii="Arial" w:hAnsi="Arial"/>
       <w:color w:val="ffffff"/>
@@ -17966,9 +18018,9 @@
       </w:rPr>
     </w:tblStylePr>
   </w:style>
-  <w:style w:type="table" w:styleId="933">
+  <w:style w:type="table" w:styleId="1075">
     <w:name w:val="Список таблицы 5 темный — акцент 2"/>
-    <w:basedOn w:val="846"/>
+    <w:basedOn w:val="988"/>
     <w:rPr>
       <w:rFonts w:ascii="Arial" w:hAnsi="Arial"/>
       <w:color w:val="ffffff"/>
@@ -18068,9 +18120,9 @@
       </w:rPr>
     </w:tblStylePr>
   </w:style>
-  <w:style w:type="table" w:styleId="934">
+  <w:style w:type="table" w:styleId="1076">
     <w:name w:val="Список таблицы 5 темный — акцент 3"/>
-    <w:basedOn w:val="846"/>
+    <w:basedOn w:val="988"/>
     <w:rPr>
       <w:rFonts w:ascii="Arial" w:hAnsi="Arial"/>
       <w:color w:val="ffffff"/>
@@ -18170,9 +18222,9 @@
       </w:rPr>
     </w:tblStylePr>
   </w:style>
-  <w:style w:type="table" w:styleId="935">
+  <w:style w:type="table" w:styleId="1077">
     <w:name w:val="Список таблицы 5 темный — акцент 4"/>
-    <w:basedOn w:val="846"/>
+    <w:basedOn w:val="988"/>
     <w:rPr>
       <w:rFonts w:ascii="Arial" w:hAnsi="Arial"/>
       <w:color w:val="ffffff"/>
@@ -18272,9 +18324,9 @@
       </w:rPr>
     </w:tblStylePr>
   </w:style>
-  <w:style w:type="table" w:styleId="936">
+  <w:style w:type="table" w:styleId="1078">
     <w:name w:val="Список таблицы 5 темный — акцент 5"/>
-    <w:basedOn w:val="846"/>
+    <w:basedOn w:val="988"/>
     <w:rPr>
       <w:rFonts w:ascii="Arial" w:hAnsi="Arial"/>
       <w:color w:val="ffffff"/>
@@ -18374,9 +18426,9 @@
       </w:rPr>
     </w:tblStylePr>
   </w:style>
-  <w:style w:type="table" w:styleId="937">
+  <w:style w:type="table" w:styleId="1079">
     <w:name w:val="Список таблицы 5 темный — акцент 6"/>
-    <w:basedOn w:val="846"/>
+    <w:basedOn w:val="988"/>
     <w:rPr>
       <w:rFonts w:ascii="Arial" w:hAnsi="Arial"/>
       <w:color w:val="ffffff"/>
@@ -18476,9 +18528,9 @@
       </w:rPr>
     </w:tblStylePr>
   </w:style>
-  <w:style w:type="table" w:styleId="938">
+  <w:style w:type="table" w:styleId="1080">
     <w:name w:val="Список таблицы 6 цветной"/>
-    <w:basedOn w:val="846"/>
+    <w:basedOn w:val="988"/>
     <w:tblPr>
       <w:tblStyleRowBandSize w:val="1"/>
       <w:tblStyleColBandSize w:val="1"/>
@@ -18544,9 +18596,9 @@
       </w:tcPr>
     </w:tblStylePr>
   </w:style>
-  <w:style w:type="table" w:styleId="939">
+  <w:style w:type="table" w:styleId="1081">
     <w:name w:val="Список таблицы 6 цветной — акцент 1"/>
-    <w:basedOn w:val="846"/>
+    <w:basedOn w:val="988"/>
     <w:tblPr>
       <w:tblStyleRowBandSize w:val="1"/>
       <w:tblStyleColBandSize w:val="1"/>
@@ -18612,9 +18664,9 @@
       </w:tcPr>
     </w:tblStylePr>
   </w:style>
-  <w:style w:type="table" w:styleId="940">
+  <w:style w:type="table" w:styleId="1082">
     <w:name w:val="Список таблицы 6 цветной — акцент 2"/>
-    <w:basedOn w:val="846"/>
+    <w:basedOn w:val="988"/>
     <w:tblPr>
       <w:tblStyleRowBandSize w:val="1"/>
       <w:tblStyleColBandSize w:val="1"/>
@@ -18680,9 +18732,9 @@
       </w:tcPr>
     </w:tblStylePr>
   </w:style>
-  <w:style w:type="table" w:styleId="941">
+  <w:style w:type="table" w:styleId="1083">
     <w:name w:val="Список таблицы 6 цветной — акцент 3"/>
-    <w:basedOn w:val="846"/>
+    <w:basedOn w:val="988"/>
     <w:tblPr>
       <w:tblStyleRowBandSize w:val="1"/>
       <w:tblStyleColBandSize w:val="1"/>
@@ -18748,9 +18800,9 @@
       </w:tcPr>
     </w:tblStylePr>
   </w:style>
-  <w:style w:type="table" w:styleId="942">
+  <w:style w:type="table" w:styleId="1084">
     <w:name w:val="Список таблицы 6 цветной — акцент 4"/>
-    <w:basedOn w:val="846"/>
+    <w:basedOn w:val="988"/>
     <w:tblPr>
       <w:tblStyleRowBandSize w:val="1"/>
       <w:tblStyleColBandSize w:val="1"/>
@@ -18816,9 +18868,9 @@
       </w:tcPr>
     </w:tblStylePr>
   </w:style>
-  <w:style w:type="table" w:styleId="943">
+  <w:style w:type="table" w:styleId="1085">
     <w:name w:val="Список таблицы 6 цветной — акцент 5"/>
-    <w:basedOn w:val="846"/>
+    <w:basedOn w:val="988"/>
     <w:tblPr>
       <w:tblStyleRowBandSize w:val="1"/>
       <w:tblStyleColBandSize w:val="1"/>
@@ -18884,9 +18936,9 @@
       </w:tcPr>
     </w:tblStylePr>
   </w:style>
-  <w:style w:type="table" w:styleId="944">
+  <w:style w:type="table" w:styleId="1086">
     <w:name w:val="Список таблицы 6 цветной — акцент 6"/>
-    <w:basedOn w:val="846"/>
+    <w:basedOn w:val="988"/>
     <w:tblPr>
       <w:tblStyleRowBandSize w:val="1"/>
       <w:tblStyleColBandSize w:val="1"/>
@@ -18952,9 +19004,9 @@
       </w:tcPr>
     </w:tblStylePr>
   </w:style>
-  <w:style w:type="table" w:styleId="945">
+  <w:style w:type="table" w:styleId="1087">
     <w:name w:val="Список таблицы 7 цветной"/>
-    <w:basedOn w:val="846"/>
+    <w:basedOn w:val="988"/>
     <w:rPr>
       <w:rFonts w:ascii="Arial" w:hAnsi="Arial"/>
       <w:color w:val="4a4a4a"/>
@@ -19049,9 +19101,9 @@
       </w:tcPr>
     </w:tblStylePr>
   </w:style>
-  <w:style w:type="table" w:styleId="946">
+  <w:style w:type="table" w:styleId="1088">
     <w:name w:val="Список таблицы 7 цветной — акцент 1"/>
-    <w:basedOn w:val="846"/>
+    <w:basedOn w:val="988"/>
     <w:rPr>
       <w:rFonts w:ascii="Arial" w:hAnsi="Arial"/>
       <w:color w:val="254374"/>
@@ -19146,9 +19198,9 @@
       </w:tcPr>
     </w:tblStylePr>
   </w:style>
-  <w:style w:type="table" w:styleId="947">
+  <w:style w:type="table" w:styleId="1089">
     <w:name w:val="Список таблицы 7 цветной — акцент 2"/>
-    <w:basedOn w:val="846"/>
+    <w:basedOn w:val="988"/>
     <w:rPr>
       <w:rFonts w:ascii="Arial" w:hAnsi="Arial"/>
       <w:color w:val="c95712"/>
@@ -19243,9 +19295,9 @@
       </w:tcPr>
     </w:tblStylePr>
   </w:style>
-  <w:style w:type="table" w:styleId="948">
+  <w:style w:type="table" w:styleId="1090">
     <w:name w:val="Список таблицы 7 цветной — акцент 3"/>
-    <w:basedOn w:val="846"/>
+    <w:basedOn w:val="988"/>
     <w:rPr>
       <w:rFonts w:ascii="Arial" w:hAnsi="Arial"/>
       <w:color w:val="757575"/>
@@ -19340,9 +19392,9 @@
       </w:tcPr>
     </w:tblStylePr>
   </w:style>
-  <w:style w:type="table" w:styleId="949">
+  <w:style w:type="table" w:styleId="1091">
     <w:name w:val="Список таблицы 7 цветной — акцент 4"/>
-    <w:basedOn w:val="846"/>
+    <w:basedOn w:val="988"/>
     <w:rPr>
       <w:rFonts w:ascii="Arial" w:hAnsi="Arial"/>
       <w:color w:val="cd9600"/>
@@ -19437,9 +19489,9 @@
       </w:tcPr>
     </w:tblStylePr>
   </w:style>
-  <w:style w:type="table" w:styleId="950">
+  <w:style w:type="table" w:styleId="1092">
     <w:name w:val="Список таблицы 7 цветной — акцент 5"/>
-    <w:basedOn w:val="846"/>
+    <w:basedOn w:val="988"/>
     <w:rPr>
       <w:rFonts w:ascii="Arial" w:hAnsi="Arial"/>
       <w:color w:val="2e78b1"/>
@@ -19534,9 +19586,9 @@
       </w:tcPr>
     </w:tblStylePr>
   </w:style>
-  <w:style w:type="table" w:styleId="951">
+  <w:style w:type="table" w:styleId="1093">
     <w:name w:val="Список таблицы 7 цветной — акцент 6"/>
-    <w:basedOn w:val="846"/>
+    <w:basedOn w:val="988"/>
     <w:rPr>
       <w:rFonts w:ascii="Arial" w:hAnsi="Arial"/>
       <w:color w:val="5f8f3c"/>
@@ -19631,9 +19683,9 @@
       </w:tcPr>
     </w:tblStylePr>
   </w:style>
-  <w:style w:type="table" w:styleId="952">
+  <w:style w:type="table" w:styleId="1094">
     <w:name w:val="Lined - Accent"/>
-    <w:basedOn w:val="846"/>
+    <w:basedOn w:val="988"/>
     <w:pPr>
       <w:spacing w:after="0" w:line="240" w:lineRule="auto"/>
     </w:pPr>
@@ -19719,9 +19771,9 @@
       </w:tcPr>
     </w:tblStylePr>
   </w:style>
-  <w:style w:type="table" w:styleId="953">
+  <w:style w:type="table" w:styleId="1095">
     <w:name w:val="Lined - Accent 1"/>
-    <w:basedOn w:val="846"/>
+    <w:basedOn w:val="988"/>
     <w:pPr>
       <w:spacing w:after="0" w:line="240" w:lineRule="auto"/>
     </w:pPr>
@@ -19807,9 +19859,9 @@
       </w:tcPr>
     </w:tblStylePr>
   </w:style>
-  <w:style w:type="table" w:styleId="954">
+  <w:style w:type="table" w:styleId="1096">
     <w:name w:val="Lined - Accent 2"/>
-    <w:basedOn w:val="846"/>
+    <w:basedOn w:val="988"/>
     <w:pPr>
       <w:spacing w:after="0" w:line="240" w:lineRule="auto"/>
     </w:pPr>
@@ -19895,9 +19947,9 @@
       </w:tcPr>
     </w:tblStylePr>
   </w:style>
-  <w:style w:type="table" w:styleId="955">
+  <w:style w:type="table" w:styleId="1097">
     <w:name w:val="Lined - Accent 3"/>
-    <w:basedOn w:val="846"/>
+    <w:basedOn w:val="988"/>
     <w:pPr>
       <w:spacing w:after="0" w:line="240" w:lineRule="auto"/>
     </w:pPr>
@@ -19983,9 +20035,9 @@
       </w:tcPr>
     </w:tblStylePr>
   </w:style>
-  <w:style w:type="table" w:styleId="956">
+  <w:style w:type="table" w:styleId="1098">
     <w:name w:val="Lined - Accent 4"/>
-    <w:basedOn w:val="846"/>
+    <w:basedOn w:val="988"/>
     <w:pPr>
       <w:spacing w:after="0" w:line="240" w:lineRule="auto"/>
     </w:pPr>
@@ -20071,9 +20123,9 @@
       </w:tcPr>
     </w:tblStylePr>
   </w:style>
-  <w:style w:type="table" w:styleId="957">
+  <w:style w:type="table" w:styleId="1099">
     <w:name w:val="Lined - Accent 5"/>
-    <w:basedOn w:val="846"/>
+    <w:basedOn w:val="988"/>
     <w:pPr>
       <w:spacing w:after="0" w:line="240" w:lineRule="auto"/>
     </w:pPr>
@@ -20159,9 +20211,9 @@
       </w:tcPr>
     </w:tblStylePr>
   </w:style>
-  <w:style w:type="table" w:styleId="958">
+  <w:style w:type="table" w:styleId="1100">
     <w:name w:val="Lined - Accent 6"/>
-    <w:basedOn w:val="846"/>
+    <w:basedOn w:val="988"/>
     <w:pPr>
       <w:spacing w:after="0" w:line="240" w:lineRule="auto"/>
     </w:pPr>
@@ -20247,9 +20299,9 @@
       </w:tcPr>
     </w:tblStylePr>
   </w:style>
-  <w:style w:type="table" w:styleId="959">
+  <w:style w:type="table" w:styleId="1101">
     <w:name w:val="Bordered &amp; Lined - Accent"/>
-    <w:basedOn w:val="846"/>
+    <w:basedOn w:val="988"/>
     <w:pPr>
       <w:spacing w:after="0" w:line="240" w:lineRule="auto"/>
     </w:pPr>
@@ -20343,9 +20395,9 @@
       </w:tcPr>
     </w:tblStylePr>
   </w:style>
-  <w:style w:type="table" w:styleId="960">
+  <w:style w:type="table" w:styleId="1102">
     <w:name w:val="Bordered &amp; Lined - Accent 1"/>
-    <w:basedOn w:val="846"/>
+    <w:basedOn w:val="988"/>
     <w:pPr>
       <w:spacing w:after="0" w:line="240" w:lineRule="auto"/>
     </w:pPr>
@@ -20439,9 +20491,9 @@
       </w:tcPr>
     </w:tblStylePr>
   </w:style>
-  <w:style w:type="table" w:styleId="961">
+  <w:style w:type="table" w:styleId="1103">
     <w:name w:val="Bordered &amp; Lined - Accent 2"/>
-    <w:basedOn w:val="846"/>
+    <w:basedOn w:val="988"/>
     <w:pPr>
       <w:spacing w:after="0" w:line="240" w:lineRule="auto"/>
     </w:pPr>
@@ -20535,9 +20587,9 @@
       </w:tcPr>
     </w:tblStylePr>
   </w:style>
-  <w:style w:type="table" w:styleId="962">
+  <w:style w:type="table" w:styleId="1104">
     <w:name w:val="Bordered &amp; Lined - Accent 3"/>
-    <w:basedOn w:val="846"/>
+    <w:basedOn w:val="988"/>
     <w:pPr>
       <w:spacing w:after="0" w:line="240" w:lineRule="auto"/>
     </w:pPr>
@@ -20631,9 +20683,9 @@
       </w:tcPr>
     </w:tblStylePr>
   </w:style>
-  <w:style w:type="table" w:styleId="963">
+  <w:style w:type="table" w:styleId="1105">
     <w:name w:val="Bordered &amp; Lined - Accent 4"/>
-    <w:basedOn w:val="846"/>
+    <w:basedOn w:val="988"/>
     <w:pPr>
       <w:spacing w:after="0" w:line="240" w:lineRule="auto"/>
     </w:pPr>
@@ -20727,9 +20779,9 @@
       </w:tcPr>
     </w:tblStylePr>
   </w:style>
-  <w:style w:type="table" w:styleId="964">
+  <w:style w:type="table" w:styleId="1106">
     <w:name w:val="Bordered &amp; Lined - Accent 5"/>
-    <w:basedOn w:val="846"/>
+    <w:basedOn w:val="988"/>
     <w:pPr>
       <w:spacing w:after="0" w:line="240" w:lineRule="auto"/>
     </w:pPr>
@@ -20823,9 +20875,9 @@
       </w:tcPr>
     </w:tblStylePr>
   </w:style>
-  <w:style w:type="table" w:styleId="965">
+  <w:style w:type="table" w:styleId="1107">
     <w:name w:val="Bordered &amp; Lined - Accent 6"/>
-    <w:basedOn w:val="846"/>
+    <w:basedOn w:val="988"/>
     <w:pPr>
       <w:spacing w:after="0" w:line="240" w:lineRule="auto"/>
     </w:pPr>
@@ -20919,9 +20971,9 @@
       </w:tcPr>
     </w:tblStylePr>
   </w:style>
-  <w:style w:type="table" w:styleId="966">
+  <w:style w:type="table" w:styleId="1108">
     <w:name w:val="Bordered"/>
-    <w:basedOn w:val="846"/>
+    <w:basedOn w:val="988"/>
     <w:tblPr>
       <w:tblStyleRowBandSize w:val="1"/>
       <w:tblStyleColBandSize w:val="1"/>
@@ -20993,9 +21045,9 @@
       </w:tcPr>
     </w:tblStylePr>
   </w:style>
-  <w:style w:type="table" w:styleId="967">
+  <w:style w:type="table" w:styleId="1109">
     <w:name w:val="Bordered - Accent 1"/>
-    <w:basedOn w:val="846"/>
+    <w:basedOn w:val="988"/>
     <w:tblPr>
       <w:tblStyleRowBandSize w:val="1"/>
       <w:tblStyleColBandSize w:val="1"/>
@@ -21067,9 +21119,9 @@
       </w:tcPr>
     </w:tblStylePr>
   </w:style>
-  <w:style w:type="table" w:styleId="968">
+  <w:style w:type="table" w:styleId="1110">
     <w:name w:val="Bordered - Accent 2"/>
-    <w:basedOn w:val="846"/>
+    <w:basedOn w:val="988"/>
     <w:tblPr>
       <w:tblStyleRowBandSize w:val="1"/>
       <w:tblStyleColBandSize w:val="1"/>
@@ -21141,9 +21193,9 @@
       </w:tcPr>
     </w:tblStylePr>
   </w:style>
-  <w:style w:type="table" w:styleId="969">
+  <w:style w:type="table" w:styleId="1111">
     <w:name w:val="Bordered - Accent 3"/>
-    <w:basedOn w:val="846"/>
+    <w:basedOn w:val="988"/>
     <w:tblPr>
       <w:tblStyleRowBandSize w:val="1"/>
       <w:tblStyleColBandSize w:val="1"/>
@@ -21215,9 +21267,9 @@
       </w:tcPr>
     </w:tblStylePr>
   </w:style>
-  <w:style w:type="table" w:styleId="970">
+  <w:style w:type="table" w:styleId="1112">
     <w:name w:val="Bordered - Accent 4"/>
-    <w:basedOn w:val="846"/>
+    <w:basedOn w:val="988"/>
     <w:tblPr>
       <w:tblStyleRowBandSize w:val="1"/>
       <w:tblStyleColBandSize w:val="1"/>
@@ -21289,9 +21341,9 @@
       </w:tcPr>
     </w:tblStylePr>
   </w:style>
-  <w:style w:type="table" w:styleId="971">
+  <w:style w:type="table" w:styleId="1113">
     <w:name w:val="Bordered - Accent 5"/>
-    <w:basedOn w:val="846"/>
+    <w:basedOn w:val="988"/>
     <w:tblPr>
       <w:tblStyleRowBandSize w:val="1"/>
       <w:tblStyleColBandSize w:val="1"/>
@@ -21363,9 +21415,9 @@
       </w:tcPr>
     </w:tblStylePr>
   </w:style>
-  <w:style w:type="table" w:styleId="972">
+  <w:style w:type="table" w:styleId="1114">
     <w:name w:val="Bordered - Accent 6"/>
-    <w:basedOn w:val="846"/>
+    <w:basedOn w:val="988"/>
     <w:tblPr>
       <w:tblStyleRowBandSize w:val="1"/>
       <w:tblStyleColBandSize w:val="1"/>
@@ -21437,7 +21489,7 @@
       </w:tcPr>
     </w:tblStylePr>
   </w:style>
-  <w:style w:type="numbering" w:styleId="1476" w:default="1">
+  <w:style w:type="numbering" w:styleId="1115" w:default="1">
     <w:name w:val="No List"/>
     <w:uiPriority w:val="99"/>
     <w:semiHidden/>

</xml_diff>